<commit_message>
New Variables Working - Need Add Address and Word Translations
</commit_message>
<xml_diff>
--- a/static/generated_docs/template.docx
+++ b/static/generated_docs/template.docx
@@ -22,12 +22,6 @@
         <w:gridCol w:w="5040"/>
       </w:tblGrid>
       <w:tr>
-        <w:tblPrEx>
-          <w:tblCellMar>
-            <w:top w:w="0" w:type="dxa"/>
-            <w:bottom w:w="0" w:type="dxa"/>
-          </w:tblCellMar>
-        </w:tblPrEx>
         <w:trPr>
           <w:gridBefore w:val="1"/>
           <w:wBefore w:w="5670" w:type="dxa"/>
@@ -78,12 +72,6 @@
         </w:tc>
       </w:tr>
       <w:tr>
-        <w:tblPrEx>
-          <w:tblCellMar>
-            <w:top w:w="0" w:type="dxa"/>
-            <w:bottom w:w="0" w:type="dxa"/>
-          </w:tblCellMar>
-        </w:tblPrEx>
         <w:trPr>
           <w:gridBefore w:val="1"/>
           <w:wBefore w:w="5670" w:type="dxa"/>
@@ -153,34 +141,12 @@
                 <w:rFonts w:ascii="Tahoma" w:hAnsi="Tahoma" w:cs="Tahoma"/>
                 <w:sz w:val="20"/>
               </w:rPr>
-              <w:t xml:space="preserve">41870 Thrive </w:t>
-            </w:r>
-            <w:proofErr w:type="gramStart"/>
-            <w:r>
-              <w:rPr>
-                <w:rFonts w:ascii="Tahoma" w:hAnsi="Tahoma" w:cs="Tahoma"/>
-                <w:sz w:val="20"/>
-              </w:rPr>
-              <w:t>Drive ,</w:t>
-            </w:r>
-            <w:proofErr w:type="gramEnd"/>
-            <w:r>
-              <w:rPr>
-                <w:rFonts w:ascii="Tahoma" w:hAnsi="Tahoma" w:cs="Tahoma"/>
-                <w:sz w:val="20"/>
-              </w:rPr>
-              <w:t xml:space="preserve"> Suite 140 </w:t>
+              <w:t xml:space="preserve">41870 Thrive Drive , Suite 140 </w:t>
             </w:r>
           </w:p>
         </w:tc>
       </w:tr>
       <w:tr>
-        <w:tblPrEx>
-          <w:tblCellMar>
-            <w:top w:w="0" w:type="dxa"/>
-            <w:bottom w:w="0" w:type="dxa"/>
-          </w:tblCellMar>
-        </w:tblPrEx>
         <w:trPr>
           <w:gridBefore w:val="1"/>
           <w:wBefore w:w="5670" w:type="dxa"/>
@@ -238,7 +204,6 @@
               </w:rPr>
               <w:t xml:space="preserve"> </w:t>
             </w:r>
-            <w:proofErr w:type="gramStart"/>
             <w:r>
               <w:rPr>
                 <w:rFonts w:ascii="Tahoma" w:hAnsi="Tahoma" w:cs="Tahoma"/>
@@ -265,15 +230,7 @@
                 <w:rFonts w:ascii="Tahoma" w:hAnsi="Tahoma" w:cs="Tahoma"/>
                 <w:sz w:val="20"/>
               </w:rPr>
-              <w:t xml:space="preserve"> ,</w:t>
-            </w:r>
-            <w:proofErr w:type="gramEnd"/>
-            <w:r>
-              <w:rPr>
-                <w:rFonts w:ascii="Tahoma" w:hAnsi="Tahoma" w:cs="Tahoma"/>
-                <w:sz w:val="20"/>
-              </w:rPr>
-              <w:t xml:space="preserve"> CA</w:t>
+              <w:t xml:space="preserve"> , CA</w:t>
             </w:r>
             <w:r>
               <w:rPr>
@@ -286,12 +243,6 @@
         </w:tc>
       </w:tr>
       <w:tr>
-        <w:tblPrEx>
-          <w:tblCellMar>
-            <w:top w:w="0" w:type="dxa"/>
-            <w:bottom w:w="0" w:type="dxa"/>
-          </w:tblCellMar>
-        </w:tblPrEx>
         <w:trPr>
           <w:gridBefore w:val="1"/>
           <w:wBefore w:w="5670" w:type="dxa"/>
@@ -329,18 +280,42 @@
                 <w:rFonts w:ascii="Tahoma" w:hAnsi="Tahoma" w:cs="Tahoma"/>
                 <w:sz w:val="20"/>
               </w:rPr>
-              <w:t xml:space="preserve">    </w:t>
+              <w:t xml:space="preserve"> </w:t>
+            </w:r>
+            <w:r>
+              <w:rPr>
+                <w:rFonts w:ascii="Tahoma" w:hAnsi="Tahoma" w:cs="Tahoma"/>
+                <w:sz w:val="20"/>
+              </w:rPr>
+              <w:t>{{</w:t>
+            </w:r>
+            <w:proofErr w:type="spellStart"/>
+            <w:r>
+              <w:rPr>
+                <w:rFonts w:ascii="Tahoma" w:hAnsi="Tahoma" w:cs="Tahoma"/>
+                <w:sz w:val="20"/>
+              </w:rPr>
+              <w:t>JobContact</w:t>
+            </w:r>
+            <w:proofErr w:type="spellEnd"/>
+            <w:r>
+              <w:rPr>
+                <w:rFonts w:ascii="Tahoma" w:hAnsi="Tahoma" w:cs="Tahoma"/>
+                <w:sz w:val="20"/>
+              </w:rPr>
+              <w:t>}}</w:t>
+            </w:r>
+            <w:r>
+              <w:rPr>
+                <w:rFonts w:ascii="Tahoma" w:hAnsi="Tahoma" w:cs="Tahoma"/>
+                <w:sz w:val="20"/>
+              </w:rPr>
+              <w:t xml:space="preserve"> </w:t>
             </w:r>
           </w:p>
         </w:tc>
       </w:tr>
       <w:tr>
-        <w:tblPrEx>
-          <w:tblCellMar>
-            <w:top w:w="0" w:type="dxa"/>
-            <w:bottom w:w="0" w:type="dxa"/>
-          </w:tblCellMar>
-        </w:tblPrEx>
         <w:trPr>
           <w:cantSplit/>
           <w:trHeight w:val="457"/>
@@ -412,35 +387,30 @@
                 <w:rFonts w:ascii="Tahoma" w:hAnsi="Tahoma" w:cs="Tahoma"/>
                 <w:sz w:val="20"/>
               </w:rPr>
-              <w:t>Job Phone/Fax:</w:t>
+              <w:t>Job Phone/Fax</w:t>
             </w:r>
             <w:r>
               <w:rPr>
                 <w:rFonts w:ascii="Tahoma" w:hAnsi="Tahoma" w:cs="Tahoma"/>
                 <w:sz w:val="20"/>
               </w:rPr>
-              <w:t xml:space="preserve">    </w:t>
-            </w:r>
+              <w:t>: {{</w:t>
+            </w:r>
+            <w:proofErr w:type="spellStart"/>
             <w:r>
               <w:rPr>
                 <w:rFonts w:ascii="Tahoma" w:hAnsi="Tahoma" w:cs="Tahoma"/>
                 <w:sz w:val="20"/>
               </w:rPr>
-              <w:t xml:space="preserve"> </w:t>
-            </w:r>
+              <w:t>JobContactPhone</w:t>
+            </w:r>
+            <w:proofErr w:type="spellEnd"/>
             <w:r>
               <w:rPr>
                 <w:rFonts w:ascii="Tahoma" w:hAnsi="Tahoma" w:cs="Tahoma"/>
                 <w:sz w:val="20"/>
               </w:rPr>
-              <w:t xml:space="preserve"> </w:t>
-            </w:r>
-            <w:r>
-              <w:rPr>
-                <w:rFonts w:ascii="Tahoma" w:hAnsi="Tahoma" w:cs="Tahoma"/>
-                <w:sz w:val="20"/>
-              </w:rPr>
-              <w:t xml:space="preserve"> </w:t>
+              <w:t>}}</w:t>
             </w:r>
           </w:p>
         </w:tc>
@@ -533,12 +503,6 @@
                               <w:gridCol w:w="2790"/>
                             </w:tblGrid>
                             <w:tr>
-                              <w:tblPrEx>
-                                <w:tblCellMar>
-                                  <w:top w:w="0" w:type="dxa"/>
-                                  <w:bottom w:w="0" w:type="dxa"/>
-                                </w:tblCellMar>
-                              </w:tblPrEx>
                               <w:trPr>
                                 <w:trHeight w:val="353"/>
                               </w:trPr>
@@ -577,7 +541,7 @@
                                       <w:rFonts w:ascii="Tahoma" w:hAnsi="Tahoma" w:cs="Tahoma"/>
                                       <w:sz w:val="20"/>
                                     </w:rPr>
-                                    <w:t>1/7/24</w:t>
+                                    <w:t>{{Date}}</w:t>
                                   </w:r>
                                 </w:p>
                               </w:tc>
@@ -620,22 +584,16 @@
                                   </w:r>
                                   <w:r>
                                     <w:rPr>
-                                      <w:rFonts w:ascii="Arial" w:hAnsi="Arial" w:cs="Arial"/>
+                                      <w:rFonts w:ascii="Tahoma" w:hAnsi="Tahoma" w:cs="Tahoma"/>
                                       <w:color w:val="000000"/>
                                       <w:sz w:val="20"/>
                                     </w:rPr>
-                                    <w:t>Andrew Bergst</w:t>
+                                    <w:t>{{Attn}}</w:t>
                                   </w:r>
                                 </w:p>
                               </w:tc>
                             </w:tr>
                             <w:tr>
-                              <w:tblPrEx>
-                                <w:tblCellMar>
-                                  <w:top w:w="0" w:type="dxa"/>
-                                  <w:bottom w:w="0" w:type="dxa"/>
-                                </w:tblCellMar>
-                              </w:tblPrEx>
                               <w:trPr>
                                 <w:trHeight w:val="500"/>
                               </w:trPr>
@@ -661,12 +619,6 @@
                               </w:tc>
                             </w:tr>
                             <w:tr>
-                              <w:tblPrEx>
-                                <w:tblCellMar>
-                                  <w:top w:w="0" w:type="dxa"/>
-                                  <w:bottom w:w="0" w:type="dxa"/>
-                                </w:tblCellMar>
-                              </w:tblPrEx>
                               <w:trPr>
                                 <w:trHeight w:val="527"/>
                               </w:trPr>
@@ -694,7 +646,23 @@
                                       <w:rFonts w:ascii="Tahoma" w:hAnsi="Tahoma" w:cs="Tahoma"/>
                                       <w:sz w:val="20"/>
                                     </w:rPr>
-                                    <w:t>Wells Construction</w:t>
+                                    <w:t>{{</w:t>
+                                  </w:r>
+                                  <w:proofErr w:type="spellStart"/>
+                                  <w:r>
+                                    <w:rPr>
+                                      <w:rFonts w:ascii="Tahoma" w:hAnsi="Tahoma" w:cs="Tahoma"/>
+                                      <w:sz w:val="20"/>
+                                    </w:rPr>
+                                    <w:t>ContractorName</w:t>
+                                  </w:r>
+                                  <w:proofErr w:type="spellEnd"/>
+                                  <w:r>
+                                    <w:rPr>
+                                      <w:rFonts w:ascii="Tahoma" w:hAnsi="Tahoma" w:cs="Tahoma"/>
+                                      <w:sz w:val="20"/>
+                                    </w:rPr>
+                                    <w:t>}}</w:t>
                                   </w:r>
                                   <w:r>
                                     <w:rPr>
@@ -707,12 +675,6 @@
                               </w:tc>
                             </w:tr>
                             <w:tr>
-                              <w:tblPrEx>
-                                <w:tblCellMar>
-                                  <w:top w:w="0" w:type="dxa"/>
-                                  <w:bottom w:w="0" w:type="dxa"/>
-                                </w:tblCellMar>
-                              </w:tblPrEx>
                               <w:tc>
                                 <w:tcPr>
                                   <w:tcW w:w="5490" w:type="dxa"/>
@@ -742,18 +704,38 @@
                                       <w:sz w:val="20"/>
                                       <w:u w:val="single"/>
                                     </w:rPr>
-                                    <w:t>abergst@wellsconstruction.com</w:t>
+                                    <w:t>{{</w:t>
+                                  </w:r>
+                                  <w:proofErr w:type="spellStart"/>
+                                  <w:r>
+                                    <w:rPr>
+                                      <w:rFonts w:ascii="Tahoma" w:hAnsi="Tahoma" w:cs="Tahoma"/>
+                                      <w:b/>
+                                      <w:bCs/>
+                                      <w:i/>
+                                      <w:iCs/>
+                                      <w:sz w:val="20"/>
+                                      <w:u w:val="single"/>
+                                    </w:rPr>
+                                    <w:t>ContractorEmail</w:t>
+                                  </w:r>
+                                  <w:proofErr w:type="spellEnd"/>
+                                  <w:r>
+                                    <w:rPr>
+                                      <w:rFonts w:ascii="Tahoma" w:hAnsi="Tahoma" w:cs="Tahoma"/>
+                                      <w:b/>
+                                      <w:bCs/>
+                                      <w:i/>
+                                      <w:iCs/>
+                                      <w:sz w:val="20"/>
+                                      <w:u w:val="single"/>
+                                    </w:rPr>
+                                    <w:t>}}</w:t>
                                   </w:r>
                                 </w:p>
                               </w:tc>
                             </w:tr>
                             <w:tr>
-                              <w:tblPrEx>
-                                <w:tblCellMar>
-                                  <w:top w:w="0" w:type="dxa"/>
-                                  <w:bottom w:w="0" w:type="dxa"/>
-                                </w:tblCellMar>
-                              </w:tblPrEx>
                               <w:tc>
                                 <w:tcPr>
                                   <w:tcW w:w="5490" w:type="dxa"/>
@@ -777,12 +759,6 @@
                               </w:tc>
                             </w:tr>
                             <w:tr>
-                              <w:tblPrEx>
-                                <w:tblCellMar>
-                                  <w:top w:w="0" w:type="dxa"/>
-                                  <w:bottom w:w="0" w:type="dxa"/>
-                                </w:tblCellMar>
-                              </w:tblPrEx>
                               <w:trPr>
                                 <w:cantSplit/>
                                 <w:trHeight w:val="473"/>
@@ -810,12 +786,6 @@
                               </w:tc>
                             </w:tr>
                             <w:tr>
-                              <w:tblPrEx>
-                                <w:tblCellMar>
-                                  <w:top w:w="0" w:type="dxa"/>
-                                  <w:bottom w:w="0" w:type="dxa"/>
-                                </w:tblCellMar>
-                              </w:tblPrEx>
                               <w:trPr>
                                 <w:cantSplit/>
                                 <w:trHeight w:val="257"/>
@@ -890,12 +860,6 @@
                         <w:gridCol w:w="2790"/>
                       </w:tblGrid>
                       <w:tr>
-                        <w:tblPrEx>
-                          <w:tblCellMar>
-                            <w:top w:w="0" w:type="dxa"/>
-                            <w:bottom w:w="0" w:type="dxa"/>
-                          </w:tblCellMar>
-                        </w:tblPrEx>
                         <w:trPr>
                           <w:trHeight w:val="353"/>
                         </w:trPr>
@@ -934,7 +898,7 @@
                                 <w:rFonts w:ascii="Tahoma" w:hAnsi="Tahoma" w:cs="Tahoma"/>
                                 <w:sz w:val="20"/>
                               </w:rPr>
-                              <w:t>1/7/24</w:t>
+                              <w:t>{{Date}}</w:t>
                             </w:r>
                           </w:p>
                         </w:tc>
@@ -977,22 +941,16 @@
                             </w:r>
                             <w:r>
                               <w:rPr>
-                                <w:rFonts w:ascii="Arial" w:hAnsi="Arial" w:cs="Arial"/>
+                                <w:rFonts w:ascii="Tahoma" w:hAnsi="Tahoma" w:cs="Tahoma"/>
                                 <w:color w:val="000000"/>
                                 <w:sz w:val="20"/>
                               </w:rPr>
-                              <w:t>Andrew Bergst</w:t>
+                              <w:t>{{Attn}}</w:t>
                             </w:r>
                           </w:p>
                         </w:tc>
                       </w:tr>
                       <w:tr>
-                        <w:tblPrEx>
-                          <w:tblCellMar>
-                            <w:top w:w="0" w:type="dxa"/>
-                            <w:bottom w:w="0" w:type="dxa"/>
-                          </w:tblCellMar>
-                        </w:tblPrEx>
                         <w:trPr>
                           <w:trHeight w:val="500"/>
                         </w:trPr>
@@ -1018,12 +976,6 @@
                         </w:tc>
                       </w:tr>
                       <w:tr>
-                        <w:tblPrEx>
-                          <w:tblCellMar>
-                            <w:top w:w="0" w:type="dxa"/>
-                            <w:bottom w:w="0" w:type="dxa"/>
-                          </w:tblCellMar>
-                        </w:tblPrEx>
                         <w:trPr>
                           <w:trHeight w:val="527"/>
                         </w:trPr>
@@ -1051,7 +1003,23 @@
                                 <w:rFonts w:ascii="Tahoma" w:hAnsi="Tahoma" w:cs="Tahoma"/>
                                 <w:sz w:val="20"/>
                               </w:rPr>
-                              <w:t>Wells Construction</w:t>
+                              <w:t>{{</w:t>
+                            </w:r>
+                            <w:proofErr w:type="spellStart"/>
+                            <w:r>
+                              <w:rPr>
+                                <w:rFonts w:ascii="Tahoma" w:hAnsi="Tahoma" w:cs="Tahoma"/>
+                                <w:sz w:val="20"/>
+                              </w:rPr>
+                              <w:t>ContractorName</w:t>
+                            </w:r>
+                            <w:proofErr w:type="spellEnd"/>
+                            <w:r>
+                              <w:rPr>
+                                <w:rFonts w:ascii="Tahoma" w:hAnsi="Tahoma" w:cs="Tahoma"/>
+                                <w:sz w:val="20"/>
+                              </w:rPr>
+                              <w:t>}}</w:t>
                             </w:r>
                             <w:r>
                               <w:rPr>
@@ -1064,12 +1032,6 @@
                         </w:tc>
                       </w:tr>
                       <w:tr>
-                        <w:tblPrEx>
-                          <w:tblCellMar>
-                            <w:top w:w="0" w:type="dxa"/>
-                            <w:bottom w:w="0" w:type="dxa"/>
-                          </w:tblCellMar>
-                        </w:tblPrEx>
                         <w:tc>
                           <w:tcPr>
                             <w:tcW w:w="5490" w:type="dxa"/>
@@ -1099,18 +1061,38 @@
                                 <w:sz w:val="20"/>
                                 <w:u w:val="single"/>
                               </w:rPr>
-                              <w:t>abergst@wellsconstruction.com</w:t>
+                              <w:t>{{</w:t>
+                            </w:r>
+                            <w:proofErr w:type="spellStart"/>
+                            <w:r>
+                              <w:rPr>
+                                <w:rFonts w:ascii="Tahoma" w:hAnsi="Tahoma" w:cs="Tahoma"/>
+                                <w:b/>
+                                <w:bCs/>
+                                <w:i/>
+                                <w:iCs/>
+                                <w:sz w:val="20"/>
+                                <w:u w:val="single"/>
+                              </w:rPr>
+                              <w:t>ContractorEmail</w:t>
+                            </w:r>
+                            <w:proofErr w:type="spellEnd"/>
+                            <w:r>
+                              <w:rPr>
+                                <w:rFonts w:ascii="Tahoma" w:hAnsi="Tahoma" w:cs="Tahoma"/>
+                                <w:b/>
+                                <w:bCs/>
+                                <w:i/>
+                                <w:iCs/>
+                                <w:sz w:val="20"/>
+                                <w:u w:val="single"/>
+                              </w:rPr>
+                              <w:t>}}</w:t>
                             </w:r>
                           </w:p>
                         </w:tc>
                       </w:tr>
                       <w:tr>
-                        <w:tblPrEx>
-                          <w:tblCellMar>
-                            <w:top w:w="0" w:type="dxa"/>
-                            <w:bottom w:w="0" w:type="dxa"/>
-                          </w:tblCellMar>
-                        </w:tblPrEx>
                         <w:tc>
                           <w:tcPr>
                             <w:tcW w:w="5490" w:type="dxa"/>
@@ -1134,12 +1116,6 @@
                         </w:tc>
                       </w:tr>
                       <w:tr>
-                        <w:tblPrEx>
-                          <w:tblCellMar>
-                            <w:top w:w="0" w:type="dxa"/>
-                            <w:bottom w:w="0" w:type="dxa"/>
-                          </w:tblCellMar>
-                        </w:tblPrEx>
                         <w:trPr>
                           <w:cantSplit/>
                           <w:trHeight w:val="473"/>
@@ -1167,12 +1143,6 @@
                         </w:tc>
                       </w:tr>
                       <w:tr>
-                        <w:tblPrEx>
-                          <w:tblCellMar>
-                            <w:top w:w="0" w:type="dxa"/>
-                            <w:bottom w:w="0" w:type="dxa"/>
-                          </w:tblCellMar>
-                        </w:tblPrEx>
                         <w:trPr>
                           <w:cantSplit/>
                           <w:trHeight w:val="257"/>
@@ -1228,12 +1198,6 @@
         <w:gridCol w:w="10913"/>
       </w:tblGrid>
       <w:tr>
-        <w:tblPrEx>
-          <w:tblCellMar>
-            <w:top w:w="0" w:type="dxa"/>
-            <w:bottom w:w="0" w:type="dxa"/>
-          </w:tblCellMar>
-        </w:tblPrEx>
         <w:trPr>
           <w:trHeight w:val="2150"/>
         </w:trPr>
@@ -1386,25 +1350,7 @@
                 <w:sz w:val="24"/>
                 <w:szCs w:val="24"/>
               </w:rPr>
-              <w:t xml:space="preserve"> Install pipe boots for penetrations associated with the RTU’s </w:t>
-            </w:r>
-            <w:proofErr w:type="gramStart"/>
-            <w:r>
-              <w:rPr>
-                <w:bCs/>
-                <w:sz w:val="24"/>
-                <w:szCs w:val="24"/>
-              </w:rPr>
-              <w:t>( if</w:t>
-            </w:r>
-            <w:proofErr w:type="gramEnd"/>
-            <w:r>
-              <w:rPr>
-                <w:bCs/>
-                <w:sz w:val="24"/>
-                <w:szCs w:val="24"/>
-              </w:rPr>
-              <w:t xml:space="preserve"> present). </w:t>
+              <w:t xml:space="preserve"> Install pipe boots for penetrations associated with the RTU’s ( if present). </w:t>
             </w:r>
             <w:r>
               <w:rPr>
@@ -1494,25 +1440,7 @@
                 <w:sz w:val="24"/>
                 <w:szCs w:val="24"/>
               </w:rPr>
-              <w:t xml:space="preserve"> roofing material. Install pipe boots for penetrations associated with the Exhaust fan </w:t>
-            </w:r>
-            <w:proofErr w:type="gramStart"/>
-            <w:r>
-              <w:rPr>
-                <w:bCs/>
-                <w:sz w:val="24"/>
-                <w:szCs w:val="24"/>
-              </w:rPr>
-              <w:t>( if</w:t>
-            </w:r>
-            <w:proofErr w:type="gramEnd"/>
-            <w:r>
-              <w:rPr>
-                <w:bCs/>
-                <w:sz w:val="24"/>
-                <w:szCs w:val="24"/>
-              </w:rPr>
-              <w:t xml:space="preserve"> present) .  </w:t>
+              <w:t xml:space="preserve"> roofing material. Install pipe boots for penetrations associated with the Exhaust fan ( if present) .  </w:t>
             </w:r>
           </w:p>
           <w:p>
@@ -1570,25 +1498,7 @@
                 <w:sz w:val="24"/>
                 <w:szCs w:val="24"/>
               </w:rPr>
-              <w:t xml:space="preserve">Penetrations </w:t>
-            </w:r>
-            <w:proofErr w:type="gramStart"/>
-            <w:r>
-              <w:rPr>
-                <w:bCs/>
-                <w:sz w:val="24"/>
-                <w:szCs w:val="24"/>
-              </w:rPr>
-              <w:t>( 6</w:t>
-            </w:r>
-            <w:proofErr w:type="gramEnd"/>
-            <w:r>
-              <w:rPr>
-                <w:bCs/>
-                <w:sz w:val="24"/>
-                <w:szCs w:val="24"/>
-              </w:rPr>
-              <w:t xml:space="preserve">” – 8” in diameter) </w:t>
+              <w:t xml:space="preserve">Penetrations ( 6” – 8” in diameter) </w:t>
             </w:r>
             <w:r>
               <w:rPr>
@@ -1724,16 +1634,15 @@
                 <w:sz w:val="24"/>
                 <w:szCs w:val="24"/>
               </w:rPr>
-              <w:t xml:space="preserve">plan page </w:t>
-            </w:r>
-            <w:proofErr w:type="gramStart"/>
+              <w:t>plan page M</w:t>
+            </w:r>
             <w:r>
               <w:rPr>
                 <w:bCs/>
                 <w:sz w:val="24"/>
                 <w:szCs w:val="24"/>
               </w:rPr>
-              <w:t>M</w:t>
+              <w:t>2.1</w:t>
             </w:r>
             <w:r>
               <w:rPr>
@@ -1741,7 +1650,7 @@
                 <w:sz w:val="24"/>
                 <w:szCs w:val="24"/>
               </w:rPr>
-              <w:t>2.1</w:t>
+              <w:t xml:space="preserve"> </w:t>
             </w:r>
             <w:r>
               <w:rPr>
@@ -1749,24 +1658,7 @@
                 <w:sz w:val="24"/>
                 <w:szCs w:val="24"/>
               </w:rPr>
-              <w:t xml:space="preserve"> </w:t>
-            </w:r>
-            <w:r>
-              <w:rPr>
-                <w:bCs/>
-                <w:sz w:val="24"/>
-                <w:szCs w:val="24"/>
-              </w:rPr>
-              <w:t>,</w:t>
-            </w:r>
-            <w:proofErr w:type="gramEnd"/>
-            <w:r>
-              <w:rPr>
-                <w:bCs/>
-                <w:sz w:val="24"/>
-                <w:szCs w:val="24"/>
-              </w:rPr>
-              <w:t xml:space="preserve"> </w:t>
+              <w:t xml:space="preserve">, </w:t>
             </w:r>
             <w:r>
               <w:rPr>
@@ -1872,37 +1764,21 @@
                 <w:sz w:val="24"/>
                 <w:szCs w:val="24"/>
               </w:rPr>
-              <w:t xml:space="preserve">construction of new mechanical </w:t>
-            </w:r>
-            <w:proofErr w:type="gramStart"/>
+              <w:t>construction of new mechanical curb</w:t>
+            </w:r>
             <w:r>
               <w:rPr>
                 <w:sz w:val="24"/>
                 <w:szCs w:val="24"/>
               </w:rPr>
-              <w:t>curb</w:t>
+              <w:t>s</w:t>
             </w:r>
             <w:r>
               <w:rPr>
                 <w:sz w:val="24"/>
                 <w:szCs w:val="24"/>
               </w:rPr>
-              <w:t>s</w:t>
-            </w:r>
-            <w:r>
-              <w:rPr>
-                <w:sz w:val="24"/>
-                <w:szCs w:val="24"/>
-              </w:rPr>
-              <w:t xml:space="preserve"> ,</w:t>
-            </w:r>
-            <w:proofErr w:type="gramEnd"/>
-            <w:r>
-              <w:rPr>
-                <w:sz w:val="24"/>
-                <w:szCs w:val="24"/>
-              </w:rPr>
-              <w:t xml:space="preserve"> </w:t>
+              <w:t xml:space="preserve"> , </w:t>
             </w:r>
             <w:r>
               <w:rPr>
@@ -1966,6 +1842,16 @@
               <w:rPr>
                 <w:sz w:val="24"/>
                 <w:szCs w:val="24"/>
+              </w:rPr>
+            </w:pPr>
+          </w:p>
+          <w:p>
+            <w:pPr>
+              <w:rPr>
+                <w:rFonts w:ascii="Arial" w:hAnsi="Arial" w:cs="Arial"/>
+                <w:color w:val="0000FF"/>
+                <w:sz w:val="16"/>
+                <w:szCs w:val="16"/>
               </w:rPr>
             </w:pPr>
           </w:p>
@@ -1982,12 +1868,6 @@
         </w:tc>
       </w:tr>
       <w:tr>
-        <w:tblPrEx>
-          <w:tblCellMar>
-            <w:top w:w="0" w:type="dxa"/>
-            <w:bottom w:w="0" w:type="dxa"/>
-          </w:tblCellMar>
-        </w:tblPrEx>
         <w:trPr>
           <w:trHeight w:val="127"/>
         </w:trPr>
@@ -2043,12 +1923,6 @@
         <w:gridCol w:w="10913"/>
       </w:tblGrid>
       <w:tr>
-        <w:tblPrEx>
-          <w:tblCellMar>
-            <w:top w:w="0" w:type="dxa"/>
-            <w:bottom w:w="0" w:type="dxa"/>
-          </w:tblCellMar>
-        </w:tblPrEx>
         <w:tc>
           <w:tcPr>
             <w:tcW w:w="10913" w:type="dxa"/>
@@ -2143,7 +2017,30 @@
                 <w:rFonts w:ascii="Tahoma" w:hAnsi="Tahoma" w:cs="Tahoma"/>
                 <w:sz w:val="20"/>
               </w:rPr>
-              <w:t xml:space="preserve">$6,750 </w:t>
+              <w:t>{{</w:t>
+            </w:r>
+            <w:proofErr w:type="spellStart"/>
+            <w:r>
+              <w:rPr>
+                <w:rFonts w:ascii="Tahoma" w:hAnsi="Tahoma" w:cs="Tahoma"/>
+                <w:sz w:val="20"/>
+              </w:rPr>
+              <w:t>TotalPrice</w:t>
+            </w:r>
+            <w:proofErr w:type="spellEnd"/>
+            <w:r>
+              <w:rPr>
+                <w:rFonts w:ascii="Tahoma" w:hAnsi="Tahoma" w:cs="Tahoma"/>
+                <w:sz w:val="20"/>
+              </w:rPr>
+              <w:t>}}</w:t>
+            </w:r>
+            <w:r>
+              <w:rPr>
+                <w:rFonts w:ascii="Tahoma" w:hAnsi="Tahoma" w:cs="Tahoma"/>
+                <w:sz w:val="20"/>
+              </w:rPr>
+              <w:t xml:space="preserve"> </w:t>
             </w:r>
           </w:p>
           <w:p>
@@ -2341,6 +2238,7 @@
                 <w:rFonts w:ascii="Tahoma" w:hAnsi="Tahoma" w:cs="Tahoma"/>
                 <w:sz w:val="16"/>
               </w:rPr>
+              <w:lastRenderedPageBreak/>
               <w:t>Company’s</w:t>
             </w:r>
             <w:r>
@@ -2368,7 +2266,6 @@
                 <w:rFonts w:ascii="Tahoma" w:hAnsi="Tahoma" w:cs="Tahoma"/>
                 <w:sz w:val="16"/>
               </w:rPr>
-              <w:lastRenderedPageBreak/>
               <w:t xml:space="preserve">Authorized </w:t>
             </w:r>
             <w:r>
@@ -2563,7 +2460,7 @@
                 <w:sz w:val="18"/>
                 <w:szCs w:val="18"/>
               </w:rPr>
-              <w:t>Date: __</w:t>
+              <w:t xml:space="preserve">Date: </w:t>
             </w:r>
             <w:r>
               <w:rPr>
@@ -2572,7 +2469,7 @@
                 <w:szCs w:val="18"/>
                 <w:u w:val="single"/>
               </w:rPr>
-              <w:t>________</w:t>
+              <w:t>__</w:t>
             </w:r>
             <w:r>
               <w:rPr>
@@ -2581,7 +2478,15 @@
                 <w:szCs w:val="18"/>
                 <w:u w:val="single"/>
               </w:rPr>
-              <w:t>1</w:t>
+              <w:t>________</w:t>
+            </w:r>
+            <w:r>
+              <w:rPr>
+                <w:rFonts w:ascii="Tahoma" w:hAnsi="Tahoma" w:cs="Tahoma"/>
+                <w:sz w:val="20"/>
+                <w:u w:val="single"/>
+              </w:rPr>
+              <w:t>{{Date}}</w:t>
             </w:r>
             <w:r>
               <w:rPr>
@@ -2590,7 +2495,7 @@
                 <w:szCs w:val="18"/>
                 <w:u w:val="single"/>
               </w:rPr>
-              <w:t>/</w:t>
+              <w:t>__________</w:t>
             </w:r>
             <w:r>
               <w:rPr>
@@ -2599,42 +2504,15 @@
                 <w:szCs w:val="18"/>
                 <w:u w:val="single"/>
               </w:rPr>
-              <w:t>7</w:t>
+              <w:t>_____________________</w:t>
             </w:r>
             <w:r>
               <w:rPr>
                 <w:rFonts w:ascii="Tahoma" w:hAnsi="Tahoma" w:cs="Tahoma"/>
                 <w:sz w:val="18"/>
                 <w:szCs w:val="18"/>
-                <w:u w:val="single"/>
-              </w:rPr>
-              <w:t>/2</w:t>
-            </w:r>
-            <w:r>
-              <w:rPr>
-                <w:rFonts w:ascii="Tahoma" w:hAnsi="Tahoma" w:cs="Tahoma"/>
-                <w:sz w:val="18"/>
-                <w:szCs w:val="18"/>
-                <w:u w:val="single"/>
-              </w:rPr>
-              <w:t>5</w:t>
-            </w:r>
-            <w:r>
-              <w:rPr>
-                <w:rFonts w:ascii="Tahoma" w:hAnsi="Tahoma" w:cs="Tahoma"/>
-                <w:sz w:val="18"/>
-                <w:szCs w:val="18"/>
-                <w:u w:val="single"/>
-              </w:rPr>
-              <w:t>__________</w:t>
-            </w:r>
-            <w:r>
-              <w:rPr>
-                <w:rFonts w:ascii="Tahoma" w:hAnsi="Tahoma" w:cs="Tahoma"/>
-                <w:sz w:val="18"/>
-                <w:szCs w:val="18"/>
-              </w:rPr>
-              <w:t xml:space="preserve">_____________________ </w:t>
+              </w:rPr>
+              <w:t xml:space="preserve"> </w:t>
             </w:r>
             <w:r>
               <w:rPr>
@@ -2825,7 +2703,7 @@
         </w:rPr>
         <w:t>s responsibility to retain a licensed architect or engineer to determine proper design and code compliance.  Contractor is not responsible for structural integrity and design, including compliance with codes.  If plan</w:t>
       </w:r>
-      <w:bookmarkStart w:id="0" w:name="QuickMark 1"/>
+      <w:bookmarkStart w:id="0" w:name="QuickMark_1"/>
       <w:bookmarkEnd w:id="0"/>
       <w:r>
         <w:rPr>
@@ -2922,23 +2800,7 @@
           <w:sz w:val="13"/>
           <w:szCs w:val="13"/>
         </w:rPr>
-        <w:t xml:space="preserve">Unless specifically stated on the face of this proposal, no repairs to roof deck, installation of wood strips or </w:t>
-      </w:r>
-      <w:proofErr w:type="gramStart"/>
-      <w:r>
-        <w:rPr>
-          <w:sz w:val="13"/>
-          <w:szCs w:val="13"/>
-        </w:rPr>
-        <w:t>cant</w:t>
-      </w:r>
-      <w:proofErr w:type="gramEnd"/>
-      <w:r>
-        <w:rPr>
-          <w:sz w:val="13"/>
-          <w:szCs w:val="13"/>
-        </w:rPr>
-        <w:t xml:space="preserve"> strips, furnishing and application of sheet metal work or roof drains, repairs or alternations to the building, or other items not stated on the face of this proposal are included in this contract.</w:t>
+        <w:t>Unless specifically stated on the face of this proposal, no repairs to roof deck, installation of wood strips or cant strips, furnishing and application of sheet metal work or roof drains, repairs or alternations to the building, or other items not stated on the face of this proposal are included in this contract.</w:t>
       </w:r>
     </w:p>
     <w:p>
@@ -3021,23 +2883,7 @@
           <w:sz w:val="13"/>
           <w:szCs w:val="13"/>
         </w:rPr>
-        <w:t xml:space="preserve">  This proposal and contract </w:t>
-      </w:r>
-      <w:proofErr w:type="gramStart"/>
-      <w:r>
-        <w:rPr>
-          <w:sz w:val="13"/>
-          <w:szCs w:val="13"/>
-        </w:rPr>
-        <w:t>is</w:t>
-      </w:r>
-      <w:proofErr w:type="gramEnd"/>
-      <w:r>
-        <w:rPr>
-          <w:sz w:val="13"/>
-          <w:szCs w:val="13"/>
-        </w:rPr>
-        <w:t xml:space="preserve"> based upon the work to be performed by Contractor not involving asbestos-containing or toxic materials and that such materials will not be encountered or disturbed during the course of performing the roofing work. Contractor is not responsible for expenses, claims or damages arising out of the presence, disturbance or removal of asbestos-containing or toxic material.  In the event that such materials are encountered, Contractor shall be entitled to reasonable compensation for all additional expenses incurred as a result of the presence of asbestos-containing or toxic materials at the work site.</w:t>
+        <w:t xml:space="preserve">  This proposal and contract is based upon the work to be performed by Contractor not involving asbestos-containing or toxic materials and that such materials will not be encountered or disturbed during the course of performing the roofing work. Contractor is not responsible for expenses, claims or damages arising out of the presence, disturbance or removal of asbestos-containing or toxic material.  In the event that such materials are encountered, Contractor shall be entitled to reasonable compensation for all additional expenses incurred as a result of the presence of asbestos-containing or toxic materials at the work site.</w:t>
       </w:r>
     </w:p>
     <w:p>
@@ -3740,23 +3586,7 @@
           <w:sz w:val="12"/>
           <w:szCs w:val="12"/>
         </w:rPr>
-        <w:t xml:space="preserve">Owner and Contractor acknowledge that </w:t>
-      </w:r>
-      <w:proofErr w:type="gramStart"/>
-      <w:r>
-        <w:rPr>
-          <w:sz w:val="12"/>
-          <w:szCs w:val="12"/>
-        </w:rPr>
-        <w:t>asphalt  may</w:t>
-      </w:r>
-      <w:proofErr w:type="gramEnd"/>
-      <w:r>
-        <w:rPr>
-          <w:sz w:val="12"/>
-          <w:szCs w:val="12"/>
-        </w:rPr>
-        <w:t xml:space="preserve"> be</w:t>
+        <w:t>Owner and Contractor acknowledge that asphalt  may be</w:t>
       </w:r>
     </w:p>
     <w:p>
@@ -4063,21 +3893,7 @@
         <w:rPr>
           <w:sz w:val="13"/>
         </w:rPr>
-        <w:t xml:space="preserve">ing in this Repair Work Order shall make the contractor liable in any respect for any damage to the owner’s building or improvements, including any components or contents thereof, including claims of personal injury; or interruption of any business conducted in the building arising from or as a result of the </w:t>
-      </w:r>
-      <w:proofErr w:type="gramStart"/>
-      <w:r>
-        <w:rPr>
-          <w:sz w:val="13"/>
-        </w:rPr>
-        <w:t>contractors</w:t>
-      </w:r>
-      <w:proofErr w:type="gramEnd"/>
-      <w:r>
-        <w:rPr>
-          <w:sz w:val="13"/>
-        </w:rPr>
-        <w:t xml:space="preserve"> work; including mold, mildew or other issues involving air quality.</w:t>
+        <w:t>ing in this Repair Work Order shall make the contractor liable in any respect for any damage to the owner’s building or improvements, including any components or contents thereof, including claims of personal injury; or interruption of any business conducted in the building arising from or as a result of the contractors work; including mold, mildew or other issues involving air quality.</w:t>
       </w:r>
     </w:p>
     <w:p>
@@ -5016,23 +4832,7 @@
           <w:sz w:val="12"/>
           <w:szCs w:val="12"/>
         </w:rPr>
-        <w:t xml:space="preserve">Contractor is not responsible for the </w:t>
-      </w:r>
-      <w:proofErr w:type="gramStart"/>
-      <w:r>
-        <w:rPr>
-          <w:sz w:val="12"/>
-          <w:szCs w:val="12"/>
-        </w:rPr>
-        <w:t>actual  verification</w:t>
-      </w:r>
-      <w:proofErr w:type="gramEnd"/>
-      <w:r>
-        <w:rPr>
-          <w:sz w:val="12"/>
-          <w:szCs w:val="12"/>
-        </w:rPr>
-        <w:t xml:space="preserve"> of</w:t>
+        <w:t>Contractor is not responsible for the actual  verification of</w:t>
       </w:r>
     </w:p>
     <w:p>
@@ -6544,8 +6344,8 @@
                       </w:rPr>
                       <w:t xml:space="preserve"> </w:t>
                     </w:r>
-                    <w:smartTag w:uri="urn:schemas-microsoft-com:office:smarttags" w:element="place">
-                      <w:smartTag w:uri="urn:schemas-microsoft-com:office:smarttags" w:element="City">
+                    <w:smartTag w:uri="urn:schemas-microsoft-com:office:smarttags" w:element="City">
+                      <w:smartTag w:uri="urn:schemas-microsoft-com:office:smarttags" w:element="place">
                         <w:r>
                           <w:rPr>
                             <w:rFonts w:ascii="Tahoma" w:hAnsi="Tahoma" w:cs="Tahoma"/>
@@ -6593,8 +6393,8 @@
                         <w:szCs w:val="16"/>
                       </w:rPr>
                     </w:pPr>
-                    <w:smartTag w:uri="urn:schemas-microsoft-com:office:smarttags" w:element="address">
-                      <w:smartTag w:uri="urn:schemas-microsoft-com:office:smarttags" w:element="Street">
+                    <w:smartTag w:uri="urn:schemas-microsoft-com:office:smarttags" w:element="Street">
+                      <w:smartTag w:uri="urn:schemas-microsoft-com:office:smarttags" w:element="address">
                         <w:r>
                           <w:rPr>
                             <w:rFonts w:ascii="Tahoma" w:hAnsi="Tahoma" w:cs="Tahoma"/>
@@ -6938,7 +6738,7 @@
         <v:path o:extrusionok="f" gradientshapeok="t" o:connecttype="rect"/>
         <o:lock v:ext="edit" aspectratio="t"/>
       </v:shapetype>
-      <v:shape id="_x0000_i1025" type="#_x0000_t75" style="width:9.2pt;height:9.2pt" o:bullet="t">
+      <v:shape id="_x0000_i1184" type="#_x0000_t75" style="width:9pt;height:9pt" o:bullet="t">
         <v:imagedata r:id="rId1" o:title="kssxld1l[1]"/>
       </v:shape>
     </w:pict>
@@ -9022,6 +8822,50 @@
     <w:lsdException w:name="Subtitle" w:qFormat="1"/>
     <w:lsdException w:name="Strong" w:qFormat="1"/>
     <w:lsdException w:name="Emphasis" w:qFormat="1"/>
+    <w:lsdException w:name="Normal Table" w:semiHidden="1" w:unhideWhenUsed="1"/>
+    <w:lsdException w:name="Table Simple 1" w:semiHidden="1" w:unhideWhenUsed="1"/>
+    <w:lsdException w:name="Table Simple 2" w:semiHidden="1" w:unhideWhenUsed="1"/>
+    <w:lsdException w:name="Table Simple 3" w:semiHidden="1" w:unhideWhenUsed="1"/>
+    <w:lsdException w:name="Table Classic 1" w:semiHidden="1" w:unhideWhenUsed="1"/>
+    <w:lsdException w:name="Table Classic 2" w:semiHidden="1" w:unhideWhenUsed="1"/>
+    <w:lsdException w:name="Table Classic 3" w:semiHidden="1" w:unhideWhenUsed="1"/>
+    <w:lsdException w:name="Table Classic 4" w:semiHidden="1" w:unhideWhenUsed="1"/>
+    <w:lsdException w:name="Table Colorful 1" w:semiHidden="1" w:unhideWhenUsed="1"/>
+    <w:lsdException w:name="Table Colorful 2" w:semiHidden="1" w:unhideWhenUsed="1"/>
+    <w:lsdException w:name="Table Colorful 3" w:semiHidden="1" w:unhideWhenUsed="1"/>
+    <w:lsdException w:name="Table Columns 1" w:semiHidden="1" w:unhideWhenUsed="1"/>
+    <w:lsdException w:name="Table Columns 2" w:semiHidden="1" w:unhideWhenUsed="1"/>
+    <w:lsdException w:name="Table Columns 3" w:semiHidden="1" w:unhideWhenUsed="1"/>
+    <w:lsdException w:name="Table Columns 4" w:semiHidden="1" w:unhideWhenUsed="1"/>
+    <w:lsdException w:name="Table Columns 5" w:semiHidden="1" w:unhideWhenUsed="1"/>
+    <w:lsdException w:name="Table Grid 1" w:semiHidden="1" w:unhideWhenUsed="1"/>
+    <w:lsdException w:name="Table Grid 2" w:semiHidden="1" w:unhideWhenUsed="1"/>
+    <w:lsdException w:name="Table Grid 3" w:semiHidden="1" w:unhideWhenUsed="1"/>
+    <w:lsdException w:name="Table Grid 4" w:semiHidden="1" w:unhideWhenUsed="1"/>
+    <w:lsdException w:name="Table Grid 5" w:semiHidden="1" w:unhideWhenUsed="1"/>
+    <w:lsdException w:name="Table Grid 6" w:semiHidden="1" w:unhideWhenUsed="1"/>
+    <w:lsdException w:name="Table Grid 7" w:semiHidden="1" w:unhideWhenUsed="1"/>
+    <w:lsdException w:name="Table Grid 8" w:semiHidden="1" w:unhideWhenUsed="1"/>
+    <w:lsdException w:name="Table List 1" w:semiHidden="1" w:unhideWhenUsed="1"/>
+    <w:lsdException w:name="Table List 2" w:semiHidden="1" w:unhideWhenUsed="1"/>
+    <w:lsdException w:name="Table List 3" w:semiHidden="1" w:unhideWhenUsed="1"/>
+    <w:lsdException w:name="Table List 4" w:semiHidden="1" w:unhideWhenUsed="1"/>
+    <w:lsdException w:name="Table List 5" w:semiHidden="1" w:unhideWhenUsed="1"/>
+    <w:lsdException w:name="Table List 6" w:semiHidden="1" w:unhideWhenUsed="1"/>
+    <w:lsdException w:name="Table List 7" w:semiHidden="1" w:unhideWhenUsed="1"/>
+    <w:lsdException w:name="Table List 8" w:semiHidden="1" w:unhideWhenUsed="1"/>
+    <w:lsdException w:name="Table 3D effects 1" w:semiHidden="1" w:unhideWhenUsed="1"/>
+    <w:lsdException w:name="Table 3D effects 2" w:semiHidden="1" w:unhideWhenUsed="1"/>
+    <w:lsdException w:name="Table 3D effects 3" w:semiHidden="1" w:unhideWhenUsed="1"/>
+    <w:lsdException w:name="Table Contemporary" w:semiHidden="1" w:unhideWhenUsed="1"/>
+    <w:lsdException w:name="Table Elegant" w:semiHidden="1" w:unhideWhenUsed="1"/>
+    <w:lsdException w:name="Table Professional" w:semiHidden="1" w:unhideWhenUsed="1"/>
+    <w:lsdException w:name="Table Subtle 1" w:semiHidden="1" w:unhideWhenUsed="1"/>
+    <w:lsdException w:name="Table Subtle 2" w:semiHidden="1" w:unhideWhenUsed="1"/>
+    <w:lsdException w:name="Table Web 1" w:semiHidden="1" w:unhideWhenUsed="1"/>
+    <w:lsdException w:name="Table Web 2" w:semiHidden="1" w:unhideWhenUsed="1"/>
+    <w:lsdException w:name="Table Web 3" w:semiHidden="1" w:unhideWhenUsed="1"/>
+    <w:lsdException w:name="Table Theme" w:semiHidden="1" w:unhideWhenUsed="1"/>
     <w:lsdException w:name="Placeholder Text" w:semiHidden="1" w:uiPriority="99"/>
     <w:lsdException w:name="No Spacing" w:uiPriority="1" w:qFormat="1"/>
     <w:lsdException w:name="Light Shading" w:uiPriority="60"/>
@@ -9284,11 +9128,15 @@
   </w:style>
   <w:style w:type="character" w:default="1" w:styleId="DefaultParagraphFont">
     <w:name w:val="Default Paragraph Font"/>
+    <w:uiPriority w:val="1"/>
     <w:semiHidden/>
+    <w:unhideWhenUsed/>
   </w:style>
   <w:style w:type="table" w:default="1" w:styleId="TableNormal">
     <w:name w:val="Normal Table"/>
+    <w:uiPriority w:val="99"/>
     <w:semiHidden/>
+    <w:unhideWhenUsed/>
     <w:tblPr>
       <w:tblInd w:w="0" w:type="dxa"/>
       <w:tblCellMar>
@@ -9301,7 +9149,9 @@
   </w:style>
   <w:style w:type="numbering" w:default="1" w:styleId="NoList">
     <w:name w:val="No List"/>
+    <w:uiPriority w:val="99"/>
     <w:semiHidden/>
+    <w:unhideWhenUsed/>
   </w:style>
   <w:style w:type="paragraph" w:styleId="EnvelopeAddress">
     <w:name w:val="envelope address"/>

</xml_diff>

<commit_message>
All Variables Added Except Scope
</commit_message>
<xml_diff>
--- a/static/generated_docs/template.docx
+++ b/static/generated_docs/template.docx
@@ -141,7 +141,14 @@
                 <w:rFonts w:ascii="Tahoma" w:hAnsi="Tahoma" w:cs="Tahoma"/>
                 <w:sz w:val="20"/>
               </w:rPr>
-              <w:t xml:space="preserve">41870 Thrive Drive , Suite 140 </w:t>
+              <w:t>{{StreetAdd}}</w:t>
+            </w:r>
+            <w:r>
+              <w:rPr>
+                <w:rFonts w:ascii="Tahoma" w:hAnsi="Tahoma" w:cs="Tahoma"/>
+                <w:sz w:val="20"/>
+              </w:rPr>
+              <w:t xml:space="preserve"> </w:t>
             </w:r>
           </w:p>
         </w:tc>
@@ -209,35 +216,7 @@
                 <w:rFonts w:ascii="Tahoma" w:hAnsi="Tahoma" w:cs="Tahoma"/>
                 <w:sz w:val="20"/>
               </w:rPr>
-              <w:t>R</w:t>
-            </w:r>
-            <w:r>
-              <w:rPr>
-                <w:rFonts w:ascii="Tahoma" w:hAnsi="Tahoma" w:cs="Tahoma"/>
-                <w:sz w:val="20"/>
-              </w:rPr>
-              <w:t>o</w:t>
-            </w:r>
-            <w:r>
-              <w:rPr>
-                <w:rFonts w:ascii="Tahoma" w:hAnsi="Tahoma" w:cs="Tahoma"/>
-                <w:sz w:val="20"/>
-              </w:rPr>
-              <w:t>seville</w:t>
-            </w:r>
-            <w:r>
-              <w:rPr>
-                <w:rFonts w:ascii="Tahoma" w:hAnsi="Tahoma" w:cs="Tahoma"/>
-                <w:sz w:val="20"/>
-              </w:rPr>
-              <w:t xml:space="preserve"> , CA</w:t>
-            </w:r>
-            <w:r>
-              <w:rPr>
-                <w:rFonts w:ascii="Tahoma" w:hAnsi="Tahoma" w:cs="Tahoma"/>
-                <w:sz w:val="20"/>
-              </w:rPr>
-              <w:t xml:space="preserve"> 95678</w:t>
+              <w:t>{{CityAdd}}</w:t>
             </w:r>
           </w:p>
         </w:tc>
@@ -287,23 +266,7 @@
                 <w:rFonts w:ascii="Tahoma" w:hAnsi="Tahoma" w:cs="Tahoma"/>
                 <w:sz w:val="20"/>
               </w:rPr>
-              <w:t>{{</w:t>
-            </w:r>
-            <w:proofErr w:type="spellStart"/>
-            <w:r>
-              <w:rPr>
-                <w:rFonts w:ascii="Tahoma" w:hAnsi="Tahoma" w:cs="Tahoma"/>
-                <w:sz w:val="20"/>
-              </w:rPr>
-              <w:t>JobContact</w:t>
-            </w:r>
-            <w:proofErr w:type="spellEnd"/>
-            <w:r>
-              <w:rPr>
-                <w:rFonts w:ascii="Tahoma" w:hAnsi="Tahoma" w:cs="Tahoma"/>
-                <w:sz w:val="20"/>
-              </w:rPr>
-              <w:t>}}</w:t>
+              <w:t>{{JobContact}}</w:t>
             </w:r>
             <w:r>
               <w:rPr>
@@ -394,23 +357,7 @@
                 <w:rFonts w:ascii="Tahoma" w:hAnsi="Tahoma" w:cs="Tahoma"/>
                 <w:sz w:val="20"/>
               </w:rPr>
-              <w:t>: {{</w:t>
-            </w:r>
-            <w:proofErr w:type="spellStart"/>
-            <w:r>
-              <w:rPr>
-                <w:rFonts w:ascii="Tahoma" w:hAnsi="Tahoma" w:cs="Tahoma"/>
-                <w:sz w:val="20"/>
-              </w:rPr>
-              <w:t>JobContactPhone</w:t>
-            </w:r>
-            <w:proofErr w:type="spellEnd"/>
-            <w:r>
-              <w:rPr>
-                <w:rFonts w:ascii="Tahoma" w:hAnsi="Tahoma" w:cs="Tahoma"/>
-                <w:sz w:val="20"/>
-              </w:rPr>
-              <w:t>}}</w:t>
+              <w:t>: {{JobContactPhone}}</w:t>
             </w:r>
           </w:p>
         </w:tc>
@@ -646,23 +593,7 @@
                                       <w:rFonts w:ascii="Tahoma" w:hAnsi="Tahoma" w:cs="Tahoma"/>
                                       <w:sz w:val="20"/>
                                     </w:rPr>
-                                    <w:t>{{</w:t>
-                                  </w:r>
-                                  <w:proofErr w:type="spellStart"/>
-                                  <w:r>
-                                    <w:rPr>
-                                      <w:rFonts w:ascii="Tahoma" w:hAnsi="Tahoma" w:cs="Tahoma"/>
-                                      <w:sz w:val="20"/>
-                                    </w:rPr>
-                                    <w:t>ContractorName</w:t>
-                                  </w:r>
-                                  <w:proofErr w:type="spellEnd"/>
-                                  <w:r>
-                                    <w:rPr>
-                                      <w:rFonts w:ascii="Tahoma" w:hAnsi="Tahoma" w:cs="Tahoma"/>
-                                      <w:sz w:val="20"/>
-                                    </w:rPr>
-                                    <w:t>}}</w:t>
+                                    <w:t>{{ContractorName}}</w:t>
                                   </w:r>
                                   <w:r>
                                     <w:rPr>
@@ -704,33 +635,7 @@
                                       <w:sz w:val="20"/>
                                       <w:u w:val="single"/>
                                     </w:rPr>
-                                    <w:t>{{</w:t>
-                                  </w:r>
-                                  <w:proofErr w:type="spellStart"/>
-                                  <w:r>
-                                    <w:rPr>
-                                      <w:rFonts w:ascii="Tahoma" w:hAnsi="Tahoma" w:cs="Tahoma"/>
-                                      <w:b/>
-                                      <w:bCs/>
-                                      <w:i/>
-                                      <w:iCs/>
-                                      <w:sz w:val="20"/>
-                                      <w:u w:val="single"/>
-                                    </w:rPr>
-                                    <w:t>ContractorEmail</w:t>
-                                  </w:r>
-                                  <w:proofErr w:type="spellEnd"/>
-                                  <w:r>
-                                    <w:rPr>
-                                      <w:rFonts w:ascii="Tahoma" w:hAnsi="Tahoma" w:cs="Tahoma"/>
-                                      <w:b/>
-                                      <w:bCs/>
-                                      <w:i/>
-                                      <w:iCs/>
-                                      <w:sz w:val="20"/>
-                                      <w:u w:val="single"/>
-                                    </w:rPr>
-                                    <w:t>}}</w:t>
+                                    <w:t>{{ContractorEmail}}</w:t>
                                   </w:r>
                                 </w:p>
                               </w:tc>
@@ -1003,23 +908,7 @@
                                 <w:rFonts w:ascii="Tahoma" w:hAnsi="Tahoma" w:cs="Tahoma"/>
                                 <w:sz w:val="20"/>
                               </w:rPr>
-                              <w:t>{{</w:t>
-                            </w:r>
-                            <w:proofErr w:type="spellStart"/>
-                            <w:r>
-                              <w:rPr>
-                                <w:rFonts w:ascii="Tahoma" w:hAnsi="Tahoma" w:cs="Tahoma"/>
-                                <w:sz w:val="20"/>
-                              </w:rPr>
-                              <w:t>ContractorName</w:t>
-                            </w:r>
-                            <w:proofErr w:type="spellEnd"/>
-                            <w:r>
-                              <w:rPr>
-                                <w:rFonts w:ascii="Tahoma" w:hAnsi="Tahoma" w:cs="Tahoma"/>
-                                <w:sz w:val="20"/>
-                              </w:rPr>
-                              <w:t>}}</w:t>
+                              <w:t>{{ContractorName}}</w:t>
                             </w:r>
                             <w:r>
                               <w:rPr>
@@ -1061,33 +950,7 @@
                                 <w:sz w:val="20"/>
                                 <w:u w:val="single"/>
                               </w:rPr>
-                              <w:t>{{</w:t>
-                            </w:r>
-                            <w:proofErr w:type="spellStart"/>
-                            <w:r>
-                              <w:rPr>
-                                <w:rFonts w:ascii="Tahoma" w:hAnsi="Tahoma" w:cs="Tahoma"/>
-                                <w:b/>
-                                <w:bCs/>
-                                <w:i/>
-                                <w:iCs/>
-                                <w:sz w:val="20"/>
-                                <w:u w:val="single"/>
-                              </w:rPr>
-                              <w:t>ContractorEmail</w:t>
-                            </w:r>
-                            <w:proofErr w:type="spellEnd"/>
-                            <w:r>
-                              <w:rPr>
-                                <w:rFonts w:ascii="Tahoma" w:hAnsi="Tahoma" w:cs="Tahoma"/>
-                                <w:b/>
-                                <w:bCs/>
-                                <w:i/>
-                                <w:iCs/>
-                                <w:sz w:val="20"/>
-                                <w:u w:val="single"/>
-                              </w:rPr>
-                              <w:t>}}</w:t>
+                              <w:t>{{ContractorEmail}}</w:t>
                             </w:r>
                           </w:p>
                         </w:tc>
@@ -2017,23 +1880,7 @@
                 <w:rFonts w:ascii="Tahoma" w:hAnsi="Tahoma" w:cs="Tahoma"/>
                 <w:sz w:val="20"/>
               </w:rPr>
-              <w:t>{{</w:t>
-            </w:r>
-            <w:proofErr w:type="spellStart"/>
-            <w:r>
-              <w:rPr>
-                <w:rFonts w:ascii="Tahoma" w:hAnsi="Tahoma" w:cs="Tahoma"/>
-                <w:sz w:val="20"/>
-              </w:rPr>
-              <w:t>TotalPrice</w:t>
-            </w:r>
-            <w:proofErr w:type="spellEnd"/>
-            <w:r>
-              <w:rPr>
-                <w:rFonts w:ascii="Tahoma" w:hAnsi="Tahoma" w:cs="Tahoma"/>
-                <w:sz w:val="20"/>
-              </w:rPr>
-              <w:t>}}</w:t>
+              <w:t>{{TotalPrice}}</w:t>
             </w:r>
             <w:r>
               <w:rPr>
@@ -6738,7 +6585,7 @@
         <v:path o:extrusionok="f" gradientshapeok="t" o:connecttype="rect"/>
         <o:lock v:ext="edit" aspectratio="t"/>
       </v:shapetype>
-      <v:shape id="_x0000_i1184" type="#_x0000_t75" style="width:9pt;height:9pt" o:bullet="t">
+      <v:shape id="_x0000_i1185" type="#_x0000_t75" style="width:9pt;height:9pt" o:bullet="t">
         <v:imagedata r:id="rId1" o:title="kssxld1l[1]"/>
       </v:shape>
     </w:pict>

</xml_diff>

<commit_message>
New Template with Signature
</commit_message>
<xml_diff>
--- a/static/generated_docs/template.docx
+++ b/static/generated_docs/template.docx
@@ -1,6 +1,6 @@
 
 <file path=word/document.xml><?xml version="1.0" encoding="utf-8"?>
-<w:document xmlns:wpc="http://schemas.microsoft.com/office/word/2010/wordprocessingCanvas" xmlns:cx="http://schemas.microsoft.com/office/drawing/2014/chartex" xmlns:cx1="http://schemas.microsoft.com/office/drawing/2015/9/8/chartex" xmlns:cx2="http://schemas.microsoft.com/office/drawing/2015/10/21/chartex" xmlns:cx3="http://schemas.microsoft.com/office/drawing/2016/5/9/chartex" xmlns:cx4="http://schemas.microsoft.com/office/drawing/2016/5/10/chartex" xmlns:cx5="http://schemas.microsoft.com/office/drawing/2016/5/11/chartex" xmlns:cx6="http://schemas.microsoft.com/office/drawing/2016/5/12/chartex" xmlns:cx7="http://schemas.microsoft.com/office/drawing/2016/5/13/chartex" xmlns:cx8="http://schemas.microsoft.com/office/drawing/2016/5/14/chartex" xmlns:mc="http://schemas.openxmlformats.org/markup-compatibility/2006" xmlns:aink="http://schemas.microsoft.com/office/drawing/2016/ink" xmlns:am3d="http://schemas.microsoft.com/office/drawing/2017/model3d" xmlns:o="urn:schemas-microsoft-com:office:office" xmlns:r="http://schemas.openxmlformats.org/officeDocument/2006/relationships" xmlns:m="http://schemas.openxmlformats.org/officeDocument/2006/math" xmlns:v="urn:schemas-microsoft-com:vml" xmlns:wp14="http://schemas.microsoft.com/office/word/2010/wordprocessingDrawing" xmlns:wp="http://schemas.openxmlformats.org/drawingml/2006/wordprocessingDrawing" xmlns:w10="urn:schemas-microsoft-com:office:word" xmlns:w="http://schemas.openxmlformats.org/wordprocessingml/2006/main" xmlns:w14="http://schemas.microsoft.com/office/word/2010/wordml" xmlns:w15="http://schemas.microsoft.com/office/word/2012/wordml" xmlns:w16cex="http://schemas.microsoft.com/office/word/2018/wordml/cex" xmlns:w16cid="http://schemas.microsoft.com/office/word/2016/wordml/cid" xmlns:w16="http://schemas.microsoft.com/office/word/2018/wordml" xmlns:w16sdtdh="http://schemas.microsoft.com/office/word/2020/wordml/sdtdatahash" xmlns:w16se="http://schemas.microsoft.com/office/word/2015/wordml/symex" xmlns:wpg="http://schemas.microsoft.com/office/word/2010/wordprocessingGroup" xmlns:wpi="http://schemas.microsoft.com/office/word/2010/wordprocessingInk" xmlns:wne="http://schemas.microsoft.com/office/word/2006/wordml" xmlns:wps="http://schemas.microsoft.com/office/word/2010/wordprocessingShape" mc:Ignorable="w14 w15 w16se w16cid w16 w16cex w16sdtdh wp14">
+<w:document xmlns:wpc="http://schemas.microsoft.com/office/word/2010/wordprocessingCanvas" xmlns:cx="http://schemas.microsoft.com/office/drawing/2014/chartex" xmlns:cx1="http://schemas.microsoft.com/office/drawing/2015/9/8/chartex" xmlns:cx2="http://schemas.microsoft.com/office/drawing/2015/10/21/chartex" xmlns:cx3="http://schemas.microsoft.com/office/drawing/2016/5/9/chartex" xmlns:cx4="http://schemas.microsoft.com/office/drawing/2016/5/10/chartex" xmlns:cx5="http://schemas.microsoft.com/office/drawing/2016/5/11/chartex" xmlns:cx6="http://schemas.microsoft.com/office/drawing/2016/5/12/chartex" xmlns:cx7="http://schemas.microsoft.com/office/drawing/2016/5/13/chartex" xmlns:cx8="http://schemas.microsoft.com/office/drawing/2016/5/14/chartex" xmlns:mc="http://schemas.openxmlformats.org/markup-compatibility/2006" xmlns:aink="http://schemas.microsoft.com/office/drawing/2016/ink" xmlns:am3d="http://schemas.microsoft.com/office/drawing/2017/model3d" xmlns:o="urn:schemas-microsoft-com:office:office" xmlns:oel="http://schemas.microsoft.com/office/2019/extlst" xmlns:r="http://schemas.openxmlformats.org/officeDocument/2006/relationships" xmlns:m="http://schemas.openxmlformats.org/officeDocument/2006/math" xmlns:v="urn:schemas-microsoft-com:vml" xmlns:wp14="http://schemas.microsoft.com/office/word/2010/wordprocessingDrawing" xmlns:wp="http://schemas.openxmlformats.org/drawingml/2006/wordprocessingDrawing" xmlns:w10="urn:schemas-microsoft-com:office:word" xmlns:w="http://schemas.openxmlformats.org/wordprocessingml/2006/main" xmlns:w14="http://schemas.microsoft.com/office/word/2010/wordml" xmlns:w15="http://schemas.microsoft.com/office/word/2012/wordml" xmlns:w16cex="http://schemas.microsoft.com/office/word/2018/wordml/cex" xmlns:w16cid="http://schemas.microsoft.com/office/word/2016/wordml/cid" xmlns:w16="http://schemas.microsoft.com/office/word/2018/wordml" xmlns:w16du="http://schemas.microsoft.com/office/word/2023/wordml/word16du" xmlns:w16sdtdh="http://schemas.microsoft.com/office/word/2020/wordml/sdtdatahash" xmlns:w16sdtfl="http://schemas.microsoft.com/office/word/2024/wordml/sdtformatlock" xmlns:w16se="http://schemas.microsoft.com/office/word/2015/wordml/symex" xmlns:wpg="http://schemas.microsoft.com/office/word/2010/wordprocessingGroup" xmlns:wpi="http://schemas.microsoft.com/office/word/2010/wordprocessingInk" xmlns:wne="http://schemas.microsoft.com/office/word/2006/wordml" xmlns:wps="http://schemas.microsoft.com/office/word/2010/wordprocessingShape" mc:Ignorable="w14 w15 w16se w16cid w16 w16cex w16sdtdh w16sdtfl w16du wp14">
   <w:body>
     <w:tbl>
       <w:tblPr>
@@ -141,7 +141,23 @@
                 <w:rFonts w:ascii="Tahoma" w:hAnsi="Tahoma" w:cs="Tahoma"/>
                 <w:sz w:val="20"/>
               </w:rPr>
-              <w:t>{{StreetAdd}}</w:t>
+              <w:t>{{</w:t>
+            </w:r>
+            <w:proofErr w:type="spellStart"/>
+            <w:r>
+              <w:rPr>
+                <w:rFonts w:ascii="Tahoma" w:hAnsi="Tahoma" w:cs="Tahoma"/>
+                <w:sz w:val="20"/>
+              </w:rPr>
+              <w:t>StreetAdd</w:t>
+            </w:r>
+            <w:proofErr w:type="spellEnd"/>
+            <w:r>
+              <w:rPr>
+                <w:rFonts w:ascii="Tahoma" w:hAnsi="Tahoma" w:cs="Tahoma"/>
+                <w:sz w:val="20"/>
+              </w:rPr>
+              <w:t>}}</w:t>
             </w:r>
             <w:r>
               <w:rPr>
@@ -216,7 +232,23 @@
                 <w:rFonts w:ascii="Tahoma" w:hAnsi="Tahoma" w:cs="Tahoma"/>
                 <w:sz w:val="20"/>
               </w:rPr>
-              <w:t>{{CityAdd}}</w:t>
+              <w:t>{{</w:t>
+            </w:r>
+            <w:proofErr w:type="spellStart"/>
+            <w:r>
+              <w:rPr>
+                <w:rFonts w:ascii="Tahoma" w:hAnsi="Tahoma" w:cs="Tahoma"/>
+                <w:sz w:val="20"/>
+              </w:rPr>
+              <w:t>CityAdd</w:t>
+            </w:r>
+            <w:proofErr w:type="spellEnd"/>
+            <w:r>
+              <w:rPr>
+                <w:rFonts w:ascii="Tahoma" w:hAnsi="Tahoma" w:cs="Tahoma"/>
+                <w:sz w:val="20"/>
+              </w:rPr>
+              <w:t>}}</w:t>
             </w:r>
           </w:p>
         </w:tc>
@@ -266,7 +298,23 @@
                 <w:rFonts w:ascii="Tahoma" w:hAnsi="Tahoma" w:cs="Tahoma"/>
                 <w:sz w:val="20"/>
               </w:rPr>
-              <w:t>{{JobContact}}</w:t>
+              <w:t>{{</w:t>
+            </w:r>
+            <w:proofErr w:type="spellStart"/>
+            <w:r>
+              <w:rPr>
+                <w:rFonts w:ascii="Tahoma" w:hAnsi="Tahoma" w:cs="Tahoma"/>
+                <w:sz w:val="20"/>
+              </w:rPr>
+              <w:t>JobContact</w:t>
+            </w:r>
+            <w:proofErr w:type="spellEnd"/>
+            <w:r>
+              <w:rPr>
+                <w:rFonts w:ascii="Tahoma" w:hAnsi="Tahoma" w:cs="Tahoma"/>
+                <w:sz w:val="20"/>
+              </w:rPr>
+              <w:t>}}</w:t>
             </w:r>
             <w:r>
               <w:rPr>
@@ -357,7 +405,23 @@
                 <w:rFonts w:ascii="Tahoma" w:hAnsi="Tahoma" w:cs="Tahoma"/>
                 <w:sz w:val="20"/>
               </w:rPr>
-              <w:t>: {{JobContactPhone}}</w:t>
+              <w:t>: {{</w:t>
+            </w:r>
+            <w:proofErr w:type="spellStart"/>
+            <w:r>
+              <w:rPr>
+                <w:rFonts w:ascii="Tahoma" w:hAnsi="Tahoma" w:cs="Tahoma"/>
+                <w:sz w:val="20"/>
+              </w:rPr>
+              <w:t>JobContactPhone</w:t>
+            </w:r>
+            <w:proofErr w:type="spellEnd"/>
+            <w:r>
+              <w:rPr>
+                <w:rFonts w:ascii="Tahoma" w:hAnsi="Tahoma" w:cs="Tahoma"/>
+                <w:sz w:val="20"/>
+              </w:rPr>
+              <w:t>}}</w:t>
             </w:r>
           </w:p>
         </w:tc>
@@ -593,7 +657,23 @@
                                       <w:rFonts w:ascii="Tahoma" w:hAnsi="Tahoma" w:cs="Tahoma"/>
                                       <w:sz w:val="20"/>
                                     </w:rPr>
-                                    <w:t>{{ContractorName}}</w:t>
+                                    <w:t>{{</w:t>
+                                  </w:r>
+                                  <w:proofErr w:type="spellStart"/>
+                                  <w:r>
+                                    <w:rPr>
+                                      <w:rFonts w:ascii="Tahoma" w:hAnsi="Tahoma" w:cs="Tahoma"/>
+                                      <w:sz w:val="20"/>
+                                    </w:rPr>
+                                    <w:t>ContractorName</w:t>
+                                  </w:r>
+                                  <w:proofErr w:type="spellEnd"/>
+                                  <w:r>
+                                    <w:rPr>
+                                      <w:rFonts w:ascii="Tahoma" w:hAnsi="Tahoma" w:cs="Tahoma"/>
+                                      <w:sz w:val="20"/>
+                                    </w:rPr>
+                                    <w:t>}}</w:t>
                                   </w:r>
                                   <w:r>
                                     <w:rPr>
@@ -635,7 +715,33 @@
                                       <w:sz w:val="20"/>
                                       <w:u w:val="single"/>
                                     </w:rPr>
-                                    <w:t>{{ContractorEmail}}</w:t>
+                                    <w:t>{{</w:t>
+                                  </w:r>
+                                  <w:proofErr w:type="spellStart"/>
+                                  <w:r>
+                                    <w:rPr>
+                                      <w:rFonts w:ascii="Tahoma" w:hAnsi="Tahoma" w:cs="Tahoma"/>
+                                      <w:b/>
+                                      <w:bCs/>
+                                      <w:i/>
+                                      <w:iCs/>
+                                      <w:sz w:val="20"/>
+                                      <w:u w:val="single"/>
+                                    </w:rPr>
+                                    <w:t>ContractorEmail</w:t>
+                                  </w:r>
+                                  <w:proofErr w:type="spellEnd"/>
+                                  <w:r>
+                                    <w:rPr>
+                                      <w:rFonts w:ascii="Tahoma" w:hAnsi="Tahoma" w:cs="Tahoma"/>
+                                      <w:b/>
+                                      <w:bCs/>
+                                      <w:i/>
+                                      <w:iCs/>
+                                      <w:sz w:val="20"/>
+                                      <w:u w:val="single"/>
+                                    </w:rPr>
+                                    <w:t>}}</w:t>
                                   </w:r>
                                 </w:p>
                               </w:tc>
@@ -742,7 +848,7 @@
                 <v:stroke joinstyle="miter"/>
                 <v:path gradientshapeok="t" o:connecttype="rect"/>
               </v:shapetype>
-              <v:shape id="Text Box 5" o:spid="_x0000_s1026" type="#_x0000_t202" style="position:absolute;margin-left:-32.15pt;margin-top:-189.75pt;width:308pt;height:185.35pt;z-index:251657728;visibility:visible;mso-wrap-style:square;mso-width-percent:0;mso-height-percent:0;mso-wrap-distance-left:9pt;mso-wrap-distance-top:0;mso-wrap-distance-right:9pt;mso-wrap-distance-bottom:0;mso-position-horizontal:absolute;mso-position-horizontal-relative:text;mso-position-vertical:absolute;mso-position-vertical-relative:text;mso-width-percent:0;mso-height-percent:0;mso-width-relative:page;mso-height-relative:page;v-text-anchor:top" o:gfxdata="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" stroked="f">
+              <v:shape id="Text Box 5" o:spid="_x0000_s1026" type="#_x0000_t202" style="position:absolute;margin-left:-32.15pt;margin-top:-189.75pt;width:308pt;height:185.35pt;z-index:251657728;visibility:visible;mso-wrap-style:square;mso-width-percent:0;mso-height-percent:0;mso-wrap-distance-left:9pt;mso-wrap-distance-top:0;mso-wrap-distance-right:9pt;mso-wrap-distance-bottom:0;mso-position-horizontal:absolute;mso-position-horizontal-relative:text;mso-position-vertical:absolute;mso-position-vertical-relative:text;mso-width-percent:0;mso-height-percent:0;mso-width-relative:page;mso-height-relative:page;v-text-anchor:top" o:gfxdata="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" stroked="f">
                 <v:textbox>
                   <w:txbxContent>
                     <w:tbl>
@@ -908,7 +1014,23 @@
                                 <w:rFonts w:ascii="Tahoma" w:hAnsi="Tahoma" w:cs="Tahoma"/>
                                 <w:sz w:val="20"/>
                               </w:rPr>
-                              <w:t>{{ContractorName}}</w:t>
+                              <w:t>{{</w:t>
+                            </w:r>
+                            <w:proofErr w:type="spellStart"/>
+                            <w:r>
+                              <w:rPr>
+                                <w:rFonts w:ascii="Tahoma" w:hAnsi="Tahoma" w:cs="Tahoma"/>
+                                <w:sz w:val="20"/>
+                              </w:rPr>
+                              <w:t>ContractorName</w:t>
+                            </w:r>
+                            <w:proofErr w:type="spellEnd"/>
+                            <w:r>
+                              <w:rPr>
+                                <w:rFonts w:ascii="Tahoma" w:hAnsi="Tahoma" w:cs="Tahoma"/>
+                                <w:sz w:val="20"/>
+                              </w:rPr>
+                              <w:t>}}</w:t>
                             </w:r>
                             <w:r>
                               <w:rPr>
@@ -950,7 +1072,33 @@
                                 <w:sz w:val="20"/>
                                 <w:u w:val="single"/>
                               </w:rPr>
-                              <w:t>{{ContractorEmail}}</w:t>
+                              <w:t>{{</w:t>
+                            </w:r>
+                            <w:proofErr w:type="spellStart"/>
+                            <w:r>
+                              <w:rPr>
+                                <w:rFonts w:ascii="Tahoma" w:hAnsi="Tahoma" w:cs="Tahoma"/>
+                                <w:b/>
+                                <w:bCs/>
+                                <w:i/>
+                                <w:iCs/>
+                                <w:sz w:val="20"/>
+                                <w:u w:val="single"/>
+                              </w:rPr>
+                              <w:t>ContractorEmail</w:t>
+                            </w:r>
+                            <w:proofErr w:type="spellEnd"/>
+                            <w:r>
+                              <w:rPr>
+                                <w:rFonts w:ascii="Tahoma" w:hAnsi="Tahoma" w:cs="Tahoma"/>
+                                <w:b/>
+                                <w:bCs/>
+                                <w:i/>
+                                <w:iCs/>
+                                <w:sz w:val="20"/>
+                                <w:u w:val="single"/>
+                              </w:rPr>
+                              <w:t>}}</w:t>
                             </w:r>
                           </w:p>
                         </w:tc>
@@ -1866,21 +2014,30 @@
                 <w:rFonts w:ascii="Tahoma" w:hAnsi="Tahoma" w:cs="Tahoma"/>
                 <w:sz w:val="20"/>
               </w:rPr>
-              <w:t xml:space="preserve"> </w:t>
+              <w:t xml:space="preserve">  </w:t>
             </w:r>
             <w:r>
               <w:rPr>
                 <w:rFonts w:ascii="Tahoma" w:hAnsi="Tahoma" w:cs="Tahoma"/>
                 <w:sz w:val="20"/>
               </w:rPr>
-              <w:t xml:space="preserve">    </w:t>
-            </w:r>
+              <w:t>{{</w:t>
+            </w:r>
+            <w:proofErr w:type="spellStart"/>
             <w:r>
               <w:rPr>
                 <w:rFonts w:ascii="Tahoma" w:hAnsi="Tahoma" w:cs="Tahoma"/>
                 <w:sz w:val="20"/>
               </w:rPr>
-              <w:t>{{TotalPrice}}</w:t>
+              <w:t>TotalPrice</w:t>
+            </w:r>
+            <w:proofErr w:type="spellEnd"/>
+            <w:r>
+              <w:rPr>
+                <w:rFonts w:ascii="Tahoma" w:hAnsi="Tahoma" w:cs="Tahoma"/>
+                <w:sz w:val="20"/>
+              </w:rPr>
+              <w:t>}}</w:t>
             </w:r>
             <w:r>
               <w:rPr>
@@ -2171,22 +2328,80 @@
                 <w:sz w:val="18"/>
                 <w:u w:val="single"/>
               </w:rPr>
-              <w:t>__________</w:t>
-            </w:r>
-            <w:r>
-              <w:rPr>
-                <w:rFonts w:ascii="Tahoma" w:hAnsi="Tahoma" w:cs="Tahoma"/>
+              <w:t>_________</w:t>
+            </w:r>
+            <w:r>
+              <w:rPr>
+                <w:rFonts w:ascii="Tahoma" w:hAnsi="Tahoma" w:cs="Tahoma"/>
+                <w:noProof/>
                 <w:sz w:val="18"/>
                 <w:u w:val="single"/>
               </w:rPr>
-              <w:t>______________</w:t>
-            </w:r>
-            <w:r>
-              <w:rPr>
-                <w:rFonts w:ascii="Tahoma" w:hAnsi="Tahoma" w:cs="Tahoma"/>
-                <w:sz w:val="16"/>
-              </w:rPr>
-              <w:t xml:space="preserve"> </w:t>
+              <w:drawing>
+                <wp:inline distT="0" distB="0" distL="0" distR="0" wp14:anchorId="540E3C26" wp14:editId="48CF056B">
+                  <wp:extent cx="1018903" cy="282706"/>
+                  <wp:effectExtent l="0" t="0" r="0" b="3175"/>
+                  <wp:docPr id="333488470" name="Picture 5"/>
+                  <wp:cNvGraphicFramePr>
+                    <a:graphicFrameLocks xmlns:a="http://schemas.openxmlformats.org/drawingml/2006/main" noChangeAspect="1"/>
+                  </wp:cNvGraphicFramePr>
+                  <a:graphic xmlns:a="http://schemas.openxmlformats.org/drawingml/2006/main">
+                    <a:graphicData uri="http://schemas.openxmlformats.org/drawingml/2006/picture">
+                      <pic:pic xmlns:pic="http://schemas.openxmlformats.org/drawingml/2006/picture">
+                        <pic:nvPicPr>
+                          <pic:cNvPr id="333488470" name="Picture 333488470"/>
+                          <pic:cNvPicPr/>
+                        </pic:nvPicPr>
+                        <pic:blipFill>
+                          <a:blip r:embed="rId11" cstate="print">
+                            <a:extLst>
+                              <a:ext uri="{28A0092B-C50C-407E-A947-70E740481C1C}">
+                                <a14:useLocalDpi xmlns:a14="http://schemas.microsoft.com/office/drawing/2010/main" val="0"/>
+                              </a:ext>
+                            </a:extLst>
+                          </a:blip>
+                          <a:stretch>
+                            <a:fillRect/>
+                          </a:stretch>
+                        </pic:blipFill>
+                        <pic:spPr>
+                          <a:xfrm>
+                            <a:off x="0" y="0"/>
+                            <a:ext cx="1018903" cy="282706"/>
+                          </a:xfrm>
+                          <a:prstGeom prst="rect">
+                            <a:avLst/>
+                          </a:prstGeom>
+                        </pic:spPr>
+                      </pic:pic>
+                    </a:graphicData>
+                  </a:graphic>
+                </wp:inline>
+              </w:drawing>
+            </w:r>
+            <w:r>
+              <w:rPr>
+                <w:rFonts w:ascii="Tahoma" w:hAnsi="Tahoma" w:cs="Tahoma"/>
+                <w:sz w:val="18"/>
+                <w:u w:val="single"/>
+              </w:rPr>
+              <w:t>_</w:t>
+            </w:r>
+            <w:r>
+              <w:rPr>
+                <w:rFonts w:ascii="Tahoma" w:hAnsi="Tahoma" w:cs="Tahoma"/>
+                <w:sz w:val="18"/>
+                <w:u w:val="single"/>
+              </w:rPr>
+              <w:t>_____________</w:t>
+            </w:r>
+            <w:r>
+              <w:rPr>
+                <w:rFonts w:ascii="Tahoma" w:hAnsi="Tahoma" w:cs="Tahoma"/>
+                <w:sz w:val="18"/>
+                <w:u w:val="single"/>
+              </w:rPr>
+              <w:t>___</w:t>
             </w:r>
             <w:r>
               <w:rPr>
@@ -5080,7 +5295,7 @@
 </file>
 
 <file path=word/endnotes.xml><?xml version="1.0" encoding="utf-8"?>
-<w:endnotes xmlns:wpc="http://schemas.microsoft.com/office/word/2010/wordprocessingCanvas" xmlns:cx="http://schemas.microsoft.com/office/drawing/2014/chartex" xmlns:cx1="http://schemas.microsoft.com/office/drawing/2015/9/8/chartex" xmlns:cx2="http://schemas.microsoft.com/office/drawing/2015/10/21/chartex" xmlns:cx3="http://schemas.microsoft.com/office/drawing/2016/5/9/chartex" xmlns:cx4="http://schemas.microsoft.com/office/drawing/2016/5/10/chartex" xmlns:cx5="http://schemas.microsoft.com/office/drawing/2016/5/11/chartex" xmlns:cx6="http://schemas.microsoft.com/office/drawing/2016/5/12/chartex" xmlns:cx7="http://schemas.microsoft.com/office/drawing/2016/5/13/chartex" xmlns:cx8="http://schemas.microsoft.com/office/drawing/2016/5/14/chartex" xmlns:mc="http://schemas.openxmlformats.org/markup-compatibility/2006" xmlns:aink="http://schemas.microsoft.com/office/drawing/2016/ink" xmlns:am3d="http://schemas.microsoft.com/office/drawing/2017/model3d" xmlns:o="urn:schemas-microsoft-com:office:office" xmlns:r="http://schemas.openxmlformats.org/officeDocument/2006/relationships" xmlns:m="http://schemas.openxmlformats.org/officeDocument/2006/math" xmlns:v="urn:schemas-microsoft-com:vml" xmlns:wp14="http://schemas.microsoft.com/office/word/2010/wordprocessingDrawing" xmlns:wp="http://schemas.openxmlformats.org/drawingml/2006/wordprocessingDrawing" xmlns:w10="urn:schemas-microsoft-com:office:word" xmlns:w="http://schemas.openxmlformats.org/wordprocessingml/2006/main" xmlns:w14="http://schemas.microsoft.com/office/word/2010/wordml" xmlns:w15="http://schemas.microsoft.com/office/word/2012/wordml" xmlns:w16cex="http://schemas.microsoft.com/office/word/2018/wordml/cex" xmlns:w16cid="http://schemas.microsoft.com/office/word/2016/wordml/cid" xmlns:w16="http://schemas.microsoft.com/office/word/2018/wordml" xmlns:w16sdtdh="http://schemas.microsoft.com/office/word/2020/wordml/sdtdatahash" xmlns:w16se="http://schemas.microsoft.com/office/word/2015/wordml/symex" xmlns:wpg="http://schemas.microsoft.com/office/word/2010/wordprocessingGroup" xmlns:wpi="http://schemas.microsoft.com/office/word/2010/wordprocessingInk" xmlns:wne="http://schemas.microsoft.com/office/word/2006/wordml" xmlns:wps="http://schemas.microsoft.com/office/word/2010/wordprocessingShape" mc:Ignorable="w14 w15 w16se w16cid w16 w16cex w16sdtdh wp14">
+<w:endnotes xmlns:wpc="http://schemas.microsoft.com/office/word/2010/wordprocessingCanvas" xmlns:cx="http://schemas.microsoft.com/office/drawing/2014/chartex" xmlns:cx1="http://schemas.microsoft.com/office/drawing/2015/9/8/chartex" xmlns:cx2="http://schemas.microsoft.com/office/drawing/2015/10/21/chartex" xmlns:cx3="http://schemas.microsoft.com/office/drawing/2016/5/9/chartex" xmlns:cx4="http://schemas.microsoft.com/office/drawing/2016/5/10/chartex" xmlns:cx5="http://schemas.microsoft.com/office/drawing/2016/5/11/chartex" xmlns:cx6="http://schemas.microsoft.com/office/drawing/2016/5/12/chartex" xmlns:cx7="http://schemas.microsoft.com/office/drawing/2016/5/13/chartex" xmlns:cx8="http://schemas.microsoft.com/office/drawing/2016/5/14/chartex" xmlns:mc="http://schemas.openxmlformats.org/markup-compatibility/2006" xmlns:aink="http://schemas.microsoft.com/office/drawing/2016/ink" xmlns:am3d="http://schemas.microsoft.com/office/drawing/2017/model3d" xmlns:o="urn:schemas-microsoft-com:office:office" xmlns:oel="http://schemas.microsoft.com/office/2019/extlst" xmlns:r="http://schemas.openxmlformats.org/officeDocument/2006/relationships" xmlns:m="http://schemas.openxmlformats.org/officeDocument/2006/math" xmlns:v="urn:schemas-microsoft-com:vml" xmlns:wp14="http://schemas.microsoft.com/office/word/2010/wordprocessingDrawing" xmlns:wp="http://schemas.openxmlformats.org/drawingml/2006/wordprocessingDrawing" xmlns:w10="urn:schemas-microsoft-com:office:word" xmlns:w="http://schemas.openxmlformats.org/wordprocessingml/2006/main" xmlns:w14="http://schemas.microsoft.com/office/word/2010/wordml" xmlns:w15="http://schemas.microsoft.com/office/word/2012/wordml" xmlns:w16cex="http://schemas.microsoft.com/office/word/2018/wordml/cex" xmlns:w16cid="http://schemas.microsoft.com/office/word/2016/wordml/cid" xmlns:w16="http://schemas.microsoft.com/office/word/2018/wordml" xmlns:w16du="http://schemas.microsoft.com/office/word/2023/wordml/word16du" xmlns:w16sdtdh="http://schemas.microsoft.com/office/word/2020/wordml/sdtdatahash" xmlns:w16sdtfl="http://schemas.microsoft.com/office/word/2024/wordml/sdtformatlock" xmlns:w16se="http://schemas.microsoft.com/office/word/2015/wordml/symex" xmlns:wpg="http://schemas.microsoft.com/office/word/2010/wordprocessingGroup" xmlns:wpi="http://schemas.microsoft.com/office/word/2010/wordprocessingInk" xmlns:wne="http://schemas.microsoft.com/office/word/2006/wordml" xmlns:wps="http://schemas.microsoft.com/office/word/2010/wordprocessingShape" mc:Ignorable="w14 w15 w16se w16cid w16 w16cex w16sdtdh w16sdtfl w16du wp14">
   <w:endnote w:type="separator" w:id="-1">
     <w:p>
       <w:r>
@@ -5099,7 +5314,7 @@
 </file>
 
 <file path=word/footer1.xml><?xml version="1.0" encoding="utf-8"?>
-<w:ftr xmlns:wpc="http://schemas.microsoft.com/office/word/2010/wordprocessingCanvas" xmlns:cx="http://schemas.microsoft.com/office/drawing/2014/chartex" xmlns:cx1="http://schemas.microsoft.com/office/drawing/2015/9/8/chartex" xmlns:cx2="http://schemas.microsoft.com/office/drawing/2015/10/21/chartex" xmlns:cx3="http://schemas.microsoft.com/office/drawing/2016/5/9/chartex" xmlns:cx4="http://schemas.microsoft.com/office/drawing/2016/5/10/chartex" xmlns:cx5="http://schemas.microsoft.com/office/drawing/2016/5/11/chartex" xmlns:cx6="http://schemas.microsoft.com/office/drawing/2016/5/12/chartex" xmlns:cx7="http://schemas.microsoft.com/office/drawing/2016/5/13/chartex" xmlns:cx8="http://schemas.microsoft.com/office/drawing/2016/5/14/chartex" xmlns:mc="http://schemas.openxmlformats.org/markup-compatibility/2006" xmlns:aink="http://schemas.microsoft.com/office/drawing/2016/ink" xmlns:am3d="http://schemas.microsoft.com/office/drawing/2017/model3d" xmlns:o="urn:schemas-microsoft-com:office:office" xmlns:r="http://schemas.openxmlformats.org/officeDocument/2006/relationships" xmlns:m="http://schemas.openxmlformats.org/officeDocument/2006/math" xmlns:v="urn:schemas-microsoft-com:vml" xmlns:wp14="http://schemas.microsoft.com/office/word/2010/wordprocessingDrawing" xmlns:wp="http://schemas.openxmlformats.org/drawingml/2006/wordprocessingDrawing" xmlns:w10="urn:schemas-microsoft-com:office:word" xmlns:w="http://schemas.openxmlformats.org/wordprocessingml/2006/main" xmlns:w14="http://schemas.microsoft.com/office/word/2010/wordml" xmlns:w15="http://schemas.microsoft.com/office/word/2012/wordml" xmlns:w16cex="http://schemas.microsoft.com/office/word/2018/wordml/cex" xmlns:w16cid="http://schemas.microsoft.com/office/word/2016/wordml/cid" xmlns:w16="http://schemas.microsoft.com/office/word/2018/wordml" xmlns:w16sdtdh="http://schemas.microsoft.com/office/word/2020/wordml/sdtdatahash" xmlns:w16se="http://schemas.microsoft.com/office/word/2015/wordml/symex" xmlns:wpg="http://schemas.microsoft.com/office/word/2010/wordprocessingGroup" xmlns:wpi="http://schemas.microsoft.com/office/word/2010/wordprocessingInk" xmlns:wne="http://schemas.microsoft.com/office/word/2006/wordml" xmlns:wps="http://schemas.microsoft.com/office/word/2010/wordprocessingShape" mc:Ignorable="w14 w15 w16se w16cid w16 w16cex w16sdtdh wp14">
+<w:ftr xmlns:wpc="http://schemas.microsoft.com/office/word/2010/wordprocessingCanvas" xmlns:cx="http://schemas.microsoft.com/office/drawing/2014/chartex" xmlns:cx1="http://schemas.microsoft.com/office/drawing/2015/9/8/chartex" xmlns:cx2="http://schemas.microsoft.com/office/drawing/2015/10/21/chartex" xmlns:cx3="http://schemas.microsoft.com/office/drawing/2016/5/9/chartex" xmlns:cx4="http://schemas.microsoft.com/office/drawing/2016/5/10/chartex" xmlns:cx5="http://schemas.microsoft.com/office/drawing/2016/5/11/chartex" xmlns:cx6="http://schemas.microsoft.com/office/drawing/2016/5/12/chartex" xmlns:cx7="http://schemas.microsoft.com/office/drawing/2016/5/13/chartex" xmlns:cx8="http://schemas.microsoft.com/office/drawing/2016/5/14/chartex" xmlns:mc="http://schemas.openxmlformats.org/markup-compatibility/2006" xmlns:aink="http://schemas.microsoft.com/office/drawing/2016/ink" xmlns:am3d="http://schemas.microsoft.com/office/drawing/2017/model3d" xmlns:o="urn:schemas-microsoft-com:office:office" xmlns:oel="http://schemas.microsoft.com/office/2019/extlst" xmlns:r="http://schemas.openxmlformats.org/officeDocument/2006/relationships" xmlns:m="http://schemas.openxmlformats.org/officeDocument/2006/math" xmlns:v="urn:schemas-microsoft-com:vml" xmlns:wp14="http://schemas.microsoft.com/office/word/2010/wordprocessingDrawing" xmlns:wp="http://schemas.openxmlformats.org/drawingml/2006/wordprocessingDrawing" xmlns:w10="urn:schemas-microsoft-com:office:word" xmlns:w="http://schemas.openxmlformats.org/wordprocessingml/2006/main" xmlns:w14="http://schemas.microsoft.com/office/word/2010/wordml" xmlns:w15="http://schemas.microsoft.com/office/word/2012/wordml" xmlns:w16cex="http://schemas.microsoft.com/office/word/2018/wordml/cex" xmlns:w16cid="http://schemas.microsoft.com/office/word/2016/wordml/cid" xmlns:w16="http://schemas.microsoft.com/office/word/2018/wordml" xmlns:w16du="http://schemas.microsoft.com/office/word/2023/wordml/word16du" xmlns:w16sdtdh="http://schemas.microsoft.com/office/word/2020/wordml/sdtdatahash" xmlns:w16sdtfl="http://schemas.microsoft.com/office/word/2024/wordml/sdtformatlock" xmlns:w16se="http://schemas.microsoft.com/office/word/2015/wordml/symex" xmlns:wpg="http://schemas.microsoft.com/office/word/2010/wordprocessingGroup" xmlns:wpi="http://schemas.microsoft.com/office/word/2010/wordprocessingInk" xmlns:wne="http://schemas.microsoft.com/office/word/2006/wordml" xmlns:wps="http://schemas.microsoft.com/office/word/2010/wordprocessingShape" mc:Ignorable="w14 w15 w16se w16cid w16 w16cex w16sdtdh w16sdtfl w16du wp14">
   <w:p>
     <w:pPr>
       <w:pStyle w:val="Footer"/>
@@ -5207,7 +5422,7 @@
 </file>
 
 <file path=word/footer2.xml><?xml version="1.0" encoding="utf-8"?>
-<w:ftr xmlns:wpc="http://schemas.microsoft.com/office/word/2010/wordprocessingCanvas" xmlns:cx="http://schemas.microsoft.com/office/drawing/2014/chartex" xmlns:cx1="http://schemas.microsoft.com/office/drawing/2015/9/8/chartex" xmlns:cx2="http://schemas.microsoft.com/office/drawing/2015/10/21/chartex" xmlns:cx3="http://schemas.microsoft.com/office/drawing/2016/5/9/chartex" xmlns:cx4="http://schemas.microsoft.com/office/drawing/2016/5/10/chartex" xmlns:cx5="http://schemas.microsoft.com/office/drawing/2016/5/11/chartex" xmlns:cx6="http://schemas.microsoft.com/office/drawing/2016/5/12/chartex" xmlns:cx7="http://schemas.microsoft.com/office/drawing/2016/5/13/chartex" xmlns:cx8="http://schemas.microsoft.com/office/drawing/2016/5/14/chartex" xmlns:mc="http://schemas.openxmlformats.org/markup-compatibility/2006" xmlns:aink="http://schemas.microsoft.com/office/drawing/2016/ink" xmlns:am3d="http://schemas.microsoft.com/office/drawing/2017/model3d" xmlns:o="urn:schemas-microsoft-com:office:office" xmlns:r="http://schemas.openxmlformats.org/officeDocument/2006/relationships" xmlns:m="http://schemas.openxmlformats.org/officeDocument/2006/math" xmlns:v="urn:schemas-microsoft-com:vml" xmlns:wp14="http://schemas.microsoft.com/office/word/2010/wordprocessingDrawing" xmlns:wp="http://schemas.openxmlformats.org/drawingml/2006/wordprocessingDrawing" xmlns:w10="urn:schemas-microsoft-com:office:word" xmlns:w="http://schemas.openxmlformats.org/wordprocessingml/2006/main" xmlns:w14="http://schemas.microsoft.com/office/word/2010/wordml" xmlns:w15="http://schemas.microsoft.com/office/word/2012/wordml" xmlns:w16cex="http://schemas.microsoft.com/office/word/2018/wordml/cex" xmlns:w16cid="http://schemas.microsoft.com/office/word/2016/wordml/cid" xmlns:w16="http://schemas.microsoft.com/office/word/2018/wordml" xmlns:w16sdtdh="http://schemas.microsoft.com/office/word/2020/wordml/sdtdatahash" xmlns:w16se="http://schemas.microsoft.com/office/word/2015/wordml/symex" xmlns:wpg="http://schemas.microsoft.com/office/word/2010/wordprocessingGroup" xmlns:wpi="http://schemas.microsoft.com/office/word/2010/wordprocessingInk" xmlns:wne="http://schemas.microsoft.com/office/word/2006/wordml" xmlns:wps="http://schemas.microsoft.com/office/word/2010/wordprocessingShape" mc:Ignorable="w14 w15 w16se w16cid w16 w16cex w16sdtdh wp14">
+<w:ftr xmlns:wpc="http://schemas.microsoft.com/office/word/2010/wordprocessingCanvas" xmlns:cx="http://schemas.microsoft.com/office/drawing/2014/chartex" xmlns:cx1="http://schemas.microsoft.com/office/drawing/2015/9/8/chartex" xmlns:cx2="http://schemas.microsoft.com/office/drawing/2015/10/21/chartex" xmlns:cx3="http://schemas.microsoft.com/office/drawing/2016/5/9/chartex" xmlns:cx4="http://schemas.microsoft.com/office/drawing/2016/5/10/chartex" xmlns:cx5="http://schemas.microsoft.com/office/drawing/2016/5/11/chartex" xmlns:cx6="http://schemas.microsoft.com/office/drawing/2016/5/12/chartex" xmlns:cx7="http://schemas.microsoft.com/office/drawing/2016/5/13/chartex" xmlns:cx8="http://schemas.microsoft.com/office/drawing/2016/5/14/chartex" xmlns:mc="http://schemas.openxmlformats.org/markup-compatibility/2006" xmlns:aink="http://schemas.microsoft.com/office/drawing/2016/ink" xmlns:am3d="http://schemas.microsoft.com/office/drawing/2017/model3d" xmlns:o="urn:schemas-microsoft-com:office:office" xmlns:oel="http://schemas.microsoft.com/office/2019/extlst" xmlns:r="http://schemas.openxmlformats.org/officeDocument/2006/relationships" xmlns:m="http://schemas.openxmlformats.org/officeDocument/2006/math" xmlns:v="urn:schemas-microsoft-com:vml" xmlns:wp14="http://schemas.microsoft.com/office/word/2010/wordprocessingDrawing" xmlns:wp="http://schemas.openxmlformats.org/drawingml/2006/wordprocessingDrawing" xmlns:w10="urn:schemas-microsoft-com:office:word" xmlns:w="http://schemas.openxmlformats.org/wordprocessingml/2006/main" xmlns:w14="http://schemas.microsoft.com/office/word/2010/wordml" xmlns:w15="http://schemas.microsoft.com/office/word/2012/wordml" xmlns:w16cex="http://schemas.microsoft.com/office/word/2018/wordml/cex" xmlns:w16cid="http://schemas.microsoft.com/office/word/2016/wordml/cid" xmlns:w16="http://schemas.microsoft.com/office/word/2018/wordml" xmlns:w16du="http://schemas.microsoft.com/office/word/2023/wordml/word16du" xmlns:w16sdtdh="http://schemas.microsoft.com/office/word/2020/wordml/sdtdatahash" xmlns:w16sdtfl="http://schemas.microsoft.com/office/word/2024/wordml/sdtformatlock" xmlns:w16se="http://schemas.microsoft.com/office/word/2015/wordml/symex" xmlns:wpg="http://schemas.microsoft.com/office/word/2010/wordprocessingGroup" xmlns:wpi="http://schemas.microsoft.com/office/word/2010/wordprocessingInk" xmlns:wne="http://schemas.microsoft.com/office/word/2006/wordml" xmlns:wps="http://schemas.microsoft.com/office/word/2010/wordprocessingShape" mc:Ignorable="w14 w15 w16se w16cid w16 w16cex w16sdtdh w16sdtfl w16du wp14">
   <w:p>
     <w:pPr>
       <w:pStyle w:val="Footer"/>
@@ -5319,7 +5534,7 @@
 </file>
 
 <file path=word/footnotes.xml><?xml version="1.0" encoding="utf-8"?>
-<w:footnotes xmlns:wpc="http://schemas.microsoft.com/office/word/2010/wordprocessingCanvas" xmlns:cx="http://schemas.microsoft.com/office/drawing/2014/chartex" xmlns:cx1="http://schemas.microsoft.com/office/drawing/2015/9/8/chartex" xmlns:cx2="http://schemas.microsoft.com/office/drawing/2015/10/21/chartex" xmlns:cx3="http://schemas.microsoft.com/office/drawing/2016/5/9/chartex" xmlns:cx4="http://schemas.microsoft.com/office/drawing/2016/5/10/chartex" xmlns:cx5="http://schemas.microsoft.com/office/drawing/2016/5/11/chartex" xmlns:cx6="http://schemas.microsoft.com/office/drawing/2016/5/12/chartex" xmlns:cx7="http://schemas.microsoft.com/office/drawing/2016/5/13/chartex" xmlns:cx8="http://schemas.microsoft.com/office/drawing/2016/5/14/chartex" xmlns:mc="http://schemas.openxmlformats.org/markup-compatibility/2006" xmlns:aink="http://schemas.microsoft.com/office/drawing/2016/ink" xmlns:am3d="http://schemas.microsoft.com/office/drawing/2017/model3d" xmlns:o="urn:schemas-microsoft-com:office:office" xmlns:r="http://schemas.openxmlformats.org/officeDocument/2006/relationships" xmlns:m="http://schemas.openxmlformats.org/officeDocument/2006/math" xmlns:v="urn:schemas-microsoft-com:vml" xmlns:wp14="http://schemas.microsoft.com/office/word/2010/wordprocessingDrawing" xmlns:wp="http://schemas.openxmlformats.org/drawingml/2006/wordprocessingDrawing" xmlns:w10="urn:schemas-microsoft-com:office:word" xmlns:w="http://schemas.openxmlformats.org/wordprocessingml/2006/main" xmlns:w14="http://schemas.microsoft.com/office/word/2010/wordml" xmlns:w15="http://schemas.microsoft.com/office/word/2012/wordml" xmlns:w16cex="http://schemas.microsoft.com/office/word/2018/wordml/cex" xmlns:w16cid="http://schemas.microsoft.com/office/word/2016/wordml/cid" xmlns:w16="http://schemas.microsoft.com/office/word/2018/wordml" xmlns:w16sdtdh="http://schemas.microsoft.com/office/word/2020/wordml/sdtdatahash" xmlns:w16se="http://schemas.microsoft.com/office/word/2015/wordml/symex" xmlns:wpg="http://schemas.microsoft.com/office/word/2010/wordprocessingGroup" xmlns:wpi="http://schemas.microsoft.com/office/word/2010/wordprocessingInk" xmlns:wne="http://schemas.microsoft.com/office/word/2006/wordml" xmlns:wps="http://schemas.microsoft.com/office/word/2010/wordprocessingShape" mc:Ignorable="w14 w15 w16se w16cid w16 w16cex w16sdtdh wp14">
+<w:footnotes xmlns:wpc="http://schemas.microsoft.com/office/word/2010/wordprocessingCanvas" xmlns:cx="http://schemas.microsoft.com/office/drawing/2014/chartex" xmlns:cx1="http://schemas.microsoft.com/office/drawing/2015/9/8/chartex" xmlns:cx2="http://schemas.microsoft.com/office/drawing/2015/10/21/chartex" xmlns:cx3="http://schemas.microsoft.com/office/drawing/2016/5/9/chartex" xmlns:cx4="http://schemas.microsoft.com/office/drawing/2016/5/10/chartex" xmlns:cx5="http://schemas.microsoft.com/office/drawing/2016/5/11/chartex" xmlns:cx6="http://schemas.microsoft.com/office/drawing/2016/5/12/chartex" xmlns:cx7="http://schemas.microsoft.com/office/drawing/2016/5/13/chartex" xmlns:cx8="http://schemas.microsoft.com/office/drawing/2016/5/14/chartex" xmlns:mc="http://schemas.openxmlformats.org/markup-compatibility/2006" xmlns:aink="http://schemas.microsoft.com/office/drawing/2016/ink" xmlns:am3d="http://schemas.microsoft.com/office/drawing/2017/model3d" xmlns:o="urn:schemas-microsoft-com:office:office" xmlns:oel="http://schemas.microsoft.com/office/2019/extlst" xmlns:r="http://schemas.openxmlformats.org/officeDocument/2006/relationships" xmlns:m="http://schemas.openxmlformats.org/officeDocument/2006/math" xmlns:v="urn:schemas-microsoft-com:vml" xmlns:wp14="http://schemas.microsoft.com/office/word/2010/wordprocessingDrawing" xmlns:wp="http://schemas.openxmlformats.org/drawingml/2006/wordprocessingDrawing" xmlns:w10="urn:schemas-microsoft-com:office:word" xmlns:w="http://schemas.openxmlformats.org/wordprocessingml/2006/main" xmlns:w14="http://schemas.microsoft.com/office/word/2010/wordml" xmlns:w15="http://schemas.microsoft.com/office/word/2012/wordml" xmlns:w16cex="http://schemas.microsoft.com/office/word/2018/wordml/cex" xmlns:w16cid="http://schemas.microsoft.com/office/word/2016/wordml/cid" xmlns:w16="http://schemas.microsoft.com/office/word/2018/wordml" xmlns:w16du="http://schemas.microsoft.com/office/word/2023/wordml/word16du" xmlns:w16sdtdh="http://schemas.microsoft.com/office/word/2020/wordml/sdtdatahash" xmlns:w16sdtfl="http://schemas.microsoft.com/office/word/2024/wordml/sdtformatlock" xmlns:w16se="http://schemas.microsoft.com/office/word/2015/wordml/symex" xmlns:wpg="http://schemas.microsoft.com/office/word/2010/wordprocessingGroup" xmlns:wpi="http://schemas.microsoft.com/office/word/2010/wordprocessingInk" xmlns:wne="http://schemas.microsoft.com/office/word/2006/wordml" xmlns:wps="http://schemas.microsoft.com/office/word/2010/wordprocessingShape" mc:Ignorable="w14 w15 w16se w16cid w16 w16cex w16sdtdh w16sdtfl w16du wp14">
   <w:footnote w:type="separator" w:id="-1">
     <w:p>
       <w:r>
@@ -5338,7 +5553,7 @@
 </file>
 
 <file path=word/header1.xml><?xml version="1.0" encoding="utf-8"?>
-<w:hdr xmlns:wpc="http://schemas.microsoft.com/office/word/2010/wordprocessingCanvas" xmlns:cx="http://schemas.microsoft.com/office/drawing/2014/chartex" xmlns:cx1="http://schemas.microsoft.com/office/drawing/2015/9/8/chartex" xmlns:cx2="http://schemas.microsoft.com/office/drawing/2015/10/21/chartex" xmlns:cx3="http://schemas.microsoft.com/office/drawing/2016/5/9/chartex" xmlns:cx4="http://schemas.microsoft.com/office/drawing/2016/5/10/chartex" xmlns:cx5="http://schemas.microsoft.com/office/drawing/2016/5/11/chartex" xmlns:cx6="http://schemas.microsoft.com/office/drawing/2016/5/12/chartex" xmlns:cx7="http://schemas.microsoft.com/office/drawing/2016/5/13/chartex" xmlns:cx8="http://schemas.microsoft.com/office/drawing/2016/5/14/chartex" xmlns:mc="http://schemas.openxmlformats.org/markup-compatibility/2006" xmlns:aink="http://schemas.microsoft.com/office/drawing/2016/ink" xmlns:am3d="http://schemas.microsoft.com/office/drawing/2017/model3d" xmlns:o="urn:schemas-microsoft-com:office:office" xmlns:r="http://schemas.openxmlformats.org/officeDocument/2006/relationships" xmlns:m="http://schemas.openxmlformats.org/officeDocument/2006/math" xmlns:v="urn:schemas-microsoft-com:vml" xmlns:wp14="http://schemas.microsoft.com/office/word/2010/wordprocessingDrawing" xmlns:wp="http://schemas.openxmlformats.org/drawingml/2006/wordprocessingDrawing" xmlns:w10="urn:schemas-microsoft-com:office:word" xmlns:w="http://schemas.openxmlformats.org/wordprocessingml/2006/main" xmlns:w14="http://schemas.microsoft.com/office/word/2010/wordml" xmlns:w15="http://schemas.microsoft.com/office/word/2012/wordml" xmlns:w16cex="http://schemas.microsoft.com/office/word/2018/wordml/cex" xmlns:w16cid="http://schemas.microsoft.com/office/word/2016/wordml/cid" xmlns:w16="http://schemas.microsoft.com/office/word/2018/wordml" xmlns:w16sdtdh="http://schemas.microsoft.com/office/word/2020/wordml/sdtdatahash" xmlns:w16se="http://schemas.microsoft.com/office/word/2015/wordml/symex" xmlns:wpg="http://schemas.microsoft.com/office/word/2010/wordprocessingGroup" xmlns:wpi="http://schemas.microsoft.com/office/word/2010/wordprocessingInk" xmlns:wne="http://schemas.microsoft.com/office/word/2006/wordml" xmlns:wps="http://schemas.microsoft.com/office/word/2010/wordprocessingShape" mc:Ignorable="w14 w15 w16se w16cid w16 w16cex w16sdtdh wp14">
+<w:hdr xmlns:wpc="http://schemas.microsoft.com/office/word/2010/wordprocessingCanvas" xmlns:cx="http://schemas.microsoft.com/office/drawing/2014/chartex" xmlns:cx1="http://schemas.microsoft.com/office/drawing/2015/9/8/chartex" xmlns:cx2="http://schemas.microsoft.com/office/drawing/2015/10/21/chartex" xmlns:cx3="http://schemas.microsoft.com/office/drawing/2016/5/9/chartex" xmlns:cx4="http://schemas.microsoft.com/office/drawing/2016/5/10/chartex" xmlns:cx5="http://schemas.microsoft.com/office/drawing/2016/5/11/chartex" xmlns:cx6="http://schemas.microsoft.com/office/drawing/2016/5/12/chartex" xmlns:cx7="http://schemas.microsoft.com/office/drawing/2016/5/13/chartex" xmlns:cx8="http://schemas.microsoft.com/office/drawing/2016/5/14/chartex" xmlns:mc="http://schemas.openxmlformats.org/markup-compatibility/2006" xmlns:aink="http://schemas.microsoft.com/office/drawing/2016/ink" xmlns:am3d="http://schemas.microsoft.com/office/drawing/2017/model3d" xmlns:o="urn:schemas-microsoft-com:office:office" xmlns:oel="http://schemas.microsoft.com/office/2019/extlst" xmlns:r="http://schemas.openxmlformats.org/officeDocument/2006/relationships" xmlns:m="http://schemas.openxmlformats.org/officeDocument/2006/math" xmlns:v="urn:schemas-microsoft-com:vml" xmlns:wp14="http://schemas.microsoft.com/office/word/2010/wordprocessingDrawing" xmlns:wp="http://schemas.openxmlformats.org/drawingml/2006/wordprocessingDrawing" xmlns:w10="urn:schemas-microsoft-com:office:word" xmlns:w="http://schemas.openxmlformats.org/wordprocessingml/2006/main" xmlns:w14="http://schemas.microsoft.com/office/word/2010/wordml" xmlns:w15="http://schemas.microsoft.com/office/word/2012/wordml" xmlns:w16cex="http://schemas.microsoft.com/office/word/2018/wordml/cex" xmlns:w16cid="http://schemas.microsoft.com/office/word/2016/wordml/cid" xmlns:w16="http://schemas.microsoft.com/office/word/2018/wordml" xmlns:w16du="http://schemas.microsoft.com/office/word/2023/wordml/word16du" xmlns:w16sdtdh="http://schemas.microsoft.com/office/word/2020/wordml/sdtdatahash" xmlns:w16sdtfl="http://schemas.microsoft.com/office/word/2024/wordml/sdtformatlock" xmlns:w16se="http://schemas.microsoft.com/office/word/2015/wordml/symex" xmlns:wpg="http://schemas.microsoft.com/office/word/2010/wordprocessingGroup" xmlns:wpi="http://schemas.microsoft.com/office/word/2010/wordprocessingInk" xmlns:wne="http://schemas.microsoft.com/office/word/2006/wordml" xmlns:wps="http://schemas.microsoft.com/office/word/2010/wordprocessingShape" mc:Ignorable="w14 w15 w16se w16cid w16 w16cex w16sdtdh w16sdtfl w16du wp14">
   <w:p>
     <w:pPr>
       <w:pStyle w:val="Header"/>
@@ -5395,7 +5610,7 @@
 </file>
 
 <file path=word/header2.xml><?xml version="1.0" encoding="utf-8"?>
-<w:hdr xmlns:wpc="http://schemas.microsoft.com/office/word/2010/wordprocessingCanvas" xmlns:cx="http://schemas.microsoft.com/office/drawing/2014/chartex" xmlns:cx1="http://schemas.microsoft.com/office/drawing/2015/9/8/chartex" xmlns:cx2="http://schemas.microsoft.com/office/drawing/2015/10/21/chartex" xmlns:cx3="http://schemas.microsoft.com/office/drawing/2016/5/9/chartex" xmlns:cx4="http://schemas.microsoft.com/office/drawing/2016/5/10/chartex" xmlns:cx5="http://schemas.microsoft.com/office/drawing/2016/5/11/chartex" xmlns:cx6="http://schemas.microsoft.com/office/drawing/2016/5/12/chartex" xmlns:cx7="http://schemas.microsoft.com/office/drawing/2016/5/13/chartex" xmlns:cx8="http://schemas.microsoft.com/office/drawing/2016/5/14/chartex" xmlns:mc="http://schemas.openxmlformats.org/markup-compatibility/2006" xmlns:aink="http://schemas.microsoft.com/office/drawing/2016/ink" xmlns:am3d="http://schemas.microsoft.com/office/drawing/2017/model3d" xmlns:o="urn:schemas-microsoft-com:office:office" xmlns:r="http://schemas.openxmlformats.org/officeDocument/2006/relationships" xmlns:m="http://schemas.openxmlformats.org/officeDocument/2006/math" xmlns:v="urn:schemas-microsoft-com:vml" xmlns:wp14="http://schemas.microsoft.com/office/word/2010/wordprocessingDrawing" xmlns:wp="http://schemas.openxmlformats.org/drawingml/2006/wordprocessingDrawing" xmlns:w10="urn:schemas-microsoft-com:office:word" xmlns:w="http://schemas.openxmlformats.org/wordprocessingml/2006/main" xmlns:w14="http://schemas.microsoft.com/office/word/2010/wordml" xmlns:w15="http://schemas.microsoft.com/office/word/2012/wordml" xmlns:w16cex="http://schemas.microsoft.com/office/word/2018/wordml/cex" xmlns:w16cid="http://schemas.microsoft.com/office/word/2016/wordml/cid" xmlns:w16="http://schemas.microsoft.com/office/word/2018/wordml" xmlns:w16sdtdh="http://schemas.microsoft.com/office/word/2020/wordml/sdtdatahash" xmlns:w16se="http://schemas.microsoft.com/office/word/2015/wordml/symex" xmlns:wpg="http://schemas.microsoft.com/office/word/2010/wordprocessingGroup" xmlns:wpi="http://schemas.microsoft.com/office/word/2010/wordprocessingInk" xmlns:wne="http://schemas.microsoft.com/office/word/2006/wordml" xmlns:wps="http://schemas.microsoft.com/office/word/2010/wordprocessingShape" mc:Ignorable="w14 w15 w16se w16cid w16 w16cex w16sdtdh wp14">
+<w:hdr xmlns:wpc="http://schemas.microsoft.com/office/word/2010/wordprocessingCanvas" xmlns:cx="http://schemas.microsoft.com/office/drawing/2014/chartex" xmlns:cx1="http://schemas.microsoft.com/office/drawing/2015/9/8/chartex" xmlns:cx2="http://schemas.microsoft.com/office/drawing/2015/10/21/chartex" xmlns:cx3="http://schemas.microsoft.com/office/drawing/2016/5/9/chartex" xmlns:cx4="http://schemas.microsoft.com/office/drawing/2016/5/10/chartex" xmlns:cx5="http://schemas.microsoft.com/office/drawing/2016/5/11/chartex" xmlns:cx6="http://schemas.microsoft.com/office/drawing/2016/5/12/chartex" xmlns:cx7="http://schemas.microsoft.com/office/drawing/2016/5/13/chartex" xmlns:cx8="http://schemas.microsoft.com/office/drawing/2016/5/14/chartex" xmlns:mc="http://schemas.openxmlformats.org/markup-compatibility/2006" xmlns:aink="http://schemas.microsoft.com/office/drawing/2016/ink" xmlns:am3d="http://schemas.microsoft.com/office/drawing/2017/model3d" xmlns:o="urn:schemas-microsoft-com:office:office" xmlns:oel="http://schemas.microsoft.com/office/2019/extlst" xmlns:r="http://schemas.openxmlformats.org/officeDocument/2006/relationships" xmlns:m="http://schemas.openxmlformats.org/officeDocument/2006/math" xmlns:v="urn:schemas-microsoft-com:vml" xmlns:wp14="http://schemas.microsoft.com/office/word/2010/wordprocessingDrawing" xmlns:wp="http://schemas.openxmlformats.org/drawingml/2006/wordprocessingDrawing" xmlns:w10="urn:schemas-microsoft-com:office:word" xmlns:w="http://schemas.openxmlformats.org/wordprocessingml/2006/main" xmlns:w14="http://schemas.microsoft.com/office/word/2010/wordml" xmlns:w15="http://schemas.microsoft.com/office/word/2012/wordml" xmlns:w16cex="http://schemas.microsoft.com/office/word/2018/wordml/cex" xmlns:w16cid="http://schemas.microsoft.com/office/word/2016/wordml/cid" xmlns:w16="http://schemas.microsoft.com/office/word/2018/wordml" xmlns:w16du="http://schemas.microsoft.com/office/word/2023/wordml/word16du" xmlns:w16sdtdh="http://schemas.microsoft.com/office/word/2020/wordml/sdtdatahash" xmlns:w16sdtfl="http://schemas.microsoft.com/office/word/2024/wordml/sdtformatlock" xmlns:w16se="http://schemas.microsoft.com/office/word/2015/wordml/symex" xmlns:wpg="http://schemas.microsoft.com/office/word/2010/wordprocessingGroup" xmlns:wpi="http://schemas.microsoft.com/office/word/2010/wordprocessingInk" xmlns:wne="http://schemas.microsoft.com/office/word/2006/wordml" xmlns:wps="http://schemas.microsoft.com/office/word/2010/wordprocessingShape" mc:Ignorable="w14 w15 w16se w16cid w16 w16cex w16sdtdh w16sdtfl w16du wp14">
   <w:p>
     <w:pPr>
       <w:pStyle w:val="Header"/>
@@ -6563,32 +6778,86 @@
 </file>
 
 <file path=word/numbering.xml><?xml version="1.0" encoding="utf-8"?>
-<w:numbering xmlns:wpc="http://schemas.microsoft.com/office/word/2010/wordprocessingCanvas" xmlns:cx="http://schemas.microsoft.com/office/drawing/2014/chartex" xmlns:cx1="http://schemas.microsoft.com/office/drawing/2015/9/8/chartex" xmlns:cx2="http://schemas.microsoft.com/office/drawing/2015/10/21/chartex" xmlns:cx3="http://schemas.microsoft.com/office/drawing/2016/5/9/chartex" xmlns:cx4="http://schemas.microsoft.com/office/drawing/2016/5/10/chartex" xmlns:cx5="http://schemas.microsoft.com/office/drawing/2016/5/11/chartex" xmlns:cx6="http://schemas.microsoft.com/office/drawing/2016/5/12/chartex" xmlns:cx7="http://schemas.microsoft.com/office/drawing/2016/5/13/chartex" xmlns:cx8="http://schemas.microsoft.com/office/drawing/2016/5/14/chartex" xmlns:mc="http://schemas.openxmlformats.org/markup-compatibility/2006" xmlns:aink="http://schemas.microsoft.com/office/drawing/2016/ink" xmlns:am3d="http://schemas.microsoft.com/office/drawing/2017/model3d" xmlns:o="urn:schemas-microsoft-com:office:office" xmlns:r="http://schemas.openxmlformats.org/officeDocument/2006/relationships" xmlns:m="http://schemas.openxmlformats.org/officeDocument/2006/math" xmlns:v="urn:schemas-microsoft-com:vml" xmlns:wp14="http://schemas.microsoft.com/office/word/2010/wordprocessingDrawing" xmlns:wp="http://schemas.openxmlformats.org/drawingml/2006/wordprocessingDrawing" xmlns:w10="urn:schemas-microsoft-com:office:word" xmlns:w="http://schemas.openxmlformats.org/wordprocessingml/2006/main" xmlns:w14="http://schemas.microsoft.com/office/word/2010/wordml" xmlns:w15="http://schemas.microsoft.com/office/word/2012/wordml" xmlns:w16cex="http://schemas.microsoft.com/office/word/2018/wordml/cex" xmlns:w16cid="http://schemas.microsoft.com/office/word/2016/wordml/cid" xmlns:w16="http://schemas.microsoft.com/office/word/2018/wordml" xmlns:w16sdtdh="http://schemas.microsoft.com/office/word/2020/wordml/sdtdatahash" xmlns:w16se="http://schemas.microsoft.com/office/word/2015/wordml/symex" xmlns:wpg="http://schemas.microsoft.com/office/word/2010/wordprocessingGroup" xmlns:wpi="http://schemas.microsoft.com/office/word/2010/wordprocessingInk" xmlns:wne="http://schemas.microsoft.com/office/word/2006/wordml" xmlns:wps="http://schemas.microsoft.com/office/word/2010/wordprocessingShape" mc:Ignorable="w14 w15 w16se w16cid w16 w16cex w16sdtdh wp14">
+<w:numbering xmlns:wpc="http://schemas.microsoft.com/office/word/2010/wordprocessingCanvas" xmlns:cx="http://schemas.microsoft.com/office/drawing/2014/chartex" xmlns:cx1="http://schemas.microsoft.com/office/drawing/2015/9/8/chartex" xmlns:cx2="http://schemas.microsoft.com/office/drawing/2015/10/21/chartex" xmlns:cx3="http://schemas.microsoft.com/office/drawing/2016/5/9/chartex" xmlns:cx4="http://schemas.microsoft.com/office/drawing/2016/5/10/chartex" xmlns:cx5="http://schemas.microsoft.com/office/drawing/2016/5/11/chartex" xmlns:cx6="http://schemas.microsoft.com/office/drawing/2016/5/12/chartex" xmlns:cx7="http://schemas.microsoft.com/office/drawing/2016/5/13/chartex" xmlns:cx8="http://schemas.microsoft.com/office/drawing/2016/5/14/chartex" xmlns:mc="http://schemas.openxmlformats.org/markup-compatibility/2006" xmlns:aink="http://schemas.microsoft.com/office/drawing/2016/ink" xmlns:am3d="http://schemas.microsoft.com/office/drawing/2017/model3d" xmlns:o="urn:schemas-microsoft-com:office:office" xmlns:oel="http://schemas.microsoft.com/office/2019/extlst" xmlns:r="http://schemas.openxmlformats.org/officeDocument/2006/relationships" xmlns:m="http://schemas.openxmlformats.org/officeDocument/2006/math" xmlns:v="urn:schemas-microsoft-com:vml" xmlns:wp14="http://schemas.microsoft.com/office/word/2010/wordprocessingDrawing" xmlns:wp="http://schemas.openxmlformats.org/drawingml/2006/wordprocessingDrawing" xmlns:w10="urn:schemas-microsoft-com:office:word" xmlns:w="http://schemas.openxmlformats.org/wordprocessingml/2006/main" xmlns:w14="http://schemas.microsoft.com/office/word/2010/wordml" xmlns:w15="http://schemas.microsoft.com/office/word/2012/wordml" xmlns:w16cex="http://schemas.microsoft.com/office/word/2018/wordml/cex" xmlns:w16cid="http://schemas.microsoft.com/office/word/2016/wordml/cid" xmlns:w16="http://schemas.microsoft.com/office/word/2018/wordml" xmlns:w16du="http://schemas.microsoft.com/office/word/2023/wordml/word16du" xmlns:w16sdtdh="http://schemas.microsoft.com/office/word/2020/wordml/sdtdatahash" xmlns:w16sdtfl="http://schemas.microsoft.com/office/word/2024/wordml/sdtformatlock" xmlns:w16se="http://schemas.microsoft.com/office/word/2015/wordml/symex" xmlns:wpg="http://schemas.microsoft.com/office/word/2010/wordprocessingGroup" xmlns:wpi="http://schemas.microsoft.com/office/word/2010/wordprocessingInk" xmlns:wne="http://schemas.microsoft.com/office/word/2006/wordml" xmlns:wps="http://schemas.microsoft.com/office/word/2010/wordprocessingShape" mc:Ignorable="w14 w15 w16se w16cid w16 w16cex w16sdtdh w16sdtfl w16du wp14">
   <w:numPicBullet w:numPicBulletId="0">
-    <w:pict>
-      <v:shapetype id="_x0000_t75" coordsize="21600,21600" o:spt="75" o:preferrelative="t" path="m@4@5l@4@11@9@11@9@5xe" filled="f" stroked="f">
-        <v:stroke joinstyle="miter"/>
-        <v:formulas>
-          <v:f eqn="if lineDrawn pixelLineWidth 0"/>
-          <v:f eqn="sum @0 1 0"/>
-          <v:f eqn="sum 0 0 @1"/>
-          <v:f eqn="prod @2 1 2"/>
-          <v:f eqn="prod @3 21600 pixelWidth"/>
-          <v:f eqn="prod @3 21600 pixelHeight"/>
-          <v:f eqn="sum @0 0 1"/>
-          <v:f eqn="prod @6 1 2"/>
-          <v:f eqn="prod @7 21600 pixelWidth"/>
-          <v:f eqn="sum @8 21600 0"/>
-          <v:f eqn="prod @7 21600 pixelHeight"/>
-          <v:f eqn="sum @10 21600 0"/>
-        </v:formulas>
-        <v:path o:extrusionok="f" gradientshapeok="t" o:connecttype="rect"/>
-        <o:lock v:ext="edit" aspectratio="t"/>
-      </v:shapetype>
-      <v:shape id="_x0000_i1185" type="#_x0000_t75" style="width:9pt;height:9pt" o:bullet="t">
-        <v:imagedata r:id="rId1" o:title="kssxld1l[1]"/>
-      </v:shape>
-    </w:pict>
+    <mc:AlternateContent>
+      <mc:Choice Requires="v">
+        <w:pict>
+          <v:shapetype w14:anchorId="4098170D" id="_x0000_t75" coordsize="21600,21600" o:spt="75" o:preferrelative="t" path="m@4@5l@4@11@9@11@9@5xe" filled="f" stroked="f">
+            <v:stroke joinstyle="miter"/>
+            <v:formulas>
+              <v:f eqn="if lineDrawn pixelLineWidth 0"/>
+              <v:f eqn="sum @0 1 0"/>
+              <v:f eqn="sum 0 0 @1"/>
+              <v:f eqn="prod @2 1 2"/>
+              <v:f eqn="prod @3 21600 pixelWidth"/>
+              <v:f eqn="prod @3 21600 pixelHeight"/>
+              <v:f eqn="sum @0 0 1"/>
+              <v:f eqn="prod @6 1 2"/>
+              <v:f eqn="prod @7 21600 pixelWidth"/>
+              <v:f eqn="sum @8 21600 0"/>
+              <v:f eqn="prod @7 21600 pixelHeight"/>
+              <v:f eqn="sum @10 21600 0"/>
+            </v:formulas>
+            <v:path o:extrusionok="f" gradientshapeok="t" o:connecttype="rect"/>
+            <o:lock v:ext="edit" aspectratio="t"/>
+          </v:shapetype>
+          <v:shape id="Picture 1174833963" o:spid="_x0000_i1025" type="#_x0000_t75" style="width:9.1pt;height:9.1pt;visibility:visible;mso-wrap-style:square">
+            <v:imagedata r:id="rId1" o:title=""/>
+          </v:shape>
+        </w:pict>
+      </mc:Choice>
+      <mc:Fallback>
+        <w:drawing>
+          <wp:inline distT="0" distB="0" distL="0" distR="0" wp14:anchorId="10DDC687" wp14:editId="2715DB06">
+            <wp:extent cx="115570" cy="115570"/>
+            <wp:effectExtent l="0" t="0" r="0" b="0"/>
+            <wp:docPr id="1174833963" name="Picture 1174833963"/>
+            <wp:cNvGraphicFramePr>
+              <a:graphicFrameLocks xmlns:a="http://schemas.openxmlformats.org/drawingml/2006/main" noChangeAspect="1"/>
+            </wp:cNvGraphicFramePr>
+            <a:graphic xmlns:a="http://schemas.openxmlformats.org/drawingml/2006/main">
+              <a:graphicData uri="http://schemas.openxmlformats.org/drawingml/2006/picture">
+                <pic:pic xmlns:pic="http://schemas.openxmlformats.org/drawingml/2006/picture">
+                  <pic:nvPicPr>
+                    <pic:cNvPr id="0" name="Picture -1023"/>
+                    <pic:cNvPicPr>
+                      <a:picLocks noChangeAspect="1" noChangeArrowheads="1"/>
+                    </pic:cNvPicPr>
+                  </pic:nvPicPr>
+                  <pic:blipFill>
+                    <a:blip r:embed="rId2">
+                      <a:extLst>
+                        <a:ext uri="{28A0092B-C50C-407E-A947-70E740481C1C}">
+                          <a14:useLocalDpi xmlns:a14="http://schemas.microsoft.com/office/drawing/2010/main" val="0"/>
+                        </a:ext>
+                      </a:extLst>
+                    </a:blip>
+                    <a:srcRect/>
+                    <a:stretch>
+                      <a:fillRect/>
+                    </a:stretch>
+                  </pic:blipFill>
+                  <pic:spPr bwMode="auto">
+                    <a:xfrm>
+                      <a:off x="0" y="0"/>
+                      <a:ext cx="115570" cy="115570"/>
+                    </a:xfrm>
+                    <a:prstGeom prst="rect">
+                      <a:avLst/>
+                    </a:prstGeom>
+                    <a:noFill/>
+                    <a:ln>
+                      <a:noFill/>
+                    </a:ln>
+                  </pic:spPr>
+                </pic:pic>
+              </a:graphicData>
+            </a:graphic>
+          </wp:inline>
+        </w:drawing>
+      </mc:Fallback>
+    </mc:AlternateContent>
   </w:numPicBullet>
   <w:abstractNum w:abstractNumId="0" w15:restartNumberingAfterBreak="0">
     <w:nsid w:val="00000001"/>
@@ -8591,59 +8860,59 @@
       </w:rPr>
     </w:lvl>
   </w:abstractNum>
-  <w:num w:numId="1">
+  <w:num w:numId="1" w16cid:durableId="830565018">
     <w:abstractNumId w:val="7"/>
   </w:num>
-  <w:num w:numId="2">
+  <w:num w:numId="2" w16cid:durableId="1775244657">
     <w:abstractNumId w:val="5"/>
   </w:num>
-  <w:num w:numId="3">
+  <w:num w:numId="3" w16cid:durableId="1266420687">
     <w:abstractNumId w:val="8"/>
   </w:num>
-  <w:num w:numId="4">
+  <w:num w:numId="4" w16cid:durableId="1663847126">
     <w:abstractNumId w:val="10"/>
   </w:num>
-  <w:num w:numId="5">
+  <w:num w:numId="5" w16cid:durableId="1628200860">
     <w:abstractNumId w:val="6"/>
   </w:num>
-  <w:num w:numId="6">
+  <w:num w:numId="6" w16cid:durableId="1962689403">
     <w:abstractNumId w:val="3"/>
   </w:num>
-  <w:num w:numId="7">
+  <w:num w:numId="7" w16cid:durableId="368725699">
     <w:abstractNumId w:val="1"/>
   </w:num>
-  <w:num w:numId="8">
+  <w:num w:numId="8" w16cid:durableId="1442409214">
     <w:abstractNumId w:val="11"/>
   </w:num>
-  <w:num w:numId="9">
+  <w:num w:numId="9" w16cid:durableId="1634015619">
     <w:abstractNumId w:val="0"/>
   </w:num>
-  <w:num w:numId="10">
+  <w:num w:numId="10" w16cid:durableId="130439239">
     <w:abstractNumId w:val="14"/>
   </w:num>
-  <w:num w:numId="11">
+  <w:num w:numId="11" w16cid:durableId="466245905">
     <w:abstractNumId w:val="12"/>
   </w:num>
-  <w:num w:numId="12">
+  <w:num w:numId="12" w16cid:durableId="1097218016">
     <w:abstractNumId w:val="15"/>
   </w:num>
-  <w:num w:numId="13">
+  <w:num w:numId="13" w16cid:durableId="257954574">
     <w:abstractNumId w:val="2"/>
   </w:num>
-  <w:num w:numId="14">
+  <w:num w:numId="14" w16cid:durableId="49117348">
     <w:abstractNumId w:val="4"/>
   </w:num>
-  <w:num w:numId="15">
+  <w:num w:numId="15" w16cid:durableId="1690838651">
     <w:abstractNumId w:val="9"/>
   </w:num>
-  <w:num w:numId="16">
+  <w:num w:numId="16" w16cid:durableId="298609803">
     <w:abstractNumId w:val="13"/>
   </w:num>
 </w:numbering>
 </file>
 
 <file path=word/styles.xml><?xml version="1.0" encoding="utf-8"?>
-<w:styles xmlns:mc="http://schemas.openxmlformats.org/markup-compatibility/2006" xmlns:r="http://schemas.openxmlformats.org/officeDocument/2006/relationships" xmlns:w="http://schemas.openxmlformats.org/wordprocessingml/2006/main" xmlns:w14="http://schemas.microsoft.com/office/word/2010/wordml" xmlns:w15="http://schemas.microsoft.com/office/word/2012/wordml" xmlns:w16cex="http://schemas.microsoft.com/office/word/2018/wordml/cex" xmlns:w16cid="http://schemas.microsoft.com/office/word/2016/wordml/cid" xmlns:w16="http://schemas.microsoft.com/office/word/2018/wordml" xmlns:w16sdtdh="http://schemas.microsoft.com/office/word/2020/wordml/sdtdatahash" xmlns:w16se="http://schemas.microsoft.com/office/word/2015/wordml/symex" mc:Ignorable="w14 w15 w16se w16cid w16 w16cex w16sdtdh">
+<w:styles xmlns:mc="http://schemas.openxmlformats.org/markup-compatibility/2006" xmlns:r="http://schemas.openxmlformats.org/officeDocument/2006/relationships" xmlns:w="http://schemas.openxmlformats.org/wordprocessingml/2006/main" xmlns:w14="http://schemas.microsoft.com/office/word/2010/wordml" xmlns:w15="http://schemas.microsoft.com/office/word/2012/wordml" xmlns:w16cex="http://schemas.microsoft.com/office/word/2018/wordml/cex" xmlns:w16cid="http://schemas.microsoft.com/office/word/2016/wordml/cid" xmlns:w16="http://schemas.microsoft.com/office/word/2018/wordml" xmlns:w16du="http://schemas.microsoft.com/office/word/2023/wordml/word16du" xmlns:w16sdtdh="http://schemas.microsoft.com/office/word/2020/wordml/sdtdatahash" xmlns:w16sdtfl="http://schemas.microsoft.com/office/word/2024/wordml/sdtformatlock" xmlns:w16se="http://schemas.microsoft.com/office/word/2015/wordml/symex" mc:Ignorable="w14 w15 w16se w16cid w16 w16cex w16sdtdh w16sdtfl w16du">
   <w:docDefaults>
     <w:rPrDefault>
       <w:rPr>
@@ -8976,7 +9245,6 @@
   <w:style w:type="character" w:default="1" w:styleId="DefaultParagraphFont">
     <w:name w:val="Default Paragraph Font"/>
     <w:uiPriority w:val="1"/>
-    <w:semiHidden/>
     <w:unhideWhenUsed/>
   </w:style>
   <w:style w:type="table" w:default="1" w:styleId="TableNormal">

</xml_diff>

<commit_message>
Template Project Name Centered
</commit_message>
<xml_diff>
--- a/static/generated_docs/template.docx
+++ b/static/generated_docs/template.docx
@@ -66,7 +66,30 @@
                 <w:rFonts w:ascii="Tahoma" w:hAnsi="Tahoma" w:cs="Tahoma"/>
                 <w:sz w:val="20"/>
               </w:rPr>
-              <w:t>{{Name}}</w:t>
+              <w:t xml:space="preserve">   </w:t>
+            </w:r>
+            <w:proofErr w:type="gramStart"/>
+            <w:r>
+              <w:rPr>
+                <w:rFonts w:ascii="Tahoma" w:hAnsi="Tahoma" w:cs="Tahoma"/>
+                <w:sz w:val="20"/>
+              </w:rPr>
+              <w:t xml:space="preserve">   </w:t>
+            </w:r>
+            <w:r>
+              <w:rPr>
+                <w:rFonts w:ascii="Tahoma" w:hAnsi="Tahoma" w:cs="Tahoma"/>
+                <w:sz w:val="20"/>
+              </w:rPr>
+              <w:t>{</w:t>
+            </w:r>
+            <w:proofErr w:type="gramEnd"/>
+            <w:r>
+              <w:rPr>
+                <w:rFonts w:ascii="Tahoma" w:hAnsi="Tahoma" w:cs="Tahoma"/>
+                <w:sz w:val="20"/>
+              </w:rPr>
+              <w:t>{Name}}</w:t>
             </w:r>
           </w:p>
         </w:tc>
@@ -115,6 +138,7 @@
               </w:rPr>
               <w:t xml:space="preserve"> </w:t>
             </w:r>
+            <w:proofErr w:type="gramStart"/>
             <w:r>
               <w:rPr>
                 <w:rFonts w:ascii="Tahoma" w:hAnsi="Tahoma" w:cs="Tahoma"/>
@@ -141,7 +165,15 @@
                 <w:rFonts w:ascii="Tahoma" w:hAnsi="Tahoma" w:cs="Tahoma"/>
                 <w:sz w:val="20"/>
               </w:rPr>
-              <w:t>{{</w:t>
+              <w:t>{</w:t>
+            </w:r>
+            <w:proofErr w:type="gramEnd"/>
+            <w:r>
+              <w:rPr>
+                <w:rFonts w:ascii="Tahoma" w:hAnsi="Tahoma" w:cs="Tahoma"/>
+                <w:sz w:val="20"/>
+              </w:rPr>
+              <w:t>{</w:t>
             </w:r>
             <w:proofErr w:type="spellStart"/>
             <w:r>
@@ -1361,7 +1393,25 @@
                 <w:sz w:val="24"/>
                 <w:szCs w:val="24"/>
               </w:rPr>
-              <w:t xml:space="preserve"> Install pipe boots for penetrations associated with the RTU’s ( if present). </w:t>
+              <w:t xml:space="preserve"> Install pipe boots for penetrations associated with the RTU’s </w:t>
+            </w:r>
+            <w:proofErr w:type="gramStart"/>
+            <w:r>
+              <w:rPr>
+                <w:bCs/>
+                <w:sz w:val="24"/>
+                <w:szCs w:val="24"/>
+              </w:rPr>
+              <w:t>( if</w:t>
+            </w:r>
+            <w:proofErr w:type="gramEnd"/>
+            <w:r>
+              <w:rPr>
+                <w:bCs/>
+                <w:sz w:val="24"/>
+                <w:szCs w:val="24"/>
+              </w:rPr>
+              <w:t xml:space="preserve"> present). </w:t>
             </w:r>
             <w:r>
               <w:rPr>
@@ -1451,7 +1501,25 @@
                 <w:sz w:val="24"/>
                 <w:szCs w:val="24"/>
               </w:rPr>
-              <w:t xml:space="preserve"> roofing material. Install pipe boots for penetrations associated with the Exhaust fan ( if present) .  </w:t>
+              <w:t xml:space="preserve"> roofing material. Install pipe boots for penetrations associated with the Exhaust fan </w:t>
+            </w:r>
+            <w:proofErr w:type="gramStart"/>
+            <w:r>
+              <w:rPr>
+                <w:bCs/>
+                <w:sz w:val="24"/>
+                <w:szCs w:val="24"/>
+              </w:rPr>
+              <w:t>( if</w:t>
+            </w:r>
+            <w:proofErr w:type="gramEnd"/>
+            <w:r>
+              <w:rPr>
+                <w:bCs/>
+                <w:sz w:val="24"/>
+                <w:szCs w:val="24"/>
+              </w:rPr>
+              <w:t xml:space="preserve"> present) .  </w:t>
             </w:r>
           </w:p>
           <w:p>
@@ -1509,7 +1577,25 @@
                 <w:sz w:val="24"/>
                 <w:szCs w:val="24"/>
               </w:rPr>
-              <w:t xml:space="preserve">Penetrations ( 6” – 8” in diameter) </w:t>
+              <w:t xml:space="preserve">Penetrations </w:t>
+            </w:r>
+            <w:proofErr w:type="gramStart"/>
+            <w:r>
+              <w:rPr>
+                <w:bCs/>
+                <w:sz w:val="24"/>
+                <w:szCs w:val="24"/>
+              </w:rPr>
+              <w:t>( 6</w:t>
+            </w:r>
+            <w:proofErr w:type="gramEnd"/>
+            <w:r>
+              <w:rPr>
+                <w:bCs/>
+                <w:sz w:val="24"/>
+                <w:szCs w:val="24"/>
+              </w:rPr>
+              <w:t xml:space="preserve">” – 8” in diameter) </w:t>
             </w:r>
             <w:r>
               <w:rPr>
@@ -1645,15 +1731,16 @@
                 <w:sz w:val="24"/>
                 <w:szCs w:val="24"/>
               </w:rPr>
-              <w:t>plan page M</w:t>
-            </w:r>
+              <w:t xml:space="preserve">plan page </w:t>
+            </w:r>
+            <w:proofErr w:type="gramStart"/>
             <w:r>
               <w:rPr>
                 <w:bCs/>
                 <w:sz w:val="24"/>
                 <w:szCs w:val="24"/>
               </w:rPr>
-              <w:t>2.1</w:t>
+              <w:t>M</w:t>
             </w:r>
             <w:r>
               <w:rPr>
@@ -1661,7 +1748,7 @@
                 <w:sz w:val="24"/>
                 <w:szCs w:val="24"/>
               </w:rPr>
-              <w:t xml:space="preserve"> </w:t>
+              <w:t>2.1</w:t>
             </w:r>
             <w:r>
               <w:rPr>
@@ -1669,7 +1756,24 @@
                 <w:sz w:val="24"/>
                 <w:szCs w:val="24"/>
               </w:rPr>
-              <w:t xml:space="preserve">, </w:t>
+              <w:t xml:space="preserve"> </w:t>
+            </w:r>
+            <w:r>
+              <w:rPr>
+                <w:bCs/>
+                <w:sz w:val="24"/>
+                <w:szCs w:val="24"/>
+              </w:rPr>
+              <w:t>,</w:t>
+            </w:r>
+            <w:proofErr w:type="gramEnd"/>
+            <w:r>
+              <w:rPr>
+                <w:bCs/>
+                <w:sz w:val="24"/>
+                <w:szCs w:val="24"/>
+              </w:rPr>
+              <w:t xml:space="preserve"> </w:t>
             </w:r>
             <w:r>
               <w:rPr>
@@ -1775,21 +1879,37 @@
                 <w:sz w:val="24"/>
                 <w:szCs w:val="24"/>
               </w:rPr>
-              <w:t>construction of new mechanical curb</w:t>
-            </w:r>
+              <w:t xml:space="preserve">construction of new mechanical </w:t>
+            </w:r>
+            <w:proofErr w:type="gramStart"/>
             <w:r>
               <w:rPr>
                 <w:sz w:val="24"/>
                 <w:szCs w:val="24"/>
               </w:rPr>
-              <w:t>s</w:t>
+              <w:t>curb</w:t>
             </w:r>
             <w:r>
               <w:rPr>
                 <w:sz w:val="24"/>
                 <w:szCs w:val="24"/>
               </w:rPr>
-              <w:t xml:space="preserve"> , </w:t>
+              <w:t>s</w:t>
+            </w:r>
+            <w:r>
+              <w:rPr>
+                <w:sz w:val="24"/>
+                <w:szCs w:val="24"/>
+              </w:rPr>
+              <w:t xml:space="preserve"> ,</w:t>
+            </w:r>
+            <w:proofErr w:type="gramEnd"/>
+            <w:r>
+              <w:rPr>
+                <w:sz w:val="24"/>
+                <w:szCs w:val="24"/>
+              </w:rPr>
+              <w:t xml:space="preserve"> </w:t>
             </w:r>
             <w:r>
               <w:rPr>
@@ -2001,6 +2121,7 @@
               </w:rPr>
               <w:t xml:space="preserve">sum </w:t>
             </w:r>
+            <w:proofErr w:type="gramStart"/>
             <w:r>
               <w:rPr>
                 <w:rFonts w:ascii="Tahoma" w:hAnsi="Tahoma" w:cs="Tahoma"/>
@@ -2021,7 +2142,15 @@
                 <w:rFonts w:ascii="Tahoma" w:hAnsi="Tahoma" w:cs="Tahoma"/>
                 <w:sz w:val="20"/>
               </w:rPr>
-              <w:t>{{</w:t>
+              <w:t>{</w:t>
+            </w:r>
+            <w:proofErr w:type="gramEnd"/>
+            <w:r>
+              <w:rPr>
+                <w:rFonts w:ascii="Tahoma" w:hAnsi="Tahoma" w:cs="Tahoma"/>
+                <w:sz w:val="20"/>
+              </w:rPr>
+              <w:t>{</w:t>
             </w:r>
             <w:proofErr w:type="spellStart"/>
             <w:r>
@@ -2548,7 +2677,16 @@
                 <w:sz w:val="20"/>
                 <w:u w:val="single"/>
               </w:rPr>
-              <w:t>{{Date}}</w:t>
+              <w:t>{{Date</w:t>
+            </w:r>
+            <w:proofErr w:type="gramStart"/>
+            <w:r>
+              <w:rPr>
+                <w:rFonts w:ascii="Tahoma" w:hAnsi="Tahoma" w:cs="Tahoma"/>
+                <w:sz w:val="20"/>
+                <w:u w:val="single"/>
+              </w:rPr>
+              <w:t>}}</w:t>
             </w:r>
             <w:r>
               <w:rPr>
@@ -2557,7 +2695,17 @@
                 <w:szCs w:val="18"/>
                 <w:u w:val="single"/>
               </w:rPr>
-              <w:t>__________</w:t>
+              <w:t>_</w:t>
+            </w:r>
+            <w:proofErr w:type="gramEnd"/>
+            <w:r>
+              <w:rPr>
+                <w:rFonts w:ascii="Tahoma" w:hAnsi="Tahoma" w:cs="Tahoma"/>
+                <w:sz w:val="18"/>
+                <w:szCs w:val="18"/>
+                <w:u w:val="single"/>
+              </w:rPr>
+              <w:t>_________</w:t>
             </w:r>
             <w:r>
               <w:rPr>
@@ -2862,7 +3010,23 @@
           <w:sz w:val="13"/>
           <w:szCs w:val="13"/>
         </w:rPr>
-        <w:t>Unless specifically stated on the face of this proposal, no repairs to roof deck, installation of wood strips or cant strips, furnishing and application of sheet metal work or roof drains, repairs or alternations to the building, or other items not stated on the face of this proposal are included in this contract.</w:t>
+        <w:t xml:space="preserve">Unless specifically stated on the face of this proposal, no repairs to roof deck, installation of wood strips or </w:t>
+      </w:r>
+      <w:proofErr w:type="gramStart"/>
+      <w:r>
+        <w:rPr>
+          <w:sz w:val="13"/>
+          <w:szCs w:val="13"/>
+        </w:rPr>
+        <w:t>cant</w:t>
+      </w:r>
+      <w:proofErr w:type="gramEnd"/>
+      <w:r>
+        <w:rPr>
+          <w:sz w:val="13"/>
+          <w:szCs w:val="13"/>
+        </w:rPr>
+        <w:t xml:space="preserve"> strips, furnishing and application of sheet metal work or roof drains, repairs or alternations to the building, or other items not stated on the face of this proposal are included in this contract.</w:t>
       </w:r>
     </w:p>
     <w:p>
@@ -2945,7 +3109,23 @@
           <w:sz w:val="13"/>
           <w:szCs w:val="13"/>
         </w:rPr>
-        <w:t xml:space="preserve">  This proposal and contract is based upon the work to be performed by Contractor not involving asbestos-containing or toxic materials and that such materials will not be encountered or disturbed during the course of performing the roofing work. Contractor is not responsible for expenses, claims or damages arising out of the presence, disturbance or removal of asbestos-containing or toxic material.  In the event that such materials are encountered, Contractor shall be entitled to reasonable compensation for all additional expenses incurred as a result of the presence of asbestos-containing or toxic materials at the work site.</w:t>
+        <w:t xml:space="preserve">  This proposal and contract </w:t>
+      </w:r>
+      <w:proofErr w:type="gramStart"/>
+      <w:r>
+        <w:rPr>
+          <w:sz w:val="13"/>
+          <w:szCs w:val="13"/>
+        </w:rPr>
+        <w:t>is</w:t>
+      </w:r>
+      <w:proofErr w:type="gramEnd"/>
+      <w:r>
+        <w:rPr>
+          <w:sz w:val="13"/>
+          <w:szCs w:val="13"/>
+        </w:rPr>
+        <w:t xml:space="preserve"> based upon the work to be performed by Contractor not involving asbestos-containing or toxic materials and that such materials will not be encountered or disturbed during the course of performing the roofing work. Contractor is not responsible for expenses, claims or damages arising out of the presence, disturbance or removal of asbestos-containing or toxic material.  In the event that such materials are encountered, Contractor shall be entitled to reasonable compensation for all additional expenses incurred as a result of the presence of asbestos-containing or toxic materials at the work site.</w:t>
       </w:r>
     </w:p>
     <w:p>
@@ -3648,7 +3828,23 @@
           <w:sz w:val="12"/>
           <w:szCs w:val="12"/>
         </w:rPr>
-        <w:t>Owner and Contractor acknowledge that asphalt  may be</w:t>
+        <w:t xml:space="preserve">Owner and Contractor acknowledge that </w:t>
+      </w:r>
+      <w:proofErr w:type="gramStart"/>
+      <w:r>
+        <w:rPr>
+          <w:sz w:val="12"/>
+          <w:szCs w:val="12"/>
+        </w:rPr>
+        <w:t>asphalt  may</w:t>
+      </w:r>
+      <w:proofErr w:type="gramEnd"/>
+      <w:r>
+        <w:rPr>
+          <w:sz w:val="12"/>
+          <w:szCs w:val="12"/>
+        </w:rPr>
+        <w:t xml:space="preserve"> be</w:t>
       </w:r>
     </w:p>
     <w:p>
@@ -3955,7 +4151,21 @@
         <w:rPr>
           <w:sz w:val="13"/>
         </w:rPr>
-        <w:t>ing in this Repair Work Order shall make the contractor liable in any respect for any damage to the owner’s building or improvements, including any components or contents thereof, including claims of personal injury; or interruption of any business conducted in the building arising from or as a result of the contractors work; including mold, mildew or other issues involving air quality.</w:t>
+        <w:t xml:space="preserve">ing in this Repair Work Order shall make the contractor liable in any respect for any damage to the owner’s building or improvements, including any components or contents thereof, including claims of personal injury; or interruption of any business conducted in the building arising from or as a result of the </w:t>
+      </w:r>
+      <w:proofErr w:type="gramStart"/>
+      <w:r>
+        <w:rPr>
+          <w:sz w:val="13"/>
+        </w:rPr>
+        <w:t>contractors</w:t>
+      </w:r>
+      <w:proofErr w:type="gramEnd"/>
+      <w:r>
+        <w:rPr>
+          <w:sz w:val="13"/>
+        </w:rPr>
+        <w:t xml:space="preserve"> work; including mold, mildew or other issues involving air quality.</w:t>
       </w:r>
     </w:p>
     <w:p>
@@ -4127,7 +4337,23 @@
           <w:sz w:val="13"/>
           <w:szCs w:val="13"/>
         </w:rPr>
-        <w:t>The failure of Customer to make proper payment to Contractor when due shall entitle Contractor, at its discretion, to suspend all work and shipments, including furnishing warranty, until full payment is made or terminate this contract.  The contract sum to be paid Contractor shall be increased by the amount of Contractor's reasonable costs of shut-down, delay and start-up.</w:t>
+        <w:t xml:space="preserve">The failure of Customer to make proper payment to Contractor when due shall entitle Contractor, at its discretion, to suspend all work and shipments, including furnishing warranty, until full payment is made or terminate this contract.  The contract </w:t>
+      </w:r>
+      <w:proofErr w:type="gramStart"/>
+      <w:r>
+        <w:rPr>
+          <w:sz w:val="13"/>
+          <w:szCs w:val="13"/>
+        </w:rPr>
+        <w:t>sum</w:t>
+      </w:r>
+      <w:proofErr w:type="gramEnd"/>
+      <w:r>
+        <w:rPr>
+          <w:sz w:val="13"/>
+          <w:szCs w:val="13"/>
+        </w:rPr>
+        <w:t xml:space="preserve"> to be paid Contractor shall be increased by the amount of Contractor's reasonable costs of shut-down, delay and start-up.</w:t>
       </w:r>
     </w:p>
     <w:p>
@@ -4894,7 +5120,23 @@
           <w:sz w:val="12"/>
           <w:szCs w:val="12"/>
         </w:rPr>
-        <w:t>Contractor is not responsible for the actual  verification of</w:t>
+        <w:t xml:space="preserve">Contractor is not responsible for the </w:t>
+      </w:r>
+      <w:proofErr w:type="gramStart"/>
+      <w:r>
+        <w:rPr>
+          <w:sz w:val="12"/>
+          <w:szCs w:val="12"/>
+        </w:rPr>
+        <w:t>actual  verification</w:t>
+      </w:r>
+      <w:proofErr w:type="gramEnd"/>
+      <w:r>
+        <w:rPr>
+          <w:sz w:val="12"/>
+          <w:szCs w:val="12"/>
+        </w:rPr>
+        <w:t xml:space="preserve"> of</w:t>
       </w:r>
     </w:p>
     <w:p>
@@ -5706,7 +5948,7 @@
               <v:stroke joinstyle="miter"/>
               <v:path gradientshapeok="t" o:connecttype="rect"/>
             </v:shapetype>
-            <v:shape id="Text Box 4" o:spid="_x0000_s1027" type="#_x0000_t202" style="position:absolute;margin-left:-3.15pt;margin-top:.2pt;width:187.2pt;height:27pt;z-index:251656704;visibility:visible;mso-wrap-style:square;mso-width-percent:0;mso-height-percent:0;mso-wrap-distance-left:9pt;mso-wrap-distance-top:0;mso-wrap-distance-right:9pt;mso-wrap-distance-bottom:0;mso-position-horizontal:absolute;mso-position-horizontal-relative:text;mso-position-vertical:absolute;mso-position-vertical-relative:text;mso-width-percent:0;mso-height-percent:0;mso-width-relative:page;mso-height-relative:page;v-text-anchor:top" o:gfxdata="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" stroked="f">
+            <v:shape id="Text Box 4" o:spid="_x0000_s1027" type="#_x0000_t202" style="position:absolute;margin-left:-3.15pt;margin-top:.2pt;width:187.2pt;height:27pt;z-index:251656704;visibility:visible;mso-wrap-style:square;mso-width-percent:0;mso-height-percent:0;mso-wrap-distance-left:9pt;mso-wrap-distance-top:0;mso-wrap-distance-right:9pt;mso-wrap-distance-bottom:0;mso-position-horizontal:absolute;mso-position-horizontal-relative:text;mso-position-vertical:absolute;mso-position-vertical-relative:text;mso-width-percent:0;mso-height-percent:0;mso-width-relative:page;mso-height-relative:page;v-text-anchor:top" o:gfxdata="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" stroked="f">
               <v:textbox>
                 <w:txbxContent>
                   <w:p>
@@ -5817,7 +6059,7 @@
         </mc:Choice>
         <mc:Fallback>
           <w:pict>
-            <v:shape w14:anchorId="4B645145" id="Text Box 3" o:spid="_x0000_s1028" type="#_x0000_t202" style="position:absolute;margin-left:237.6pt;margin-top:-14.4pt;width:302.4pt;height:14.6pt;z-index:251657728;visibility:visible;mso-wrap-style:square;mso-width-percent:0;mso-height-percent:0;mso-wrap-distance-left:9pt;mso-wrap-distance-top:0;mso-wrap-distance-right:9pt;mso-wrap-distance-bottom:0;mso-position-horizontal:absolute;mso-position-horizontal-relative:text;mso-position-vertical:absolute;mso-position-vertical-relative:text;mso-width-percent:0;mso-height-percent:0;mso-width-relative:page;mso-height-relative:page;v-text-anchor:top" o:gfxdata="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" o:allowincell="f" filled="f" stroked="f">
+            <v:shape w14:anchorId="4B645145" id="Text Box 3" o:spid="_x0000_s1028" type="#_x0000_t202" style="position:absolute;margin-left:237.6pt;margin-top:-14.4pt;width:302.4pt;height:14.6pt;z-index:251657728;visibility:visible;mso-wrap-style:square;mso-width-percent:0;mso-height-percent:0;mso-wrap-distance-left:9pt;mso-wrap-distance-top:0;mso-wrap-distance-right:9pt;mso-wrap-distance-bottom:0;mso-position-horizontal:absolute;mso-position-horizontal-relative:text;mso-position-vertical:absolute;mso-position-vertical-relative:text;mso-width-percent:0;mso-height-percent:0;mso-width-relative:page;mso-height-relative:page;v-text-anchor:top" o:gfxdata="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" o:allowincell="f" filled="f" stroked="f">
               <v:textbox>
                 <w:txbxContent>
                   <w:p>
@@ -6015,8 +6257,8 @@
                             </w:rPr>
                             <w:t xml:space="preserve"> </w:t>
                           </w:r>
-                          <w:smartTag w:uri="urn:schemas-microsoft-com:office:smarttags" w:element="place">
-                            <w:smartTag w:uri="urn:schemas-microsoft-com:office:smarttags" w:element="City">
+                          <w:smartTag w:uri="urn:schemas-microsoft-com:office:smarttags" w:element="City">
+                            <w:smartTag w:uri="urn:schemas-microsoft-com:office:smarttags" w:element="place">
                               <w:r>
                                 <w:rPr>
                                   <w:rFonts w:ascii="Tahoma" w:hAnsi="Tahoma" w:cs="Tahoma"/>
@@ -6064,8 +6306,8 @@
                               <w:szCs w:val="16"/>
                             </w:rPr>
                           </w:pPr>
-                          <w:smartTag w:uri="urn:schemas-microsoft-com:office:smarttags" w:element="address">
-                            <w:smartTag w:uri="urn:schemas-microsoft-com:office:smarttags" w:element="Street">
+                          <w:smartTag w:uri="urn:schemas-microsoft-com:office:smarttags" w:element="Street">
+                            <w:smartTag w:uri="urn:schemas-microsoft-com:office:smarttags" w:element="address">
                               <w:r>
                                 <w:rPr>
                                   <w:rFonts w:ascii="Tahoma" w:hAnsi="Tahoma" w:cs="Tahoma"/>
@@ -6356,7 +6598,7 @@
         </mc:Choice>
         <mc:Fallback>
           <w:pict>
-            <v:shape w14:anchorId="13442ADB" id="Text Box 2" o:spid="_x0000_s1029" type="#_x0000_t202" style="position:absolute;margin-left:275.85pt;margin-top:4.3pt;width:252pt;height:54pt;z-index:251658752;visibility:visible;mso-wrap-style:square;mso-width-percent:0;mso-height-percent:0;mso-wrap-distance-left:9pt;mso-wrap-distance-top:0;mso-wrap-distance-right:9pt;mso-wrap-distance-bottom:0;mso-position-horizontal:absolute;mso-position-horizontal-relative:text;mso-position-vertical:absolute;mso-position-vertical-relative:text;mso-width-percent:0;mso-height-percent:0;mso-width-relative:page;mso-height-relative:page;v-text-anchor:top" o:gfxdata="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" stroked="f">
+            <v:shape w14:anchorId="13442ADB" id="Text Box 2" o:spid="_x0000_s1029" type="#_x0000_t202" style="position:absolute;margin-left:275.85pt;margin-top:4.3pt;width:252pt;height:54pt;z-index:251658752;visibility:visible;mso-wrap-style:square;mso-width-percent:0;mso-height-percent:0;mso-wrap-distance-left:9pt;mso-wrap-distance-top:0;mso-wrap-distance-right:9pt;mso-wrap-distance-bottom:0;mso-position-horizontal:absolute;mso-position-horizontal-relative:text;mso-position-vertical:absolute;mso-position-vertical-relative:text;mso-width-percent:0;mso-height-percent:0;mso-width-relative:page;mso-height-relative:page;v-text-anchor:top" o:gfxdata="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" stroked="f">
               <v:textbox inset=",,,0">
                 <w:txbxContent>
                   <w:p>
@@ -6783,7 +7025,7 @@
     <mc:AlternateContent>
       <mc:Choice Requires="v">
         <w:pict>
-          <v:shapetype w14:anchorId="4098170D" id="_x0000_t75" coordsize="21600,21600" o:spt="75" o:preferrelative="t" path="m@4@5l@4@11@9@11@9@5xe" filled="f" stroked="f">
+          <v:shapetype w14:anchorId="62DB0D3B" id="_x0000_t75" coordsize="21600,21600" o:spt="75" o:preferrelative="t" path="m@4@5l@4@11@9@11@9@5xe" filled="f" stroked="f">
             <v:stroke joinstyle="miter"/>
             <v:formulas>
               <v:f eqn="if lineDrawn pixelLineWidth 0"/>
@@ -6802,17 +7044,17 @@
             <v:path o:extrusionok="f" gradientshapeok="t" o:connecttype="rect"/>
             <o:lock v:ext="edit" aspectratio="t"/>
           </v:shapetype>
-          <v:shape id="Picture 1174833963" o:spid="_x0000_i1025" type="#_x0000_t75" style="width:9.1pt;height:9.1pt;visibility:visible;mso-wrap-style:square">
+          <v:shape id="Picture 1603482577" o:spid="_x0000_i1025" type="#_x0000_t75" style="width:9.1pt;height:9.1pt;visibility:visible;mso-wrap-style:square">
             <v:imagedata r:id="rId1" o:title=""/>
           </v:shape>
         </w:pict>
       </mc:Choice>
       <mc:Fallback>
         <w:drawing>
-          <wp:inline distT="0" distB="0" distL="0" distR="0" wp14:anchorId="10DDC687" wp14:editId="2715DB06">
+          <wp:inline distT="0" distB="0" distL="0" distR="0" wp14:anchorId="494AE4C2" wp14:editId="5936BAD8">
             <wp:extent cx="115570" cy="115570"/>
             <wp:effectExtent l="0" t="0" r="0" b="0"/>
-            <wp:docPr id="1174833963" name="Picture 1174833963"/>
+            <wp:docPr id="1603482577" name="Picture 1603482577"/>
             <wp:cNvGraphicFramePr>
               <a:graphicFrameLocks xmlns:a="http://schemas.openxmlformats.org/drawingml/2006/main" noChangeAspect="1"/>
             </wp:cNvGraphicFramePr>
@@ -9245,6 +9487,7 @@
   <w:style w:type="character" w:default="1" w:styleId="DefaultParagraphFont">
     <w:name w:val="Default Paragraph Font"/>
     <w:uiPriority w:val="1"/>
+    <w:semiHidden/>
     <w:unhideWhenUsed/>
   </w:style>
   <w:style w:type="table" w:default="1" w:styleId="TableNormal">

</xml_diff>

<commit_message>
Updated Template To Vertically Align Center
</commit_message>
<xml_diff>
--- a/static/generated_docs/template.docx
+++ b/static/generated_docs/template.docx
@@ -1,6 +1,6 @@
 
 <file path=word/document.xml><?xml version="1.0" encoding="utf-8"?>
-<w:document xmlns:wpc="http://schemas.microsoft.com/office/word/2010/wordprocessingCanvas" xmlns:cx="http://schemas.microsoft.com/office/drawing/2014/chartex" xmlns:cx1="http://schemas.microsoft.com/office/drawing/2015/9/8/chartex" xmlns:cx2="http://schemas.microsoft.com/office/drawing/2015/10/21/chartex" xmlns:cx3="http://schemas.microsoft.com/office/drawing/2016/5/9/chartex" xmlns:cx4="http://schemas.microsoft.com/office/drawing/2016/5/10/chartex" xmlns:cx5="http://schemas.microsoft.com/office/drawing/2016/5/11/chartex" xmlns:cx6="http://schemas.microsoft.com/office/drawing/2016/5/12/chartex" xmlns:cx7="http://schemas.microsoft.com/office/drawing/2016/5/13/chartex" xmlns:cx8="http://schemas.microsoft.com/office/drawing/2016/5/14/chartex" xmlns:mc="http://schemas.openxmlformats.org/markup-compatibility/2006" xmlns:aink="http://schemas.microsoft.com/office/drawing/2016/ink" xmlns:am3d="http://schemas.microsoft.com/office/drawing/2017/model3d" xmlns:o="urn:schemas-microsoft-com:office:office" xmlns:oel="http://schemas.microsoft.com/office/2019/extlst" xmlns:r="http://schemas.openxmlformats.org/officeDocument/2006/relationships" xmlns:m="http://schemas.openxmlformats.org/officeDocument/2006/math" xmlns:v="urn:schemas-microsoft-com:vml" xmlns:wp14="http://schemas.microsoft.com/office/word/2010/wordprocessingDrawing" xmlns:wp="http://schemas.openxmlformats.org/drawingml/2006/wordprocessingDrawing" xmlns:w10="urn:schemas-microsoft-com:office:word" xmlns:w="http://schemas.openxmlformats.org/wordprocessingml/2006/main" xmlns:w14="http://schemas.microsoft.com/office/word/2010/wordml" xmlns:w15="http://schemas.microsoft.com/office/word/2012/wordml" xmlns:w16cex="http://schemas.microsoft.com/office/word/2018/wordml/cex" xmlns:w16cid="http://schemas.microsoft.com/office/word/2016/wordml/cid" xmlns:w16="http://schemas.microsoft.com/office/word/2018/wordml" xmlns:w16du="http://schemas.microsoft.com/office/word/2023/wordml/word16du" xmlns:w16sdtdh="http://schemas.microsoft.com/office/word/2020/wordml/sdtdatahash" xmlns:w16sdtfl="http://schemas.microsoft.com/office/word/2024/wordml/sdtformatlock" xmlns:w16se="http://schemas.microsoft.com/office/word/2015/wordml/symex" xmlns:wpg="http://schemas.microsoft.com/office/word/2010/wordprocessingGroup" xmlns:wpi="http://schemas.microsoft.com/office/word/2010/wordprocessingInk" xmlns:wne="http://schemas.microsoft.com/office/word/2006/wordml" xmlns:wps="http://schemas.microsoft.com/office/word/2010/wordprocessingShape" mc:Ignorable="w14 w15 w16se w16cid w16 w16cex w16sdtdh w16sdtfl w16du wp14">
+<w:document xmlns:wpc="http://schemas.microsoft.com/office/word/2010/wordprocessingCanvas" xmlns:cx="http://schemas.microsoft.com/office/drawing/2014/chartex" xmlns:cx1="http://schemas.microsoft.com/office/drawing/2015/9/8/chartex" xmlns:cx2="http://schemas.microsoft.com/office/drawing/2015/10/21/chartex" xmlns:cx3="http://schemas.microsoft.com/office/drawing/2016/5/9/chartex" xmlns:cx4="http://schemas.microsoft.com/office/drawing/2016/5/10/chartex" xmlns:cx5="http://schemas.microsoft.com/office/drawing/2016/5/11/chartex" xmlns:cx6="http://schemas.microsoft.com/office/drawing/2016/5/12/chartex" xmlns:cx7="http://schemas.microsoft.com/office/drawing/2016/5/13/chartex" xmlns:cx8="http://schemas.microsoft.com/office/drawing/2016/5/14/chartex" xmlns:mc="http://schemas.openxmlformats.org/markup-compatibility/2006" xmlns:aink="http://schemas.microsoft.com/office/drawing/2016/ink" xmlns:am3d="http://schemas.microsoft.com/office/drawing/2017/model3d" xmlns:o="urn:schemas-microsoft-com:office:office" xmlns:r="http://schemas.openxmlformats.org/officeDocument/2006/relationships" xmlns:m="http://schemas.openxmlformats.org/officeDocument/2006/math" xmlns:v="urn:schemas-microsoft-com:vml" xmlns:wp14="http://schemas.microsoft.com/office/word/2010/wordprocessingDrawing" xmlns:wp="http://schemas.openxmlformats.org/drawingml/2006/wordprocessingDrawing" xmlns:w10="urn:schemas-microsoft-com:office:word" xmlns:w="http://schemas.openxmlformats.org/wordprocessingml/2006/main" xmlns:w14="http://schemas.microsoft.com/office/word/2010/wordml" xmlns:w15="http://schemas.microsoft.com/office/word/2012/wordml" xmlns:w16cex="http://schemas.microsoft.com/office/word/2018/wordml/cex" xmlns:w16cid="http://schemas.microsoft.com/office/word/2016/wordml/cid" xmlns:w16="http://schemas.microsoft.com/office/word/2018/wordml" xmlns:w16sdtdh="http://schemas.microsoft.com/office/word/2020/wordml/sdtdatahash" xmlns:w16se="http://schemas.microsoft.com/office/word/2015/wordml/symex" xmlns:wpg="http://schemas.microsoft.com/office/word/2010/wordprocessingGroup" xmlns:wpi="http://schemas.microsoft.com/office/word/2010/wordprocessingInk" xmlns:wne="http://schemas.microsoft.com/office/word/2006/wordml" xmlns:wps="http://schemas.microsoft.com/office/word/2010/wordprocessingShape" mc:Ignorable="w14 w15 w16se w16cid w16 w16cex w16sdtdh wp14">
   <w:body>
     <w:tbl>
       <w:tblPr>
@@ -558,6 +558,7 @@
                                     <w:bottom w:val="dotted" w:sz="4" w:space="0" w:color="auto"/>
                                     <w:right w:val="nil"/>
                                   </w:tcBorders>
+                                  <w:vAlign w:val="center"/>
                                 </w:tcPr>
                                 <w:p>
                                   <w:pPr>
@@ -880,7 +881,7 @@
                 <v:stroke joinstyle="miter"/>
                 <v:path gradientshapeok="t" o:connecttype="rect"/>
               </v:shapetype>
-              <v:shape id="Text Box 5" o:spid="_x0000_s1026" type="#_x0000_t202" style="position:absolute;margin-left:-32.15pt;margin-top:-189.75pt;width:308pt;height:185.35pt;z-index:251657728;visibility:visible;mso-wrap-style:square;mso-width-percent:0;mso-height-percent:0;mso-wrap-distance-left:9pt;mso-wrap-distance-top:0;mso-wrap-distance-right:9pt;mso-wrap-distance-bottom:0;mso-position-horizontal:absolute;mso-position-horizontal-relative:text;mso-position-vertical:absolute;mso-position-vertical-relative:text;mso-width-percent:0;mso-height-percent:0;mso-width-relative:page;mso-height-relative:page;v-text-anchor:top" o:gfxdata="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" stroked="f">
+              <v:shape id="Text Box 5" o:spid="_x0000_s1026" type="#_x0000_t202" style="position:absolute;margin-left:-32.15pt;margin-top:-189.75pt;width:308pt;height:185.35pt;z-index:251657728;visibility:visible;mso-wrap-style:square;mso-width-percent:0;mso-height-percent:0;mso-wrap-distance-left:9pt;mso-wrap-distance-top:0;mso-wrap-distance-right:9pt;mso-wrap-distance-bottom:0;mso-position-horizontal:absolute;mso-position-horizontal-relative:text;mso-position-vertical:absolute;mso-position-vertical-relative:text;mso-width-percent:0;mso-height-percent:0;mso-width-relative:page;mso-height-relative:page;v-text-anchor:top" o:gfxdata="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" stroked="f">
                 <v:textbox>
                   <w:txbxContent>
                     <w:tbl>
@@ -915,6 +916,7 @@
                               <w:bottom w:val="dotted" w:sz="4" w:space="0" w:color="auto"/>
                               <w:right w:val="nil"/>
                             </w:tcBorders>
+                            <w:vAlign w:val="center"/>
                           </w:tcPr>
                           <w:p>
                             <w:pPr>
@@ -4337,23 +4339,7 @@
           <w:sz w:val="13"/>
           <w:szCs w:val="13"/>
         </w:rPr>
-        <w:t xml:space="preserve">The failure of Customer to make proper payment to Contractor when due shall entitle Contractor, at its discretion, to suspend all work and shipments, including furnishing warranty, until full payment is made or terminate this contract.  The contract </w:t>
-      </w:r>
-      <w:proofErr w:type="gramStart"/>
-      <w:r>
-        <w:rPr>
-          <w:sz w:val="13"/>
-          <w:szCs w:val="13"/>
-        </w:rPr>
-        <w:t>sum</w:t>
-      </w:r>
-      <w:proofErr w:type="gramEnd"/>
-      <w:r>
-        <w:rPr>
-          <w:sz w:val="13"/>
-          <w:szCs w:val="13"/>
-        </w:rPr>
-        <w:t xml:space="preserve"> to be paid Contractor shall be increased by the amount of Contractor's reasonable costs of shut-down, delay and start-up.</w:t>
+        <w:t>The failure of Customer to make proper payment to Contractor when due shall entitle Contractor, at its discretion, to suspend all work and shipments, including furnishing warranty, until full payment is made or terminate this contract.  The contract sum to be paid Contractor shall be increased by the amount of Contractor's reasonable costs of shut-down, delay and start-up.</w:t>
       </w:r>
     </w:p>
     <w:p>
@@ -5537,7 +5523,7 @@
 </file>
 
 <file path=word/endnotes.xml><?xml version="1.0" encoding="utf-8"?>
-<w:endnotes xmlns:wpc="http://schemas.microsoft.com/office/word/2010/wordprocessingCanvas" xmlns:cx="http://schemas.microsoft.com/office/drawing/2014/chartex" xmlns:cx1="http://schemas.microsoft.com/office/drawing/2015/9/8/chartex" xmlns:cx2="http://schemas.microsoft.com/office/drawing/2015/10/21/chartex" xmlns:cx3="http://schemas.microsoft.com/office/drawing/2016/5/9/chartex" xmlns:cx4="http://schemas.microsoft.com/office/drawing/2016/5/10/chartex" xmlns:cx5="http://schemas.microsoft.com/office/drawing/2016/5/11/chartex" xmlns:cx6="http://schemas.microsoft.com/office/drawing/2016/5/12/chartex" xmlns:cx7="http://schemas.microsoft.com/office/drawing/2016/5/13/chartex" xmlns:cx8="http://schemas.microsoft.com/office/drawing/2016/5/14/chartex" xmlns:mc="http://schemas.openxmlformats.org/markup-compatibility/2006" xmlns:aink="http://schemas.microsoft.com/office/drawing/2016/ink" xmlns:am3d="http://schemas.microsoft.com/office/drawing/2017/model3d" xmlns:o="urn:schemas-microsoft-com:office:office" xmlns:oel="http://schemas.microsoft.com/office/2019/extlst" xmlns:r="http://schemas.openxmlformats.org/officeDocument/2006/relationships" xmlns:m="http://schemas.openxmlformats.org/officeDocument/2006/math" xmlns:v="urn:schemas-microsoft-com:vml" xmlns:wp14="http://schemas.microsoft.com/office/word/2010/wordprocessingDrawing" xmlns:wp="http://schemas.openxmlformats.org/drawingml/2006/wordprocessingDrawing" xmlns:w10="urn:schemas-microsoft-com:office:word" xmlns:w="http://schemas.openxmlformats.org/wordprocessingml/2006/main" xmlns:w14="http://schemas.microsoft.com/office/word/2010/wordml" xmlns:w15="http://schemas.microsoft.com/office/word/2012/wordml" xmlns:w16cex="http://schemas.microsoft.com/office/word/2018/wordml/cex" xmlns:w16cid="http://schemas.microsoft.com/office/word/2016/wordml/cid" xmlns:w16="http://schemas.microsoft.com/office/word/2018/wordml" xmlns:w16du="http://schemas.microsoft.com/office/word/2023/wordml/word16du" xmlns:w16sdtdh="http://schemas.microsoft.com/office/word/2020/wordml/sdtdatahash" xmlns:w16sdtfl="http://schemas.microsoft.com/office/word/2024/wordml/sdtformatlock" xmlns:w16se="http://schemas.microsoft.com/office/word/2015/wordml/symex" xmlns:wpg="http://schemas.microsoft.com/office/word/2010/wordprocessingGroup" xmlns:wpi="http://schemas.microsoft.com/office/word/2010/wordprocessingInk" xmlns:wne="http://schemas.microsoft.com/office/word/2006/wordml" xmlns:wps="http://schemas.microsoft.com/office/word/2010/wordprocessingShape" mc:Ignorable="w14 w15 w16se w16cid w16 w16cex w16sdtdh w16sdtfl w16du wp14">
+<w:endnotes xmlns:wpc="http://schemas.microsoft.com/office/word/2010/wordprocessingCanvas" xmlns:cx="http://schemas.microsoft.com/office/drawing/2014/chartex" xmlns:cx1="http://schemas.microsoft.com/office/drawing/2015/9/8/chartex" xmlns:cx2="http://schemas.microsoft.com/office/drawing/2015/10/21/chartex" xmlns:cx3="http://schemas.microsoft.com/office/drawing/2016/5/9/chartex" xmlns:cx4="http://schemas.microsoft.com/office/drawing/2016/5/10/chartex" xmlns:cx5="http://schemas.microsoft.com/office/drawing/2016/5/11/chartex" xmlns:cx6="http://schemas.microsoft.com/office/drawing/2016/5/12/chartex" xmlns:cx7="http://schemas.microsoft.com/office/drawing/2016/5/13/chartex" xmlns:cx8="http://schemas.microsoft.com/office/drawing/2016/5/14/chartex" xmlns:mc="http://schemas.openxmlformats.org/markup-compatibility/2006" xmlns:aink="http://schemas.microsoft.com/office/drawing/2016/ink" xmlns:am3d="http://schemas.microsoft.com/office/drawing/2017/model3d" xmlns:o="urn:schemas-microsoft-com:office:office" xmlns:r="http://schemas.openxmlformats.org/officeDocument/2006/relationships" xmlns:m="http://schemas.openxmlformats.org/officeDocument/2006/math" xmlns:v="urn:schemas-microsoft-com:vml" xmlns:wp14="http://schemas.microsoft.com/office/word/2010/wordprocessingDrawing" xmlns:wp="http://schemas.openxmlformats.org/drawingml/2006/wordprocessingDrawing" xmlns:w10="urn:schemas-microsoft-com:office:word" xmlns:w="http://schemas.openxmlformats.org/wordprocessingml/2006/main" xmlns:w14="http://schemas.microsoft.com/office/word/2010/wordml" xmlns:w15="http://schemas.microsoft.com/office/word/2012/wordml" xmlns:w16cex="http://schemas.microsoft.com/office/word/2018/wordml/cex" xmlns:w16cid="http://schemas.microsoft.com/office/word/2016/wordml/cid" xmlns:w16="http://schemas.microsoft.com/office/word/2018/wordml" xmlns:w16sdtdh="http://schemas.microsoft.com/office/word/2020/wordml/sdtdatahash" xmlns:w16se="http://schemas.microsoft.com/office/word/2015/wordml/symex" xmlns:wpg="http://schemas.microsoft.com/office/word/2010/wordprocessingGroup" xmlns:wpi="http://schemas.microsoft.com/office/word/2010/wordprocessingInk" xmlns:wne="http://schemas.microsoft.com/office/word/2006/wordml" xmlns:wps="http://schemas.microsoft.com/office/word/2010/wordprocessingShape" mc:Ignorable="w14 w15 w16se w16cid w16 w16cex w16sdtdh wp14">
   <w:endnote w:type="separator" w:id="-1">
     <w:p>
       <w:r>
@@ -5556,7 +5542,7 @@
 </file>
 
 <file path=word/footer1.xml><?xml version="1.0" encoding="utf-8"?>
-<w:ftr xmlns:wpc="http://schemas.microsoft.com/office/word/2010/wordprocessingCanvas" xmlns:cx="http://schemas.microsoft.com/office/drawing/2014/chartex" xmlns:cx1="http://schemas.microsoft.com/office/drawing/2015/9/8/chartex" xmlns:cx2="http://schemas.microsoft.com/office/drawing/2015/10/21/chartex" xmlns:cx3="http://schemas.microsoft.com/office/drawing/2016/5/9/chartex" xmlns:cx4="http://schemas.microsoft.com/office/drawing/2016/5/10/chartex" xmlns:cx5="http://schemas.microsoft.com/office/drawing/2016/5/11/chartex" xmlns:cx6="http://schemas.microsoft.com/office/drawing/2016/5/12/chartex" xmlns:cx7="http://schemas.microsoft.com/office/drawing/2016/5/13/chartex" xmlns:cx8="http://schemas.microsoft.com/office/drawing/2016/5/14/chartex" xmlns:mc="http://schemas.openxmlformats.org/markup-compatibility/2006" xmlns:aink="http://schemas.microsoft.com/office/drawing/2016/ink" xmlns:am3d="http://schemas.microsoft.com/office/drawing/2017/model3d" xmlns:o="urn:schemas-microsoft-com:office:office" xmlns:oel="http://schemas.microsoft.com/office/2019/extlst" xmlns:r="http://schemas.openxmlformats.org/officeDocument/2006/relationships" xmlns:m="http://schemas.openxmlformats.org/officeDocument/2006/math" xmlns:v="urn:schemas-microsoft-com:vml" xmlns:wp14="http://schemas.microsoft.com/office/word/2010/wordprocessingDrawing" xmlns:wp="http://schemas.openxmlformats.org/drawingml/2006/wordprocessingDrawing" xmlns:w10="urn:schemas-microsoft-com:office:word" xmlns:w="http://schemas.openxmlformats.org/wordprocessingml/2006/main" xmlns:w14="http://schemas.microsoft.com/office/word/2010/wordml" xmlns:w15="http://schemas.microsoft.com/office/word/2012/wordml" xmlns:w16cex="http://schemas.microsoft.com/office/word/2018/wordml/cex" xmlns:w16cid="http://schemas.microsoft.com/office/word/2016/wordml/cid" xmlns:w16="http://schemas.microsoft.com/office/word/2018/wordml" xmlns:w16du="http://schemas.microsoft.com/office/word/2023/wordml/word16du" xmlns:w16sdtdh="http://schemas.microsoft.com/office/word/2020/wordml/sdtdatahash" xmlns:w16sdtfl="http://schemas.microsoft.com/office/word/2024/wordml/sdtformatlock" xmlns:w16se="http://schemas.microsoft.com/office/word/2015/wordml/symex" xmlns:wpg="http://schemas.microsoft.com/office/word/2010/wordprocessingGroup" xmlns:wpi="http://schemas.microsoft.com/office/word/2010/wordprocessingInk" xmlns:wne="http://schemas.microsoft.com/office/word/2006/wordml" xmlns:wps="http://schemas.microsoft.com/office/word/2010/wordprocessingShape" mc:Ignorable="w14 w15 w16se w16cid w16 w16cex w16sdtdh w16sdtfl w16du wp14">
+<w:ftr xmlns:wpc="http://schemas.microsoft.com/office/word/2010/wordprocessingCanvas" xmlns:cx="http://schemas.microsoft.com/office/drawing/2014/chartex" xmlns:cx1="http://schemas.microsoft.com/office/drawing/2015/9/8/chartex" xmlns:cx2="http://schemas.microsoft.com/office/drawing/2015/10/21/chartex" xmlns:cx3="http://schemas.microsoft.com/office/drawing/2016/5/9/chartex" xmlns:cx4="http://schemas.microsoft.com/office/drawing/2016/5/10/chartex" xmlns:cx5="http://schemas.microsoft.com/office/drawing/2016/5/11/chartex" xmlns:cx6="http://schemas.microsoft.com/office/drawing/2016/5/12/chartex" xmlns:cx7="http://schemas.microsoft.com/office/drawing/2016/5/13/chartex" xmlns:cx8="http://schemas.microsoft.com/office/drawing/2016/5/14/chartex" xmlns:mc="http://schemas.openxmlformats.org/markup-compatibility/2006" xmlns:aink="http://schemas.microsoft.com/office/drawing/2016/ink" xmlns:am3d="http://schemas.microsoft.com/office/drawing/2017/model3d" xmlns:o="urn:schemas-microsoft-com:office:office" xmlns:r="http://schemas.openxmlformats.org/officeDocument/2006/relationships" xmlns:m="http://schemas.openxmlformats.org/officeDocument/2006/math" xmlns:v="urn:schemas-microsoft-com:vml" xmlns:wp14="http://schemas.microsoft.com/office/word/2010/wordprocessingDrawing" xmlns:wp="http://schemas.openxmlformats.org/drawingml/2006/wordprocessingDrawing" xmlns:w10="urn:schemas-microsoft-com:office:word" xmlns:w="http://schemas.openxmlformats.org/wordprocessingml/2006/main" xmlns:w14="http://schemas.microsoft.com/office/word/2010/wordml" xmlns:w15="http://schemas.microsoft.com/office/word/2012/wordml" xmlns:w16cex="http://schemas.microsoft.com/office/word/2018/wordml/cex" xmlns:w16cid="http://schemas.microsoft.com/office/word/2016/wordml/cid" xmlns:w16="http://schemas.microsoft.com/office/word/2018/wordml" xmlns:w16sdtdh="http://schemas.microsoft.com/office/word/2020/wordml/sdtdatahash" xmlns:w16se="http://schemas.microsoft.com/office/word/2015/wordml/symex" xmlns:wpg="http://schemas.microsoft.com/office/word/2010/wordprocessingGroup" xmlns:wpi="http://schemas.microsoft.com/office/word/2010/wordprocessingInk" xmlns:wne="http://schemas.microsoft.com/office/word/2006/wordml" xmlns:wps="http://schemas.microsoft.com/office/word/2010/wordprocessingShape" mc:Ignorable="w14 w15 w16se w16cid w16 w16cex w16sdtdh wp14">
   <w:p>
     <w:pPr>
       <w:pStyle w:val="Footer"/>
@@ -5664,7 +5650,7 @@
 </file>
 
 <file path=word/footer2.xml><?xml version="1.0" encoding="utf-8"?>
-<w:ftr xmlns:wpc="http://schemas.microsoft.com/office/word/2010/wordprocessingCanvas" xmlns:cx="http://schemas.microsoft.com/office/drawing/2014/chartex" xmlns:cx1="http://schemas.microsoft.com/office/drawing/2015/9/8/chartex" xmlns:cx2="http://schemas.microsoft.com/office/drawing/2015/10/21/chartex" xmlns:cx3="http://schemas.microsoft.com/office/drawing/2016/5/9/chartex" xmlns:cx4="http://schemas.microsoft.com/office/drawing/2016/5/10/chartex" xmlns:cx5="http://schemas.microsoft.com/office/drawing/2016/5/11/chartex" xmlns:cx6="http://schemas.microsoft.com/office/drawing/2016/5/12/chartex" xmlns:cx7="http://schemas.microsoft.com/office/drawing/2016/5/13/chartex" xmlns:cx8="http://schemas.microsoft.com/office/drawing/2016/5/14/chartex" xmlns:mc="http://schemas.openxmlformats.org/markup-compatibility/2006" xmlns:aink="http://schemas.microsoft.com/office/drawing/2016/ink" xmlns:am3d="http://schemas.microsoft.com/office/drawing/2017/model3d" xmlns:o="urn:schemas-microsoft-com:office:office" xmlns:oel="http://schemas.microsoft.com/office/2019/extlst" xmlns:r="http://schemas.openxmlformats.org/officeDocument/2006/relationships" xmlns:m="http://schemas.openxmlformats.org/officeDocument/2006/math" xmlns:v="urn:schemas-microsoft-com:vml" xmlns:wp14="http://schemas.microsoft.com/office/word/2010/wordprocessingDrawing" xmlns:wp="http://schemas.openxmlformats.org/drawingml/2006/wordprocessingDrawing" xmlns:w10="urn:schemas-microsoft-com:office:word" xmlns:w="http://schemas.openxmlformats.org/wordprocessingml/2006/main" xmlns:w14="http://schemas.microsoft.com/office/word/2010/wordml" xmlns:w15="http://schemas.microsoft.com/office/word/2012/wordml" xmlns:w16cex="http://schemas.microsoft.com/office/word/2018/wordml/cex" xmlns:w16cid="http://schemas.microsoft.com/office/word/2016/wordml/cid" xmlns:w16="http://schemas.microsoft.com/office/word/2018/wordml" xmlns:w16du="http://schemas.microsoft.com/office/word/2023/wordml/word16du" xmlns:w16sdtdh="http://schemas.microsoft.com/office/word/2020/wordml/sdtdatahash" xmlns:w16sdtfl="http://schemas.microsoft.com/office/word/2024/wordml/sdtformatlock" xmlns:w16se="http://schemas.microsoft.com/office/word/2015/wordml/symex" xmlns:wpg="http://schemas.microsoft.com/office/word/2010/wordprocessingGroup" xmlns:wpi="http://schemas.microsoft.com/office/word/2010/wordprocessingInk" xmlns:wne="http://schemas.microsoft.com/office/word/2006/wordml" xmlns:wps="http://schemas.microsoft.com/office/word/2010/wordprocessingShape" mc:Ignorable="w14 w15 w16se w16cid w16 w16cex w16sdtdh w16sdtfl w16du wp14">
+<w:ftr xmlns:wpc="http://schemas.microsoft.com/office/word/2010/wordprocessingCanvas" xmlns:cx="http://schemas.microsoft.com/office/drawing/2014/chartex" xmlns:cx1="http://schemas.microsoft.com/office/drawing/2015/9/8/chartex" xmlns:cx2="http://schemas.microsoft.com/office/drawing/2015/10/21/chartex" xmlns:cx3="http://schemas.microsoft.com/office/drawing/2016/5/9/chartex" xmlns:cx4="http://schemas.microsoft.com/office/drawing/2016/5/10/chartex" xmlns:cx5="http://schemas.microsoft.com/office/drawing/2016/5/11/chartex" xmlns:cx6="http://schemas.microsoft.com/office/drawing/2016/5/12/chartex" xmlns:cx7="http://schemas.microsoft.com/office/drawing/2016/5/13/chartex" xmlns:cx8="http://schemas.microsoft.com/office/drawing/2016/5/14/chartex" xmlns:mc="http://schemas.openxmlformats.org/markup-compatibility/2006" xmlns:aink="http://schemas.microsoft.com/office/drawing/2016/ink" xmlns:am3d="http://schemas.microsoft.com/office/drawing/2017/model3d" xmlns:o="urn:schemas-microsoft-com:office:office" xmlns:r="http://schemas.openxmlformats.org/officeDocument/2006/relationships" xmlns:m="http://schemas.openxmlformats.org/officeDocument/2006/math" xmlns:v="urn:schemas-microsoft-com:vml" xmlns:wp14="http://schemas.microsoft.com/office/word/2010/wordprocessingDrawing" xmlns:wp="http://schemas.openxmlformats.org/drawingml/2006/wordprocessingDrawing" xmlns:w10="urn:schemas-microsoft-com:office:word" xmlns:w="http://schemas.openxmlformats.org/wordprocessingml/2006/main" xmlns:w14="http://schemas.microsoft.com/office/word/2010/wordml" xmlns:w15="http://schemas.microsoft.com/office/word/2012/wordml" xmlns:w16cex="http://schemas.microsoft.com/office/word/2018/wordml/cex" xmlns:w16cid="http://schemas.microsoft.com/office/word/2016/wordml/cid" xmlns:w16="http://schemas.microsoft.com/office/word/2018/wordml" xmlns:w16sdtdh="http://schemas.microsoft.com/office/word/2020/wordml/sdtdatahash" xmlns:w16se="http://schemas.microsoft.com/office/word/2015/wordml/symex" xmlns:wpg="http://schemas.microsoft.com/office/word/2010/wordprocessingGroup" xmlns:wpi="http://schemas.microsoft.com/office/word/2010/wordprocessingInk" xmlns:wne="http://schemas.microsoft.com/office/word/2006/wordml" xmlns:wps="http://schemas.microsoft.com/office/word/2010/wordprocessingShape" mc:Ignorable="w14 w15 w16se w16cid w16 w16cex w16sdtdh wp14">
   <w:p>
     <w:pPr>
       <w:pStyle w:val="Footer"/>
@@ -5776,7 +5762,7 @@
 </file>
 
 <file path=word/footnotes.xml><?xml version="1.0" encoding="utf-8"?>
-<w:footnotes xmlns:wpc="http://schemas.microsoft.com/office/word/2010/wordprocessingCanvas" xmlns:cx="http://schemas.microsoft.com/office/drawing/2014/chartex" xmlns:cx1="http://schemas.microsoft.com/office/drawing/2015/9/8/chartex" xmlns:cx2="http://schemas.microsoft.com/office/drawing/2015/10/21/chartex" xmlns:cx3="http://schemas.microsoft.com/office/drawing/2016/5/9/chartex" xmlns:cx4="http://schemas.microsoft.com/office/drawing/2016/5/10/chartex" xmlns:cx5="http://schemas.microsoft.com/office/drawing/2016/5/11/chartex" xmlns:cx6="http://schemas.microsoft.com/office/drawing/2016/5/12/chartex" xmlns:cx7="http://schemas.microsoft.com/office/drawing/2016/5/13/chartex" xmlns:cx8="http://schemas.microsoft.com/office/drawing/2016/5/14/chartex" xmlns:mc="http://schemas.openxmlformats.org/markup-compatibility/2006" xmlns:aink="http://schemas.microsoft.com/office/drawing/2016/ink" xmlns:am3d="http://schemas.microsoft.com/office/drawing/2017/model3d" xmlns:o="urn:schemas-microsoft-com:office:office" xmlns:oel="http://schemas.microsoft.com/office/2019/extlst" xmlns:r="http://schemas.openxmlformats.org/officeDocument/2006/relationships" xmlns:m="http://schemas.openxmlformats.org/officeDocument/2006/math" xmlns:v="urn:schemas-microsoft-com:vml" xmlns:wp14="http://schemas.microsoft.com/office/word/2010/wordprocessingDrawing" xmlns:wp="http://schemas.openxmlformats.org/drawingml/2006/wordprocessingDrawing" xmlns:w10="urn:schemas-microsoft-com:office:word" xmlns:w="http://schemas.openxmlformats.org/wordprocessingml/2006/main" xmlns:w14="http://schemas.microsoft.com/office/word/2010/wordml" xmlns:w15="http://schemas.microsoft.com/office/word/2012/wordml" xmlns:w16cex="http://schemas.microsoft.com/office/word/2018/wordml/cex" xmlns:w16cid="http://schemas.microsoft.com/office/word/2016/wordml/cid" xmlns:w16="http://schemas.microsoft.com/office/word/2018/wordml" xmlns:w16du="http://schemas.microsoft.com/office/word/2023/wordml/word16du" xmlns:w16sdtdh="http://schemas.microsoft.com/office/word/2020/wordml/sdtdatahash" xmlns:w16sdtfl="http://schemas.microsoft.com/office/word/2024/wordml/sdtformatlock" xmlns:w16se="http://schemas.microsoft.com/office/word/2015/wordml/symex" xmlns:wpg="http://schemas.microsoft.com/office/word/2010/wordprocessingGroup" xmlns:wpi="http://schemas.microsoft.com/office/word/2010/wordprocessingInk" xmlns:wne="http://schemas.microsoft.com/office/word/2006/wordml" xmlns:wps="http://schemas.microsoft.com/office/word/2010/wordprocessingShape" mc:Ignorable="w14 w15 w16se w16cid w16 w16cex w16sdtdh w16sdtfl w16du wp14">
+<w:footnotes xmlns:wpc="http://schemas.microsoft.com/office/word/2010/wordprocessingCanvas" xmlns:cx="http://schemas.microsoft.com/office/drawing/2014/chartex" xmlns:cx1="http://schemas.microsoft.com/office/drawing/2015/9/8/chartex" xmlns:cx2="http://schemas.microsoft.com/office/drawing/2015/10/21/chartex" xmlns:cx3="http://schemas.microsoft.com/office/drawing/2016/5/9/chartex" xmlns:cx4="http://schemas.microsoft.com/office/drawing/2016/5/10/chartex" xmlns:cx5="http://schemas.microsoft.com/office/drawing/2016/5/11/chartex" xmlns:cx6="http://schemas.microsoft.com/office/drawing/2016/5/12/chartex" xmlns:cx7="http://schemas.microsoft.com/office/drawing/2016/5/13/chartex" xmlns:cx8="http://schemas.microsoft.com/office/drawing/2016/5/14/chartex" xmlns:mc="http://schemas.openxmlformats.org/markup-compatibility/2006" xmlns:aink="http://schemas.microsoft.com/office/drawing/2016/ink" xmlns:am3d="http://schemas.microsoft.com/office/drawing/2017/model3d" xmlns:o="urn:schemas-microsoft-com:office:office" xmlns:r="http://schemas.openxmlformats.org/officeDocument/2006/relationships" xmlns:m="http://schemas.openxmlformats.org/officeDocument/2006/math" xmlns:v="urn:schemas-microsoft-com:vml" xmlns:wp14="http://schemas.microsoft.com/office/word/2010/wordprocessingDrawing" xmlns:wp="http://schemas.openxmlformats.org/drawingml/2006/wordprocessingDrawing" xmlns:w10="urn:schemas-microsoft-com:office:word" xmlns:w="http://schemas.openxmlformats.org/wordprocessingml/2006/main" xmlns:w14="http://schemas.microsoft.com/office/word/2010/wordml" xmlns:w15="http://schemas.microsoft.com/office/word/2012/wordml" xmlns:w16cex="http://schemas.microsoft.com/office/word/2018/wordml/cex" xmlns:w16cid="http://schemas.microsoft.com/office/word/2016/wordml/cid" xmlns:w16="http://schemas.microsoft.com/office/word/2018/wordml" xmlns:w16sdtdh="http://schemas.microsoft.com/office/word/2020/wordml/sdtdatahash" xmlns:w16se="http://schemas.microsoft.com/office/word/2015/wordml/symex" xmlns:wpg="http://schemas.microsoft.com/office/word/2010/wordprocessingGroup" xmlns:wpi="http://schemas.microsoft.com/office/word/2010/wordprocessingInk" xmlns:wne="http://schemas.microsoft.com/office/word/2006/wordml" xmlns:wps="http://schemas.microsoft.com/office/word/2010/wordprocessingShape" mc:Ignorable="w14 w15 w16se w16cid w16 w16cex w16sdtdh wp14">
   <w:footnote w:type="separator" w:id="-1">
     <w:p>
       <w:r>
@@ -5795,7 +5781,7 @@
 </file>
 
 <file path=word/header1.xml><?xml version="1.0" encoding="utf-8"?>
-<w:hdr xmlns:wpc="http://schemas.microsoft.com/office/word/2010/wordprocessingCanvas" xmlns:cx="http://schemas.microsoft.com/office/drawing/2014/chartex" xmlns:cx1="http://schemas.microsoft.com/office/drawing/2015/9/8/chartex" xmlns:cx2="http://schemas.microsoft.com/office/drawing/2015/10/21/chartex" xmlns:cx3="http://schemas.microsoft.com/office/drawing/2016/5/9/chartex" xmlns:cx4="http://schemas.microsoft.com/office/drawing/2016/5/10/chartex" xmlns:cx5="http://schemas.microsoft.com/office/drawing/2016/5/11/chartex" xmlns:cx6="http://schemas.microsoft.com/office/drawing/2016/5/12/chartex" xmlns:cx7="http://schemas.microsoft.com/office/drawing/2016/5/13/chartex" xmlns:cx8="http://schemas.microsoft.com/office/drawing/2016/5/14/chartex" xmlns:mc="http://schemas.openxmlformats.org/markup-compatibility/2006" xmlns:aink="http://schemas.microsoft.com/office/drawing/2016/ink" xmlns:am3d="http://schemas.microsoft.com/office/drawing/2017/model3d" xmlns:o="urn:schemas-microsoft-com:office:office" xmlns:oel="http://schemas.microsoft.com/office/2019/extlst" xmlns:r="http://schemas.openxmlformats.org/officeDocument/2006/relationships" xmlns:m="http://schemas.openxmlformats.org/officeDocument/2006/math" xmlns:v="urn:schemas-microsoft-com:vml" xmlns:wp14="http://schemas.microsoft.com/office/word/2010/wordprocessingDrawing" xmlns:wp="http://schemas.openxmlformats.org/drawingml/2006/wordprocessingDrawing" xmlns:w10="urn:schemas-microsoft-com:office:word" xmlns:w="http://schemas.openxmlformats.org/wordprocessingml/2006/main" xmlns:w14="http://schemas.microsoft.com/office/word/2010/wordml" xmlns:w15="http://schemas.microsoft.com/office/word/2012/wordml" xmlns:w16cex="http://schemas.microsoft.com/office/word/2018/wordml/cex" xmlns:w16cid="http://schemas.microsoft.com/office/word/2016/wordml/cid" xmlns:w16="http://schemas.microsoft.com/office/word/2018/wordml" xmlns:w16du="http://schemas.microsoft.com/office/word/2023/wordml/word16du" xmlns:w16sdtdh="http://schemas.microsoft.com/office/word/2020/wordml/sdtdatahash" xmlns:w16sdtfl="http://schemas.microsoft.com/office/word/2024/wordml/sdtformatlock" xmlns:w16se="http://schemas.microsoft.com/office/word/2015/wordml/symex" xmlns:wpg="http://schemas.microsoft.com/office/word/2010/wordprocessingGroup" xmlns:wpi="http://schemas.microsoft.com/office/word/2010/wordprocessingInk" xmlns:wne="http://schemas.microsoft.com/office/word/2006/wordml" xmlns:wps="http://schemas.microsoft.com/office/word/2010/wordprocessingShape" mc:Ignorable="w14 w15 w16se w16cid w16 w16cex w16sdtdh w16sdtfl w16du wp14">
+<w:hdr xmlns:wpc="http://schemas.microsoft.com/office/word/2010/wordprocessingCanvas" xmlns:cx="http://schemas.microsoft.com/office/drawing/2014/chartex" xmlns:cx1="http://schemas.microsoft.com/office/drawing/2015/9/8/chartex" xmlns:cx2="http://schemas.microsoft.com/office/drawing/2015/10/21/chartex" xmlns:cx3="http://schemas.microsoft.com/office/drawing/2016/5/9/chartex" xmlns:cx4="http://schemas.microsoft.com/office/drawing/2016/5/10/chartex" xmlns:cx5="http://schemas.microsoft.com/office/drawing/2016/5/11/chartex" xmlns:cx6="http://schemas.microsoft.com/office/drawing/2016/5/12/chartex" xmlns:cx7="http://schemas.microsoft.com/office/drawing/2016/5/13/chartex" xmlns:cx8="http://schemas.microsoft.com/office/drawing/2016/5/14/chartex" xmlns:mc="http://schemas.openxmlformats.org/markup-compatibility/2006" xmlns:aink="http://schemas.microsoft.com/office/drawing/2016/ink" xmlns:am3d="http://schemas.microsoft.com/office/drawing/2017/model3d" xmlns:o="urn:schemas-microsoft-com:office:office" xmlns:r="http://schemas.openxmlformats.org/officeDocument/2006/relationships" xmlns:m="http://schemas.openxmlformats.org/officeDocument/2006/math" xmlns:v="urn:schemas-microsoft-com:vml" xmlns:wp14="http://schemas.microsoft.com/office/word/2010/wordprocessingDrawing" xmlns:wp="http://schemas.openxmlformats.org/drawingml/2006/wordprocessingDrawing" xmlns:w10="urn:schemas-microsoft-com:office:word" xmlns:w="http://schemas.openxmlformats.org/wordprocessingml/2006/main" xmlns:w14="http://schemas.microsoft.com/office/word/2010/wordml" xmlns:w15="http://schemas.microsoft.com/office/word/2012/wordml" xmlns:w16cex="http://schemas.microsoft.com/office/word/2018/wordml/cex" xmlns:w16cid="http://schemas.microsoft.com/office/word/2016/wordml/cid" xmlns:w16="http://schemas.microsoft.com/office/word/2018/wordml" xmlns:w16sdtdh="http://schemas.microsoft.com/office/word/2020/wordml/sdtdatahash" xmlns:w16se="http://schemas.microsoft.com/office/word/2015/wordml/symex" xmlns:wpg="http://schemas.microsoft.com/office/word/2010/wordprocessingGroup" xmlns:wpi="http://schemas.microsoft.com/office/word/2010/wordprocessingInk" xmlns:wne="http://schemas.microsoft.com/office/word/2006/wordml" xmlns:wps="http://schemas.microsoft.com/office/word/2010/wordprocessingShape" mc:Ignorable="w14 w15 w16se w16cid w16 w16cex w16sdtdh wp14">
   <w:p>
     <w:pPr>
       <w:pStyle w:val="Header"/>
@@ -5852,7 +5838,7 @@
 </file>
 
 <file path=word/header2.xml><?xml version="1.0" encoding="utf-8"?>
-<w:hdr xmlns:wpc="http://schemas.microsoft.com/office/word/2010/wordprocessingCanvas" xmlns:cx="http://schemas.microsoft.com/office/drawing/2014/chartex" xmlns:cx1="http://schemas.microsoft.com/office/drawing/2015/9/8/chartex" xmlns:cx2="http://schemas.microsoft.com/office/drawing/2015/10/21/chartex" xmlns:cx3="http://schemas.microsoft.com/office/drawing/2016/5/9/chartex" xmlns:cx4="http://schemas.microsoft.com/office/drawing/2016/5/10/chartex" xmlns:cx5="http://schemas.microsoft.com/office/drawing/2016/5/11/chartex" xmlns:cx6="http://schemas.microsoft.com/office/drawing/2016/5/12/chartex" xmlns:cx7="http://schemas.microsoft.com/office/drawing/2016/5/13/chartex" xmlns:cx8="http://schemas.microsoft.com/office/drawing/2016/5/14/chartex" xmlns:mc="http://schemas.openxmlformats.org/markup-compatibility/2006" xmlns:aink="http://schemas.microsoft.com/office/drawing/2016/ink" xmlns:am3d="http://schemas.microsoft.com/office/drawing/2017/model3d" xmlns:o="urn:schemas-microsoft-com:office:office" xmlns:oel="http://schemas.microsoft.com/office/2019/extlst" xmlns:r="http://schemas.openxmlformats.org/officeDocument/2006/relationships" xmlns:m="http://schemas.openxmlformats.org/officeDocument/2006/math" xmlns:v="urn:schemas-microsoft-com:vml" xmlns:wp14="http://schemas.microsoft.com/office/word/2010/wordprocessingDrawing" xmlns:wp="http://schemas.openxmlformats.org/drawingml/2006/wordprocessingDrawing" xmlns:w10="urn:schemas-microsoft-com:office:word" xmlns:w="http://schemas.openxmlformats.org/wordprocessingml/2006/main" xmlns:w14="http://schemas.microsoft.com/office/word/2010/wordml" xmlns:w15="http://schemas.microsoft.com/office/word/2012/wordml" xmlns:w16cex="http://schemas.microsoft.com/office/word/2018/wordml/cex" xmlns:w16cid="http://schemas.microsoft.com/office/word/2016/wordml/cid" xmlns:w16="http://schemas.microsoft.com/office/word/2018/wordml" xmlns:w16du="http://schemas.microsoft.com/office/word/2023/wordml/word16du" xmlns:w16sdtdh="http://schemas.microsoft.com/office/word/2020/wordml/sdtdatahash" xmlns:w16sdtfl="http://schemas.microsoft.com/office/word/2024/wordml/sdtformatlock" xmlns:w16se="http://schemas.microsoft.com/office/word/2015/wordml/symex" xmlns:wpg="http://schemas.microsoft.com/office/word/2010/wordprocessingGroup" xmlns:wpi="http://schemas.microsoft.com/office/word/2010/wordprocessingInk" xmlns:wne="http://schemas.microsoft.com/office/word/2006/wordml" xmlns:wps="http://schemas.microsoft.com/office/word/2010/wordprocessingShape" mc:Ignorable="w14 w15 w16se w16cid w16 w16cex w16sdtdh w16sdtfl w16du wp14">
+<w:hdr xmlns:wpc="http://schemas.microsoft.com/office/word/2010/wordprocessingCanvas" xmlns:cx="http://schemas.microsoft.com/office/drawing/2014/chartex" xmlns:cx1="http://schemas.microsoft.com/office/drawing/2015/9/8/chartex" xmlns:cx2="http://schemas.microsoft.com/office/drawing/2015/10/21/chartex" xmlns:cx3="http://schemas.microsoft.com/office/drawing/2016/5/9/chartex" xmlns:cx4="http://schemas.microsoft.com/office/drawing/2016/5/10/chartex" xmlns:cx5="http://schemas.microsoft.com/office/drawing/2016/5/11/chartex" xmlns:cx6="http://schemas.microsoft.com/office/drawing/2016/5/12/chartex" xmlns:cx7="http://schemas.microsoft.com/office/drawing/2016/5/13/chartex" xmlns:cx8="http://schemas.microsoft.com/office/drawing/2016/5/14/chartex" xmlns:mc="http://schemas.openxmlformats.org/markup-compatibility/2006" xmlns:aink="http://schemas.microsoft.com/office/drawing/2016/ink" xmlns:am3d="http://schemas.microsoft.com/office/drawing/2017/model3d" xmlns:o="urn:schemas-microsoft-com:office:office" xmlns:r="http://schemas.openxmlformats.org/officeDocument/2006/relationships" xmlns:m="http://schemas.openxmlformats.org/officeDocument/2006/math" xmlns:v="urn:schemas-microsoft-com:vml" xmlns:wp14="http://schemas.microsoft.com/office/word/2010/wordprocessingDrawing" xmlns:wp="http://schemas.openxmlformats.org/drawingml/2006/wordprocessingDrawing" xmlns:w10="urn:schemas-microsoft-com:office:word" xmlns:w="http://schemas.openxmlformats.org/wordprocessingml/2006/main" xmlns:w14="http://schemas.microsoft.com/office/word/2010/wordml" xmlns:w15="http://schemas.microsoft.com/office/word/2012/wordml" xmlns:w16cex="http://schemas.microsoft.com/office/word/2018/wordml/cex" xmlns:w16cid="http://schemas.microsoft.com/office/word/2016/wordml/cid" xmlns:w16="http://schemas.microsoft.com/office/word/2018/wordml" xmlns:w16sdtdh="http://schemas.microsoft.com/office/word/2020/wordml/sdtdatahash" xmlns:w16se="http://schemas.microsoft.com/office/word/2015/wordml/symex" xmlns:wpg="http://schemas.microsoft.com/office/word/2010/wordprocessingGroup" xmlns:wpi="http://schemas.microsoft.com/office/word/2010/wordprocessingInk" xmlns:wne="http://schemas.microsoft.com/office/word/2006/wordml" xmlns:wps="http://schemas.microsoft.com/office/word/2010/wordprocessingShape" mc:Ignorable="w14 w15 w16se w16cid w16 w16cex w16sdtdh wp14">
   <w:p>
     <w:pPr>
       <w:pStyle w:val="Header"/>
@@ -5942,7 +5928,7 @@
             </wp:anchor>
           </w:drawing>
         </mc:Choice>
-        <mc:Fallback>
+        <mc:Fallback xmlns:w16sdtfl="http://schemas.microsoft.com/office/word/2024/wordml/sdtformatlock" xmlns:w16du="http://schemas.microsoft.com/office/word/2023/wordml/word16du" xmlns:oel="http://schemas.microsoft.com/office/2019/extlst">
           <w:pict>
             <v:shapetype w14:anchorId="76F26046" id="_x0000_t202" coordsize="21600,21600" o:spt="202" path="m,l,21600r21600,l21600,xe">
               <v:stroke joinstyle="miter"/>
@@ -6057,7 +6043,7 @@
             </wp:anchor>
           </w:drawing>
         </mc:Choice>
-        <mc:Fallback>
+        <mc:Fallback xmlns:w16sdtfl="http://schemas.microsoft.com/office/word/2024/wordml/sdtformatlock" xmlns:w16du="http://schemas.microsoft.com/office/word/2023/wordml/word16du" xmlns:oel="http://schemas.microsoft.com/office/2019/extlst">
           <w:pict>
             <v:shape w14:anchorId="4B645145" id="Text Box 3" o:spid="_x0000_s1028" type="#_x0000_t202" style="position:absolute;margin-left:237.6pt;margin-top:-14.4pt;width:302.4pt;height:14.6pt;z-index:251657728;visibility:visible;mso-wrap-style:square;mso-width-percent:0;mso-height-percent:0;mso-wrap-distance-left:9pt;mso-wrap-distance-top:0;mso-wrap-distance-right:9pt;mso-wrap-distance-bottom:0;mso-position-horizontal:absolute;mso-position-horizontal-relative:text;mso-position-vertical:absolute;mso-position-vertical-relative:text;mso-width-percent:0;mso-height-percent:0;mso-width-relative:page;mso-height-relative:page;v-text-anchor:top" o:gfxdata="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" o:allowincell="f" filled="f" stroked="f">
               <v:textbox>
@@ -6257,8 +6243,8 @@
                             </w:rPr>
                             <w:t xml:space="preserve"> </w:t>
                           </w:r>
-                          <w:smartTag w:uri="urn:schemas-microsoft-com:office:smarttags" w:element="City">
-                            <w:smartTag w:uri="urn:schemas-microsoft-com:office:smarttags" w:element="place">
+                          <w:smartTag w:uri="urn:schemas-microsoft-com:office:smarttags" w:element="place">
+                            <w:smartTag w:uri="urn:schemas-microsoft-com:office:smarttags" w:element="City">
                               <w:r>
                                 <w:rPr>
                                   <w:rFonts w:ascii="Tahoma" w:hAnsi="Tahoma" w:cs="Tahoma"/>
@@ -6306,8 +6292,8 @@
                               <w:szCs w:val="16"/>
                             </w:rPr>
                           </w:pPr>
-                          <w:smartTag w:uri="urn:schemas-microsoft-com:office:smarttags" w:element="Street">
-                            <w:smartTag w:uri="urn:schemas-microsoft-com:office:smarttags" w:element="address">
+                          <w:smartTag w:uri="urn:schemas-microsoft-com:office:smarttags" w:element="address">
+                            <w:smartTag w:uri="urn:schemas-microsoft-com:office:smarttags" w:element="Street">
                               <w:r>
                                 <w:rPr>
                                   <w:rFonts w:ascii="Tahoma" w:hAnsi="Tahoma" w:cs="Tahoma"/>
@@ -6596,7 +6582,7 @@
             </wp:anchor>
           </w:drawing>
         </mc:Choice>
-        <mc:Fallback>
+        <mc:Fallback xmlns:w16sdtfl="http://schemas.microsoft.com/office/word/2024/wordml/sdtformatlock" xmlns:w16du="http://schemas.microsoft.com/office/word/2023/wordml/word16du" xmlns:oel="http://schemas.microsoft.com/office/2019/extlst">
           <w:pict>
             <v:shape w14:anchorId="13442ADB" id="Text Box 2" o:spid="_x0000_s1029" type="#_x0000_t202" style="position:absolute;margin-left:275.85pt;margin-top:4.3pt;width:252pt;height:54pt;z-index:251658752;visibility:visible;mso-wrap-style:square;mso-width-percent:0;mso-height-percent:0;mso-wrap-distance-left:9pt;mso-wrap-distance-top:0;mso-wrap-distance-right:9pt;mso-wrap-distance-bottom:0;mso-position-horizontal:absolute;mso-position-horizontal-relative:text;mso-position-vertical:absolute;mso-position-vertical-relative:text;mso-width-percent:0;mso-height-percent:0;mso-width-relative:page;mso-height-relative:page;v-text-anchor:top" o:gfxdata="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" stroked="f">
               <v:textbox inset=",,,0">
@@ -7020,86 +7006,32 @@
 </file>
 
 <file path=word/numbering.xml><?xml version="1.0" encoding="utf-8"?>
-<w:numbering xmlns:wpc="http://schemas.microsoft.com/office/word/2010/wordprocessingCanvas" xmlns:cx="http://schemas.microsoft.com/office/drawing/2014/chartex" xmlns:cx1="http://schemas.microsoft.com/office/drawing/2015/9/8/chartex" xmlns:cx2="http://schemas.microsoft.com/office/drawing/2015/10/21/chartex" xmlns:cx3="http://schemas.microsoft.com/office/drawing/2016/5/9/chartex" xmlns:cx4="http://schemas.microsoft.com/office/drawing/2016/5/10/chartex" xmlns:cx5="http://schemas.microsoft.com/office/drawing/2016/5/11/chartex" xmlns:cx6="http://schemas.microsoft.com/office/drawing/2016/5/12/chartex" xmlns:cx7="http://schemas.microsoft.com/office/drawing/2016/5/13/chartex" xmlns:cx8="http://schemas.microsoft.com/office/drawing/2016/5/14/chartex" xmlns:mc="http://schemas.openxmlformats.org/markup-compatibility/2006" xmlns:aink="http://schemas.microsoft.com/office/drawing/2016/ink" xmlns:am3d="http://schemas.microsoft.com/office/drawing/2017/model3d" xmlns:o="urn:schemas-microsoft-com:office:office" xmlns:oel="http://schemas.microsoft.com/office/2019/extlst" xmlns:r="http://schemas.openxmlformats.org/officeDocument/2006/relationships" xmlns:m="http://schemas.openxmlformats.org/officeDocument/2006/math" xmlns:v="urn:schemas-microsoft-com:vml" xmlns:wp14="http://schemas.microsoft.com/office/word/2010/wordprocessingDrawing" xmlns:wp="http://schemas.openxmlformats.org/drawingml/2006/wordprocessingDrawing" xmlns:w10="urn:schemas-microsoft-com:office:word" xmlns:w="http://schemas.openxmlformats.org/wordprocessingml/2006/main" xmlns:w14="http://schemas.microsoft.com/office/word/2010/wordml" xmlns:w15="http://schemas.microsoft.com/office/word/2012/wordml" xmlns:w16cex="http://schemas.microsoft.com/office/word/2018/wordml/cex" xmlns:w16cid="http://schemas.microsoft.com/office/word/2016/wordml/cid" xmlns:w16="http://schemas.microsoft.com/office/word/2018/wordml" xmlns:w16du="http://schemas.microsoft.com/office/word/2023/wordml/word16du" xmlns:w16sdtdh="http://schemas.microsoft.com/office/word/2020/wordml/sdtdatahash" xmlns:w16sdtfl="http://schemas.microsoft.com/office/word/2024/wordml/sdtformatlock" xmlns:w16se="http://schemas.microsoft.com/office/word/2015/wordml/symex" xmlns:wpg="http://schemas.microsoft.com/office/word/2010/wordprocessingGroup" xmlns:wpi="http://schemas.microsoft.com/office/word/2010/wordprocessingInk" xmlns:wne="http://schemas.microsoft.com/office/word/2006/wordml" xmlns:wps="http://schemas.microsoft.com/office/word/2010/wordprocessingShape" mc:Ignorable="w14 w15 w16se w16cid w16 w16cex w16sdtdh w16sdtfl w16du wp14">
+<w:numbering xmlns:wpc="http://schemas.microsoft.com/office/word/2010/wordprocessingCanvas" xmlns:cx="http://schemas.microsoft.com/office/drawing/2014/chartex" xmlns:cx1="http://schemas.microsoft.com/office/drawing/2015/9/8/chartex" xmlns:cx2="http://schemas.microsoft.com/office/drawing/2015/10/21/chartex" xmlns:cx3="http://schemas.microsoft.com/office/drawing/2016/5/9/chartex" xmlns:cx4="http://schemas.microsoft.com/office/drawing/2016/5/10/chartex" xmlns:cx5="http://schemas.microsoft.com/office/drawing/2016/5/11/chartex" xmlns:cx6="http://schemas.microsoft.com/office/drawing/2016/5/12/chartex" xmlns:cx7="http://schemas.microsoft.com/office/drawing/2016/5/13/chartex" xmlns:cx8="http://schemas.microsoft.com/office/drawing/2016/5/14/chartex" xmlns:mc="http://schemas.openxmlformats.org/markup-compatibility/2006" xmlns:aink="http://schemas.microsoft.com/office/drawing/2016/ink" xmlns:am3d="http://schemas.microsoft.com/office/drawing/2017/model3d" xmlns:o="urn:schemas-microsoft-com:office:office" xmlns:r="http://schemas.openxmlformats.org/officeDocument/2006/relationships" xmlns:m="http://schemas.openxmlformats.org/officeDocument/2006/math" xmlns:v="urn:schemas-microsoft-com:vml" xmlns:wp14="http://schemas.microsoft.com/office/word/2010/wordprocessingDrawing" xmlns:wp="http://schemas.openxmlformats.org/drawingml/2006/wordprocessingDrawing" xmlns:w10="urn:schemas-microsoft-com:office:word" xmlns:w="http://schemas.openxmlformats.org/wordprocessingml/2006/main" xmlns:w14="http://schemas.microsoft.com/office/word/2010/wordml" xmlns:w15="http://schemas.microsoft.com/office/word/2012/wordml" xmlns:w16cex="http://schemas.microsoft.com/office/word/2018/wordml/cex" xmlns:w16cid="http://schemas.microsoft.com/office/word/2016/wordml/cid" xmlns:w16="http://schemas.microsoft.com/office/word/2018/wordml" xmlns:w16sdtdh="http://schemas.microsoft.com/office/word/2020/wordml/sdtdatahash" xmlns:w16se="http://schemas.microsoft.com/office/word/2015/wordml/symex" xmlns:wpg="http://schemas.microsoft.com/office/word/2010/wordprocessingGroup" xmlns:wpi="http://schemas.microsoft.com/office/word/2010/wordprocessingInk" xmlns:wne="http://schemas.microsoft.com/office/word/2006/wordml" xmlns:wps="http://schemas.microsoft.com/office/word/2010/wordprocessingShape" mc:Ignorable="w14 w15 w16se w16cid w16 w16cex w16sdtdh wp14">
   <w:numPicBullet w:numPicBulletId="0">
-    <mc:AlternateContent>
-      <mc:Choice Requires="v">
-        <w:pict>
-          <v:shapetype w14:anchorId="62DB0D3B" id="_x0000_t75" coordsize="21600,21600" o:spt="75" o:preferrelative="t" path="m@4@5l@4@11@9@11@9@5xe" filled="f" stroked="f">
-            <v:stroke joinstyle="miter"/>
-            <v:formulas>
-              <v:f eqn="if lineDrawn pixelLineWidth 0"/>
-              <v:f eqn="sum @0 1 0"/>
-              <v:f eqn="sum 0 0 @1"/>
-              <v:f eqn="prod @2 1 2"/>
-              <v:f eqn="prod @3 21600 pixelWidth"/>
-              <v:f eqn="prod @3 21600 pixelHeight"/>
-              <v:f eqn="sum @0 0 1"/>
-              <v:f eqn="prod @6 1 2"/>
-              <v:f eqn="prod @7 21600 pixelWidth"/>
-              <v:f eqn="sum @8 21600 0"/>
-              <v:f eqn="prod @7 21600 pixelHeight"/>
-              <v:f eqn="sum @10 21600 0"/>
-            </v:formulas>
-            <v:path o:extrusionok="f" gradientshapeok="t" o:connecttype="rect"/>
-            <o:lock v:ext="edit" aspectratio="t"/>
-          </v:shapetype>
-          <v:shape id="Picture 1603482577" o:spid="_x0000_i1025" type="#_x0000_t75" style="width:9.1pt;height:9.1pt;visibility:visible;mso-wrap-style:square">
-            <v:imagedata r:id="rId1" o:title=""/>
-          </v:shape>
-        </w:pict>
-      </mc:Choice>
-      <mc:Fallback>
-        <w:drawing>
-          <wp:inline distT="0" distB="0" distL="0" distR="0" wp14:anchorId="494AE4C2" wp14:editId="5936BAD8">
-            <wp:extent cx="115570" cy="115570"/>
-            <wp:effectExtent l="0" t="0" r="0" b="0"/>
-            <wp:docPr id="1603482577" name="Picture 1603482577"/>
-            <wp:cNvGraphicFramePr>
-              <a:graphicFrameLocks xmlns:a="http://schemas.openxmlformats.org/drawingml/2006/main" noChangeAspect="1"/>
-            </wp:cNvGraphicFramePr>
-            <a:graphic xmlns:a="http://schemas.openxmlformats.org/drawingml/2006/main">
-              <a:graphicData uri="http://schemas.openxmlformats.org/drawingml/2006/picture">
-                <pic:pic xmlns:pic="http://schemas.openxmlformats.org/drawingml/2006/picture">
-                  <pic:nvPicPr>
-                    <pic:cNvPr id="0" name="Picture -1023"/>
-                    <pic:cNvPicPr>
-                      <a:picLocks noChangeAspect="1" noChangeArrowheads="1"/>
-                    </pic:cNvPicPr>
-                  </pic:nvPicPr>
-                  <pic:blipFill>
-                    <a:blip r:embed="rId2">
-                      <a:extLst>
-                        <a:ext uri="{28A0092B-C50C-407E-A947-70E740481C1C}">
-                          <a14:useLocalDpi xmlns:a14="http://schemas.microsoft.com/office/drawing/2010/main" val="0"/>
-                        </a:ext>
-                      </a:extLst>
-                    </a:blip>
-                    <a:srcRect/>
-                    <a:stretch>
-                      <a:fillRect/>
-                    </a:stretch>
-                  </pic:blipFill>
-                  <pic:spPr bwMode="auto">
-                    <a:xfrm>
-                      <a:off x="0" y="0"/>
-                      <a:ext cx="115570" cy="115570"/>
-                    </a:xfrm>
-                    <a:prstGeom prst="rect">
-                      <a:avLst/>
-                    </a:prstGeom>
-                    <a:noFill/>
-                    <a:ln>
-                      <a:noFill/>
-                    </a:ln>
-                  </pic:spPr>
-                </pic:pic>
-              </a:graphicData>
-            </a:graphic>
-          </wp:inline>
-        </w:drawing>
-      </mc:Fallback>
-    </mc:AlternateContent>
+    <w:pict>
+      <v:shapetype id="_x0000_t75" coordsize="21600,21600" o:spt="75" o:preferrelative="t" path="m@4@5l@4@11@9@11@9@5xe" filled="f" stroked="f">
+        <v:stroke joinstyle="miter"/>
+        <v:formulas>
+          <v:f eqn="if lineDrawn pixelLineWidth 0"/>
+          <v:f eqn="sum @0 1 0"/>
+          <v:f eqn="sum 0 0 @1"/>
+          <v:f eqn="prod @2 1 2"/>
+          <v:f eqn="prod @3 21600 pixelWidth"/>
+          <v:f eqn="prod @3 21600 pixelHeight"/>
+          <v:f eqn="sum @0 0 1"/>
+          <v:f eqn="prod @6 1 2"/>
+          <v:f eqn="prod @7 21600 pixelWidth"/>
+          <v:f eqn="sum @8 21600 0"/>
+          <v:f eqn="prod @7 21600 pixelHeight"/>
+          <v:f eqn="sum @10 21600 0"/>
+        </v:formulas>
+        <v:path o:extrusionok="f" gradientshapeok="t" o:connecttype="rect"/>
+        <o:lock v:ext="edit" aspectratio="t"/>
+      </v:shapetype>
+      <v:shape id="_x0000_i1058" type="#_x0000_t75" style="width:9pt;height:9pt;visibility:visible;mso-wrap-style:square" o:bullet="t">
+        <v:imagedata r:id="rId1" o:title=""/>
+      </v:shape>
+    </w:pict>
   </w:numPicBullet>
   <w:abstractNum w:abstractNumId="0" w15:restartNumberingAfterBreak="0">
     <w:nsid w:val="00000001"/>
@@ -9102,59 +9034,59 @@
       </w:rPr>
     </w:lvl>
   </w:abstractNum>
-  <w:num w:numId="1" w16cid:durableId="830565018">
+  <w:num w:numId="1">
     <w:abstractNumId w:val="7"/>
   </w:num>
-  <w:num w:numId="2" w16cid:durableId="1775244657">
+  <w:num w:numId="2">
     <w:abstractNumId w:val="5"/>
   </w:num>
-  <w:num w:numId="3" w16cid:durableId="1266420687">
+  <w:num w:numId="3">
     <w:abstractNumId w:val="8"/>
   </w:num>
-  <w:num w:numId="4" w16cid:durableId="1663847126">
+  <w:num w:numId="4">
     <w:abstractNumId w:val="10"/>
   </w:num>
-  <w:num w:numId="5" w16cid:durableId="1628200860">
+  <w:num w:numId="5">
     <w:abstractNumId w:val="6"/>
   </w:num>
-  <w:num w:numId="6" w16cid:durableId="1962689403">
+  <w:num w:numId="6">
     <w:abstractNumId w:val="3"/>
   </w:num>
-  <w:num w:numId="7" w16cid:durableId="368725699">
+  <w:num w:numId="7">
     <w:abstractNumId w:val="1"/>
   </w:num>
-  <w:num w:numId="8" w16cid:durableId="1442409214">
+  <w:num w:numId="8">
     <w:abstractNumId w:val="11"/>
   </w:num>
-  <w:num w:numId="9" w16cid:durableId="1634015619">
+  <w:num w:numId="9">
     <w:abstractNumId w:val="0"/>
   </w:num>
-  <w:num w:numId="10" w16cid:durableId="130439239">
+  <w:num w:numId="10">
     <w:abstractNumId w:val="14"/>
   </w:num>
-  <w:num w:numId="11" w16cid:durableId="466245905">
+  <w:num w:numId="11">
     <w:abstractNumId w:val="12"/>
   </w:num>
-  <w:num w:numId="12" w16cid:durableId="1097218016">
+  <w:num w:numId="12">
     <w:abstractNumId w:val="15"/>
   </w:num>
-  <w:num w:numId="13" w16cid:durableId="257954574">
+  <w:num w:numId="13">
     <w:abstractNumId w:val="2"/>
   </w:num>
-  <w:num w:numId="14" w16cid:durableId="49117348">
+  <w:num w:numId="14">
     <w:abstractNumId w:val="4"/>
   </w:num>
-  <w:num w:numId="15" w16cid:durableId="1690838651">
+  <w:num w:numId="15">
     <w:abstractNumId w:val="9"/>
   </w:num>
-  <w:num w:numId="16" w16cid:durableId="298609803">
+  <w:num w:numId="16">
     <w:abstractNumId w:val="13"/>
   </w:num>
 </w:numbering>
 </file>
 
 <file path=word/styles.xml><?xml version="1.0" encoding="utf-8"?>
-<w:styles xmlns:mc="http://schemas.openxmlformats.org/markup-compatibility/2006" xmlns:r="http://schemas.openxmlformats.org/officeDocument/2006/relationships" xmlns:w="http://schemas.openxmlformats.org/wordprocessingml/2006/main" xmlns:w14="http://schemas.microsoft.com/office/word/2010/wordml" xmlns:w15="http://schemas.microsoft.com/office/word/2012/wordml" xmlns:w16cex="http://schemas.microsoft.com/office/word/2018/wordml/cex" xmlns:w16cid="http://schemas.microsoft.com/office/word/2016/wordml/cid" xmlns:w16="http://schemas.microsoft.com/office/word/2018/wordml" xmlns:w16du="http://schemas.microsoft.com/office/word/2023/wordml/word16du" xmlns:w16sdtdh="http://schemas.microsoft.com/office/word/2020/wordml/sdtdatahash" xmlns:w16sdtfl="http://schemas.microsoft.com/office/word/2024/wordml/sdtformatlock" xmlns:w16se="http://schemas.microsoft.com/office/word/2015/wordml/symex" mc:Ignorable="w14 w15 w16se w16cid w16 w16cex w16sdtdh w16sdtfl w16du">
+<w:styles xmlns:mc="http://schemas.openxmlformats.org/markup-compatibility/2006" xmlns:r="http://schemas.openxmlformats.org/officeDocument/2006/relationships" xmlns:w="http://schemas.openxmlformats.org/wordprocessingml/2006/main" xmlns:w14="http://schemas.microsoft.com/office/word/2010/wordml" xmlns:w15="http://schemas.microsoft.com/office/word/2012/wordml" xmlns:w16cex="http://schemas.microsoft.com/office/word/2018/wordml/cex" xmlns:w16cid="http://schemas.microsoft.com/office/word/2016/wordml/cid" xmlns:w16="http://schemas.microsoft.com/office/word/2018/wordml" xmlns:w16sdtdh="http://schemas.microsoft.com/office/word/2020/wordml/sdtdatahash" xmlns:w16se="http://schemas.microsoft.com/office/word/2015/wordml/symex" mc:Ignorable="w14 w15 w16se w16cid w16 w16cex w16sdtdh">
   <w:docDefaults>
     <w:rPrDefault>
       <w:rPr>

</xml_diff>

<commit_message>
Another alignment fix - small change
</commit_message>
<xml_diff>
--- a/static/generated_docs/template.docx
+++ b/static/generated_docs/template.docx
@@ -598,6 +598,7 @@
                                     <w:bottom w:val="dotted" w:sz="4" w:space="0" w:color="auto"/>
                                     <w:right w:val="single" w:sz="4" w:space="0" w:color="auto"/>
                                   </w:tcBorders>
+                                  <w:vAlign w:val="center"/>
                                 </w:tcPr>
                                 <w:p>
                                   <w:pPr>
@@ -651,6 +652,7 @@
                                     <w:bottom w:val="dotted" w:sz="4" w:space="0" w:color="auto"/>
                                     <w:right w:val="single" w:sz="4" w:space="0" w:color="auto"/>
                                   </w:tcBorders>
+                                  <w:vAlign w:val="center"/>
                                 </w:tcPr>
                                 <w:p>
                                   <w:pPr>
@@ -676,6 +678,7 @@
                                     <w:bottom w:val="dotted" w:sz="4" w:space="0" w:color="auto"/>
                                     <w:right w:val="single" w:sz="4" w:space="0" w:color="auto"/>
                                   </w:tcBorders>
+                                  <w:vAlign w:val="center"/>
                                 </w:tcPr>
                                 <w:p>
                                   <w:pPr>
@@ -729,6 +732,7 @@
                                     <w:bottom w:val="dotted" w:sz="4" w:space="0" w:color="auto"/>
                                     <w:right w:val="single" w:sz="4" w:space="0" w:color="auto"/>
                                   </w:tcBorders>
+                                  <w:vAlign w:val="center"/>
                                 </w:tcPr>
                                 <w:p>
                                   <w:pPr>
@@ -790,6 +794,7 @@
                                     <w:bottom w:val="dotted" w:sz="4" w:space="0" w:color="auto"/>
                                     <w:right w:val="single" w:sz="4" w:space="0" w:color="auto"/>
                                   </w:tcBorders>
+                                  <w:vAlign w:val="center"/>
                                 </w:tcPr>
                                 <w:p>
                                   <w:pPr>
@@ -804,7 +809,6 @@
                             </w:tr>
                             <w:tr>
                               <w:trPr>
-                                <w:cantSplit/>
                                 <w:trHeight w:val="473"/>
                               </w:trPr>
                               <w:tc>
@@ -817,6 +821,7 @@
                                     <w:bottom w:val="single" w:sz="4" w:space="0" w:color="auto"/>
                                     <w:right w:val="single" w:sz="4" w:space="0" w:color="auto"/>
                                   </w:tcBorders>
+                                  <w:vAlign w:val="center"/>
                                 </w:tcPr>
                                 <w:p>
                                   <w:pPr>
@@ -956,6 +961,7 @@
                               <w:bottom w:val="dotted" w:sz="4" w:space="0" w:color="auto"/>
                               <w:right w:val="single" w:sz="4" w:space="0" w:color="auto"/>
                             </w:tcBorders>
+                            <w:vAlign w:val="center"/>
                           </w:tcPr>
                           <w:p>
                             <w:pPr>
@@ -1009,6 +1015,7 @@
                               <w:bottom w:val="dotted" w:sz="4" w:space="0" w:color="auto"/>
                               <w:right w:val="single" w:sz="4" w:space="0" w:color="auto"/>
                             </w:tcBorders>
+                            <w:vAlign w:val="center"/>
                           </w:tcPr>
                           <w:p>
                             <w:pPr>
@@ -1034,6 +1041,7 @@
                               <w:bottom w:val="dotted" w:sz="4" w:space="0" w:color="auto"/>
                               <w:right w:val="single" w:sz="4" w:space="0" w:color="auto"/>
                             </w:tcBorders>
+                            <w:vAlign w:val="center"/>
                           </w:tcPr>
                           <w:p>
                             <w:pPr>
@@ -1087,6 +1095,7 @@
                               <w:bottom w:val="dotted" w:sz="4" w:space="0" w:color="auto"/>
                               <w:right w:val="single" w:sz="4" w:space="0" w:color="auto"/>
                             </w:tcBorders>
+                            <w:vAlign w:val="center"/>
                           </w:tcPr>
                           <w:p>
                             <w:pPr>
@@ -1148,6 +1157,7 @@
                               <w:bottom w:val="dotted" w:sz="4" w:space="0" w:color="auto"/>
                               <w:right w:val="single" w:sz="4" w:space="0" w:color="auto"/>
                             </w:tcBorders>
+                            <w:vAlign w:val="center"/>
                           </w:tcPr>
                           <w:p>
                             <w:pPr>
@@ -1162,7 +1172,6 @@
                       </w:tr>
                       <w:tr>
                         <w:trPr>
-                          <w:cantSplit/>
                           <w:trHeight w:val="473"/>
                         </w:trPr>
                         <w:tc>
@@ -1175,6 +1184,7 @@
                               <w:bottom w:val="single" w:sz="4" w:space="0" w:color="auto"/>
                               <w:right w:val="single" w:sz="4" w:space="0" w:color="auto"/>
                             </w:tcBorders>
+                            <w:vAlign w:val="center"/>
                           </w:tcPr>
                           <w:p>
                             <w:pPr>
@@ -5928,13 +5938,13 @@
             </wp:anchor>
           </w:drawing>
         </mc:Choice>
-        <mc:Fallback xmlns:w16sdtfl="http://schemas.microsoft.com/office/word/2024/wordml/sdtformatlock" xmlns:w16du="http://schemas.microsoft.com/office/word/2023/wordml/word16du" xmlns:oel="http://schemas.microsoft.com/office/2019/extlst">
+        <mc:Fallback>
           <w:pict>
             <v:shapetype w14:anchorId="76F26046" id="_x0000_t202" coordsize="21600,21600" o:spt="202" path="m,l,21600r21600,l21600,xe">
               <v:stroke joinstyle="miter"/>
               <v:path gradientshapeok="t" o:connecttype="rect"/>
             </v:shapetype>
-            <v:shape id="Text Box 4" o:spid="_x0000_s1027" type="#_x0000_t202" style="position:absolute;margin-left:-3.15pt;margin-top:.2pt;width:187.2pt;height:27pt;z-index:251656704;visibility:visible;mso-wrap-style:square;mso-width-percent:0;mso-height-percent:0;mso-wrap-distance-left:9pt;mso-wrap-distance-top:0;mso-wrap-distance-right:9pt;mso-wrap-distance-bottom:0;mso-position-horizontal:absolute;mso-position-horizontal-relative:text;mso-position-vertical:absolute;mso-position-vertical-relative:text;mso-width-percent:0;mso-height-percent:0;mso-width-relative:page;mso-height-relative:page;v-text-anchor:top" o:gfxdata="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" stroked="f">
+            <v:shape id="Text Box 4" o:spid="_x0000_s1027" type="#_x0000_t202" style="position:absolute;margin-left:-3.15pt;margin-top:.2pt;width:187.2pt;height:27pt;z-index:251656704;visibility:visible;mso-wrap-style:square;mso-width-percent:0;mso-height-percent:0;mso-wrap-distance-left:9pt;mso-wrap-distance-top:0;mso-wrap-distance-right:9pt;mso-wrap-distance-bottom:0;mso-position-horizontal:absolute;mso-position-horizontal-relative:text;mso-position-vertical:absolute;mso-position-vertical-relative:text;mso-width-percent:0;mso-height-percent:0;mso-width-relative:page;mso-height-relative:page;v-text-anchor:top" o:gfxdata="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" stroked="f">
               <v:textbox>
                 <w:txbxContent>
                   <w:p>
@@ -6043,9 +6053,9 @@
             </wp:anchor>
           </w:drawing>
         </mc:Choice>
-        <mc:Fallback xmlns:w16sdtfl="http://schemas.microsoft.com/office/word/2024/wordml/sdtformatlock" xmlns:w16du="http://schemas.microsoft.com/office/word/2023/wordml/word16du" xmlns:oel="http://schemas.microsoft.com/office/2019/extlst">
+        <mc:Fallback>
           <w:pict>
-            <v:shape w14:anchorId="4B645145" id="Text Box 3" o:spid="_x0000_s1028" type="#_x0000_t202" style="position:absolute;margin-left:237.6pt;margin-top:-14.4pt;width:302.4pt;height:14.6pt;z-index:251657728;visibility:visible;mso-wrap-style:square;mso-width-percent:0;mso-height-percent:0;mso-wrap-distance-left:9pt;mso-wrap-distance-top:0;mso-wrap-distance-right:9pt;mso-wrap-distance-bottom:0;mso-position-horizontal:absolute;mso-position-horizontal-relative:text;mso-position-vertical:absolute;mso-position-vertical-relative:text;mso-width-percent:0;mso-height-percent:0;mso-width-relative:page;mso-height-relative:page;v-text-anchor:top" o:gfxdata="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" o:allowincell="f" filled="f" stroked="f">
+            <v:shape w14:anchorId="4B645145" id="Text Box 3" o:spid="_x0000_s1028" type="#_x0000_t202" style="position:absolute;margin-left:237.6pt;margin-top:-14.4pt;width:302.4pt;height:14.6pt;z-index:251657728;visibility:visible;mso-wrap-style:square;mso-width-percent:0;mso-height-percent:0;mso-wrap-distance-left:9pt;mso-wrap-distance-top:0;mso-wrap-distance-right:9pt;mso-wrap-distance-bottom:0;mso-position-horizontal:absolute;mso-position-horizontal-relative:text;mso-position-vertical:absolute;mso-position-vertical-relative:text;mso-width-percent:0;mso-height-percent:0;mso-width-relative:page;mso-height-relative:page;v-text-anchor:top" o:gfxdata="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" o:allowincell="f" filled="f" stroked="f">
               <v:textbox>
                 <w:txbxContent>
                   <w:p>
@@ -6243,8 +6253,8 @@
                             </w:rPr>
                             <w:t xml:space="preserve"> </w:t>
                           </w:r>
-                          <w:smartTag w:uri="urn:schemas-microsoft-com:office:smarttags" w:element="place">
-                            <w:smartTag w:uri="urn:schemas-microsoft-com:office:smarttags" w:element="City">
+                          <w:smartTag w:uri="urn:schemas-microsoft-com:office:smarttags" w:element="City">
+                            <w:smartTag w:uri="urn:schemas-microsoft-com:office:smarttags" w:element="place">
                               <w:r>
                                 <w:rPr>
                                   <w:rFonts w:ascii="Tahoma" w:hAnsi="Tahoma" w:cs="Tahoma"/>
@@ -6292,8 +6302,8 @@
                               <w:szCs w:val="16"/>
                             </w:rPr>
                           </w:pPr>
-                          <w:smartTag w:uri="urn:schemas-microsoft-com:office:smarttags" w:element="address">
-                            <w:smartTag w:uri="urn:schemas-microsoft-com:office:smarttags" w:element="Street">
+                          <w:smartTag w:uri="urn:schemas-microsoft-com:office:smarttags" w:element="Street">
+                            <w:smartTag w:uri="urn:schemas-microsoft-com:office:smarttags" w:element="address">
                               <w:r>
                                 <w:rPr>
                                   <w:rFonts w:ascii="Tahoma" w:hAnsi="Tahoma" w:cs="Tahoma"/>
@@ -6582,9 +6592,9 @@
             </wp:anchor>
           </w:drawing>
         </mc:Choice>
-        <mc:Fallback xmlns:w16sdtfl="http://schemas.microsoft.com/office/word/2024/wordml/sdtformatlock" xmlns:w16du="http://schemas.microsoft.com/office/word/2023/wordml/word16du" xmlns:oel="http://schemas.microsoft.com/office/2019/extlst">
+        <mc:Fallback>
           <w:pict>
-            <v:shape w14:anchorId="13442ADB" id="Text Box 2" o:spid="_x0000_s1029" type="#_x0000_t202" style="position:absolute;margin-left:275.85pt;margin-top:4.3pt;width:252pt;height:54pt;z-index:251658752;visibility:visible;mso-wrap-style:square;mso-width-percent:0;mso-height-percent:0;mso-wrap-distance-left:9pt;mso-wrap-distance-top:0;mso-wrap-distance-right:9pt;mso-wrap-distance-bottom:0;mso-position-horizontal:absolute;mso-position-horizontal-relative:text;mso-position-vertical:absolute;mso-position-vertical-relative:text;mso-width-percent:0;mso-height-percent:0;mso-width-relative:page;mso-height-relative:page;v-text-anchor:top" o:gfxdata="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" stroked="f">
+            <v:shape w14:anchorId="13442ADB" id="Text Box 2" o:spid="_x0000_s1029" type="#_x0000_t202" style="position:absolute;margin-left:275.85pt;margin-top:4.3pt;width:252pt;height:54pt;z-index:251658752;visibility:visible;mso-wrap-style:square;mso-width-percent:0;mso-height-percent:0;mso-wrap-distance-left:9pt;mso-wrap-distance-top:0;mso-wrap-distance-right:9pt;mso-wrap-distance-bottom:0;mso-position-horizontal:absolute;mso-position-horizontal-relative:text;mso-position-vertical:absolute;mso-position-vertical-relative:text;mso-width-percent:0;mso-height-percent:0;mso-width-relative:page;mso-height-relative:page;v-text-anchor:top" o:gfxdata="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" stroked="f">
               <v:textbox inset=",,,0">
                 <w:txbxContent>
                   <w:p>
@@ -7028,7 +7038,7 @@
         <v:path o:extrusionok="f" gradientshapeok="t" o:connecttype="rect"/>
         <o:lock v:ext="edit" aspectratio="t"/>
       </v:shapetype>
-      <v:shape id="_x0000_i1058" type="#_x0000_t75" style="width:9pt;height:9pt;visibility:visible;mso-wrap-style:square" o:bullet="t">
+      <v:shape id="_x0000_i1045" type="#_x0000_t75" style="width:8.9pt;height:8.9pt;visibility:visible;mso-wrap-style:square" o:bullet="t">
         <v:imagedata r:id="rId1" o:title=""/>
       </v:shape>
     </w:pict>

</xml_diff>